<commit_message>
New paragraphs added (motivation, objective..)
I added documentation sections regarding the motivation, objective,
expected outcome and a small part of the project domain.
</commit_message>
<xml_diff>
--- a/Project Reports_Docs/Project Report #1.docx
+++ b/Project Reports_Docs/Project Report #1.docx
@@ -384,6 +384,7 @@
                                   <w:dataBinding w:prefixMappings="xmlns:ns0='http://schemas.microsoft.com/office/2006/coverPageProps' " w:xpath="/ns0:CoverPageProperties[1]/ns0:Abstract[1]" w:storeItemID="{55AF091B-3C7A-41E3-B477-F2FDAA23CFDA}"/>
                                   <w:text w:multiLine="1"/>
                                 </w:sdtPr>
+                                <w:sdtEndPr/>
                                 <w:sdtContent>
                                   <w:p>
                                     <w:pPr>
@@ -613,6 +614,7 @@
                                   <w:dataBinding w:prefixMappings="xmlns:ns0='http://purl.org/dc/elements/1.1/' xmlns:ns1='http://schemas.openxmlformats.org/package/2006/metadata/core-properties' " w:xpath="/ns1:coreProperties[1]/ns0:subject[1]" w:storeItemID="{6C3C8BC8-F283-45AE-878A-BAB7291924A1}"/>
                                   <w:text/>
                                 </w:sdtPr>
+                                <w:sdtEndPr/>
                                 <w:sdtContent>
                                   <w:p>
                                     <w:pPr>
@@ -869,6 +871,7 @@
                                   </w:rPr>
                                   <w:t xml:space="preserve"> </w:t>
                                 </w:r>
+                                <w:proofErr w:type="spellStart"/>
                                 <w:r>
                                   <w:rPr>
                                     <w:color w:val="595959" w:themeColor="text1" w:themeTint="A6"/>
@@ -877,6 +880,7 @@
                                   </w:rPr>
                                   <w:t>Shekhar</w:t>
                                 </w:r>
+                                <w:proofErr w:type="spellEnd"/>
                                 <w:r>
                                   <w:rPr>
                                     <w:color w:val="595959" w:themeColor="text1" w:themeTint="A6"/>
@@ -901,13 +905,23 @@
                                   </w:rPr>
                                   <w:t xml:space="preserve"> (44), </w:t>
                                 </w:r>
+                                <w:proofErr w:type="spellStart"/>
                                 <w:r>
                                   <w:rPr>
                                     <w:color w:val="595959" w:themeColor="text1" w:themeTint="A6"/>
                                     <w:sz w:val="28"/>
                                     <w:szCs w:val="28"/>
                                   </w:rPr>
-                                  <w:t>Dayu Wang</w:t>
+                                  <w:t>Dayu</w:t>
+                                </w:r>
+                                <w:proofErr w:type="spellEnd"/>
+                                <w:r>
+                                  <w:rPr>
+                                    <w:color w:val="595959" w:themeColor="text1" w:themeTint="A6"/>
+                                    <w:sz w:val="28"/>
+                                    <w:szCs w:val="28"/>
+                                  </w:rPr>
+                                  <w:t xml:space="preserve"> Wang</w:t>
                                 </w:r>
                                 <w:r>
                                   <w:rPr>
@@ -1181,7 +1195,41 @@
         <w:t>Motivation</w:t>
       </w:r>
     </w:p>
-    <w:p/>
+    <w:p>
+      <w:pPr>
+        <w:jc w:val="both"/>
+      </w:pPr>
+      <w:r>
+        <w:t xml:space="preserve">Finding a good restaurant to try new cuisines </w:t>
+      </w:r>
+      <w:r>
+        <w:t xml:space="preserve">or even for a fun night out </w:t>
+      </w:r>
+      <w:r>
+        <w:t>can be</w:t>
+      </w:r>
+      <w:r>
+        <w:t xml:space="preserve"> a really hard decision to make; </w:t>
+      </w:r>
+      <w:r>
+        <w:t xml:space="preserve">especially with all the new restaurants competing to acquire new customers. Using restaurant recommendation apps or systems is very useful but some important features are still missing. When using most of the existing restaurant recommendation systems, recommended restaurant almost never change when searching from the same location-usually your home. This can be a problem as the same users would want to find new restaurants when </w:t>
+      </w:r>
+      <w:r>
+        <w:t>searching</w:t>
+      </w:r>
+      <w:r>
+        <w:t xml:space="preserve"> for a restaurant two consecutive days.</w:t>
+      </w:r>
+      <w:r>
+        <w:t xml:space="preserve"> In addition, users usually have to read a lot of reviews in order to decide whether they found a restaurant that meets their needs. Usually, just looking at the </w:t>
+      </w:r>
+      <w:r>
+        <w:t>five-star</w:t>
+      </w:r>
+      <w:r>
+        <w:t xml:space="preserve"> rating is not enough.</w:t>
+      </w:r>
+    </w:p>
     <w:p/>
     <w:p>
       <w:pPr>
@@ -1191,7 +1239,14 @@
         <w:t>Objective</w:t>
       </w:r>
     </w:p>
-    <w:p/>
+    <w:p>
+      <w:pPr>
+        <w:jc w:val="both"/>
+      </w:pPr>
+      <w:r>
+        <w:t>There are multiple necessary features that are still very much needed in currently existing restaurant recommendation systems. The objective of creating our own restaurant recommendation system is to try and fill the gap by providing those missing features. This system should be able to recommend new restaurants to users that match their needs even if users ask for recommendation from the same location and preferences as a previous search; recommendations should be different. In addition, this system will categories and rank different features of restaurant using sentiment analysis of user reviews. This way, new users don’t have to read all the reviews. Instead, they can just check a visual summery of the features and their ranking for each restaurant.</w:t>
+      </w:r>
+    </w:p>
     <w:p/>
     <w:p>
       <w:pPr>
@@ -1201,7 +1256,14 @@
         <w:t>Expected Outcome</w:t>
       </w:r>
     </w:p>
-    <w:p/>
+    <w:p>
+      <w:pPr>
+        <w:jc w:val="both"/>
+      </w:pPr>
+      <w:r>
+        <w:t>When we finish developing this system, it should be able to provide restaurant recommendation to users. Users should be able to specify different kind of preferences when asking for a recommendation such as location, type, closing time…etc. Recommended systems should be updated if the user asks for recommendation two consecutive days; not showing the same recommendations. In addition, ranking of different ranking of each recommended restaurant should be provided depending on analyzing the customer reviews. For example, in addition to five-star ratings, a restaurant should also have a ranking of cleanliness, noise level, friendliness and other features users might have mentioned in the reviews.</w:t>
+      </w:r>
+    </w:p>
     <w:p/>
     <w:p>
       <w:pPr>
@@ -1211,184 +1273,190 @@
         <w:t>Project Domain</w:t>
       </w:r>
     </w:p>
-    <w:p/>
-    <w:p/>
-    <w:p>
-      <w:pPr>
-        <w:pStyle w:val="Heading1"/>
-      </w:pPr>
-      <w:r>
-        <w:t>Data Collection</w:t>
-      </w:r>
-    </w:p>
-    <w:p>
-      <w:pPr>
-        <w:pStyle w:val="Heading2"/>
-      </w:pPr>
-      <w:r>
-        <w:t>Dataset Used:</w:t>
-      </w:r>
-    </w:p>
-    <w:p/>
-    <w:p>
-      <w:pPr>
-        <w:pStyle w:val="Heading2"/>
-      </w:pPr>
-      <w:r>
-        <w:t>Collection Process:</w:t>
-      </w:r>
-    </w:p>
-    <w:p/>
-    <w:p/>
-    <w:p/>
-    <w:p>
-      <w:pPr>
-        <w:pStyle w:val="Heading1"/>
-      </w:pPr>
-      <w:r>
-        <w:t>Tasks and Features</w:t>
-      </w:r>
-    </w:p>
-    <w:p/>
-    <w:p/>
-    <w:p>
-      <w:pPr>
-        <w:pStyle w:val="Heading1"/>
-      </w:pPr>
-      <w:r>
-        <w:t>Input/output</w:t>
-      </w:r>
-    </w:p>
-    <w:p>
-      <w:pPr>
-        <w:pStyle w:val="Heading2"/>
-      </w:pPr>
-      <w:r>
-        <w:t>Cognitive Services:</w:t>
-      </w:r>
-    </w:p>
-    <w:p/>
-    <w:p>
-      <w:pPr>
-        <w:pStyle w:val="Heading2"/>
-      </w:pPr>
-      <w:r>
-        <w:t>NLP Processing:</w:t>
-      </w:r>
-    </w:p>
-    <w:p/>
-    <w:p>
-      <w:pPr>
-        <w:pStyle w:val="Heading2"/>
-      </w:pPr>
-      <w:r>
-        <w:t>Information Extraction/Retrieval Technology:</w:t>
-      </w:r>
-    </w:p>
-    <w:p/>
-    <w:p/>
-    <w:p>
-      <w:pPr>
-        <w:pStyle w:val="Heading1"/>
-      </w:pPr>
-      <w:r>
-        <w:t>Implementation Specification</w:t>
-      </w:r>
-    </w:p>
-    <w:p>
-      <w:pPr>
-        <w:pStyle w:val="Heading2"/>
-      </w:pPr>
-      <w:r>
-        <w:t>Software Architecture:</w:t>
-      </w:r>
-    </w:p>
-    <w:p/>
-    <w:p>
-      <w:pPr>
-        <w:pStyle w:val="Heading2"/>
-      </w:pPr>
-      <w:r>
-        <w:t>UML Models:</w:t>
-      </w:r>
-    </w:p>
-    <w:p/>
-    <w:p>
-      <w:pPr>
-        <w:pStyle w:val="Heading2"/>
-      </w:pPr>
-      <w:r>
-        <w:t>Workflow:</w:t>
-      </w:r>
-    </w:p>
-    <w:p/>
-    <w:p>
-      <w:pPr>
-        <w:pStyle w:val="Heading2"/>
-      </w:pPr>
-      <w:r>
-        <w:t>Existing Services:</w:t>
-      </w:r>
-    </w:p>
-    <w:p/>
-    <w:p>
-      <w:pPr>
-        <w:pStyle w:val="Heading2"/>
-      </w:pPr>
-      <w:r>
-        <w:t>New Services/Features Implemented:</w:t>
-      </w:r>
-    </w:p>
-    <w:p/>
-    <w:p/>
-    <w:p>
-      <w:pPr>
-        <w:pStyle w:val="Heading1"/>
-      </w:pPr>
-      <w:r>
-        <w:t>Project Management</w:t>
-      </w:r>
-    </w:p>
-    <w:p>
-      <w:pPr>
-        <w:pStyle w:val="Heading2"/>
-      </w:pPr>
-      <w:r>
-        <w:t>Contribution of Each Member:</w:t>
-      </w:r>
-    </w:p>
-    <w:p/>
-    <w:p>
-      <w:pPr>
-        <w:pStyle w:val="Heading2"/>
-      </w:pPr>
-      <w:r>
-        <w:t>Version Control/Screenshots:</w:t>
-      </w:r>
-    </w:p>
-    <w:p/>
-    <w:p>
-      <w:pPr>
-        <w:pStyle w:val="Heading2"/>
-      </w:pPr>
-      <w:r>
-        <w:t>Concerns/Issues:</w:t>
-      </w:r>
-    </w:p>
-    <w:p/>
-    <w:p>
-      <w:pPr>
-        <w:pStyle w:val="Heading2"/>
-      </w:pPr>
-      <w:r>
-        <w:t>Future Work:</w:t>
+    <w:p>
+      <w:r>
+        <w:t>This project is going to be a recommendation system. Namely, it will be specialized in recommending restaurants to users.</w:t>
       </w:r>
       <w:bookmarkStart w:id="0" w:name="_GoBack"/>
       <w:bookmarkEnd w:id="0"/>
-    </w:p>
-    <w:p/>
-    <w:p/>
-    <w:p/>
+      <w:r>
+        <w:t xml:space="preserve"> In addition, the specific domain is involved in restaurants and food chains. </w:t>
+      </w:r>
+    </w:p>
+    <w:p/>
+    <w:p>
+      <w:pPr>
+        <w:pStyle w:val="Heading1"/>
+      </w:pPr>
+      <w:r>
+        <w:t>Data Collection</w:t>
+      </w:r>
+    </w:p>
+    <w:p>
+      <w:pPr>
+        <w:pStyle w:val="Heading2"/>
+      </w:pPr>
+      <w:r>
+        <w:t>Dataset Used:</w:t>
+      </w:r>
+    </w:p>
+    <w:p/>
+    <w:p>
+      <w:pPr>
+        <w:pStyle w:val="Heading2"/>
+      </w:pPr>
+      <w:r>
+        <w:lastRenderedPageBreak/>
+        <w:t>Collection Process:</w:t>
+      </w:r>
+    </w:p>
+    <w:p/>
+    <w:p/>
+    <w:p/>
+    <w:p>
+      <w:pPr>
+        <w:pStyle w:val="Heading1"/>
+      </w:pPr>
+      <w:r>
+        <w:t>Tasks and Features</w:t>
+      </w:r>
+    </w:p>
+    <w:p/>
+    <w:p/>
+    <w:p>
+      <w:pPr>
+        <w:pStyle w:val="Heading1"/>
+      </w:pPr>
+      <w:r>
+        <w:t>Input/output</w:t>
+      </w:r>
+    </w:p>
+    <w:p>
+      <w:pPr>
+        <w:pStyle w:val="Heading2"/>
+      </w:pPr>
+      <w:r>
+        <w:t>Cognitive Services:</w:t>
+      </w:r>
+    </w:p>
+    <w:p/>
+    <w:p>
+      <w:pPr>
+        <w:pStyle w:val="Heading2"/>
+      </w:pPr>
+      <w:r>
+        <w:t>NLP Processing:</w:t>
+      </w:r>
+    </w:p>
+    <w:p/>
+    <w:p>
+      <w:pPr>
+        <w:pStyle w:val="Heading2"/>
+      </w:pPr>
+      <w:r>
+        <w:t>Information Extraction/Retrieval Technology:</w:t>
+      </w:r>
+    </w:p>
+    <w:p/>
+    <w:p/>
+    <w:p>
+      <w:pPr>
+        <w:pStyle w:val="Heading1"/>
+      </w:pPr>
+      <w:r>
+        <w:t>Implementation Specification</w:t>
+      </w:r>
+    </w:p>
+    <w:p>
+      <w:pPr>
+        <w:pStyle w:val="Heading2"/>
+      </w:pPr>
+      <w:r>
+        <w:t>Software Architecture:</w:t>
+      </w:r>
+    </w:p>
+    <w:p/>
+    <w:p>
+      <w:pPr>
+        <w:pStyle w:val="Heading2"/>
+      </w:pPr>
+      <w:r>
+        <w:t>UML Models:</w:t>
+      </w:r>
+    </w:p>
+    <w:p/>
+    <w:p>
+      <w:pPr>
+        <w:pStyle w:val="Heading2"/>
+      </w:pPr>
+      <w:r>
+        <w:t>Workflow:</w:t>
+      </w:r>
+    </w:p>
+    <w:p/>
+    <w:p>
+      <w:pPr>
+        <w:pStyle w:val="Heading2"/>
+      </w:pPr>
+      <w:r>
+        <w:t>Existing Services:</w:t>
+      </w:r>
+    </w:p>
+    <w:p/>
+    <w:p>
+      <w:pPr>
+        <w:pStyle w:val="Heading2"/>
+      </w:pPr>
+      <w:r>
+        <w:t>New Services/Features Implemented:</w:t>
+      </w:r>
+    </w:p>
+    <w:p/>
+    <w:p/>
+    <w:p>
+      <w:pPr>
+        <w:pStyle w:val="Heading1"/>
+      </w:pPr>
+      <w:r>
+        <w:t>Project Management</w:t>
+      </w:r>
+    </w:p>
+    <w:p>
+      <w:pPr>
+        <w:pStyle w:val="Heading2"/>
+      </w:pPr>
+      <w:r>
+        <w:t>Contribution of Each Member:</w:t>
+      </w:r>
+    </w:p>
+    <w:p/>
+    <w:p>
+      <w:pPr>
+        <w:pStyle w:val="Heading2"/>
+      </w:pPr>
+      <w:r>
+        <w:lastRenderedPageBreak/>
+        <w:t>Version Control/Screenshots:</w:t>
+      </w:r>
+    </w:p>
+    <w:p/>
+    <w:p>
+      <w:pPr>
+        <w:pStyle w:val="Heading2"/>
+      </w:pPr>
+      <w:r>
+        <w:t>Concerns/Issues:</w:t>
+      </w:r>
+    </w:p>
+    <w:p/>
+    <w:p>
+      <w:pPr>
+        <w:pStyle w:val="Heading2"/>
+      </w:pPr>
+      <w:r>
+        <w:t>Future Work:</w:t>
+      </w:r>
+    </w:p>
     <w:p/>
     <w:sectPr>
       <w:pgSz w:w="12240" w:h="15840"/>

</xml_diff>

<commit_message>
More updates to project report
I finished adding the project domain. Also, included the data collection
part (including necessary URLs)
</commit_message>
<xml_diff>
--- a/Project Reports_Docs/Project Report #1.docx
+++ b/Project Reports_Docs/Project Report #1.docx
@@ -468,6 +468,7 @@
                             <w:dataBinding w:prefixMappings="xmlns:ns0='http://schemas.microsoft.com/office/2006/coverPageProps' " w:xpath="/ns0:CoverPageProperties[1]/ns0:Abstract[1]" w:storeItemID="{55AF091B-3C7A-41E3-B477-F2FDAA23CFDA}"/>
                             <w:text w:multiLine="1"/>
                           </w:sdtPr>
+                          <w:sdtEndPr/>
                           <w:sdtContent>
                             <w:p>
                               <w:pPr>
@@ -714,6 +715,7 @@
                             <w:dataBinding w:prefixMappings="xmlns:ns0='http://purl.org/dc/elements/1.1/' xmlns:ns1='http://schemas.openxmlformats.org/package/2006/metadata/core-properties' " w:xpath="/ns1:coreProperties[1]/ns0:subject[1]" w:storeItemID="{6C3C8BC8-F283-45AE-878A-BAB7291924A1}"/>
                             <w:text/>
                           </w:sdtPr>
+                          <w:sdtEndPr/>
                           <w:sdtContent>
                             <w:p>
                               <w:pPr>
@@ -1030,6 +1032,7 @@
                             </w:rPr>
                             <w:t xml:space="preserve"> </w:t>
                           </w:r>
+                          <w:proofErr w:type="spellStart"/>
                           <w:r>
                             <w:rPr>
                               <w:color w:val="595959" w:themeColor="text1" w:themeTint="A6"/>
@@ -1038,6 +1041,7 @@
                             </w:rPr>
                             <w:t>Shekhar</w:t>
                           </w:r>
+                          <w:proofErr w:type="spellEnd"/>
                           <w:r>
                             <w:rPr>
                               <w:color w:val="595959" w:themeColor="text1" w:themeTint="A6"/>
@@ -1062,13 +1066,23 @@
                             </w:rPr>
                             <w:t xml:space="preserve"> (44), </w:t>
                           </w:r>
+                          <w:proofErr w:type="spellStart"/>
                           <w:r>
                             <w:rPr>
                               <w:color w:val="595959" w:themeColor="text1" w:themeTint="A6"/>
                               <w:sz w:val="28"/>
                               <w:szCs w:val="28"/>
                             </w:rPr>
-                            <w:t>Dayu Wang</w:t>
+                            <w:t>Dayu</w:t>
+                          </w:r>
+                          <w:proofErr w:type="spellEnd"/>
+                          <w:r>
+                            <w:rPr>
+                              <w:color w:val="595959" w:themeColor="text1" w:themeTint="A6"/>
+                              <w:sz w:val="28"/>
+                              <w:szCs w:val="28"/>
+                            </w:rPr>
+                            <w:t xml:space="preserve"> Wang</w:t>
                           </w:r>
                           <w:r>
                             <w:rPr>
@@ -1274,14 +1288,107 @@
       </w:r>
     </w:p>
     <w:p>
-      <w:r>
-        <w:t>This project is going to be a recommendation system. Namely, it will be specialized in recommending restaurants to users.</w:t>
+      <w:pPr>
+        <w:jc w:val="both"/>
+      </w:pPr>
+      <w:r>
+        <w:t xml:space="preserve">This project is going to be a recommendation system. Namely, it will be specialized in recommending restaurants to users. In addition, the specific domain is involved in restaurants and food chains. </w:t>
+      </w:r>
+      <w:r>
+        <w:t>Not only will it provide the recommendation, our system will make it easy for users to decide where to eat by summarizing existing reviews by categorizing and raking different features mentioned in the reviews.</w:t>
+      </w:r>
+    </w:p>
+    <w:p/>
+    <w:p>
+      <w:pPr>
+        <w:pStyle w:val="Heading1"/>
+      </w:pPr>
+      <w:r>
+        <w:lastRenderedPageBreak/>
+        <w:t>Data Collection</w:t>
+      </w:r>
+    </w:p>
+    <w:p>
+      <w:pPr>
+        <w:pStyle w:val="Heading2"/>
+      </w:pPr>
+      <w:r>
+        <w:t>Dataset Used:</w:t>
+      </w:r>
+    </w:p>
+    <w:p>
+      <w:pPr>
+        <w:jc w:val="both"/>
+      </w:pPr>
+      <w:r>
+        <w:t xml:space="preserve">For this project, we will be using Yelp restaurant information. Yelp is a hybrid app that provides users with the ability to search for restaurant by specifying their preferences. Then, Yelp provides a list of restaurants which could be reorganized and sorted by rating, nearest location or other preferences. </w:t>
+      </w:r>
+    </w:p>
+    <w:p>
+      <w:pPr>
+        <w:pStyle w:val="Heading2"/>
+      </w:pPr>
+      <w:r>
+        <w:t>Collection Process:</w:t>
+      </w:r>
+    </w:p>
+    <w:p>
+      <w:pPr>
+        <w:jc w:val="both"/>
+      </w:pPr>
+      <w:r>
+        <w:t xml:space="preserve">Yelp provides developers with valuable resources and accessibility to static and dynamic datasets. For the static dataset, we will be using the challenge dataset provided by Yelp for developers that want to use their information in research and join a challenge at the same time. That data set is 775MB in size and includes </w:t>
+      </w:r>
+      <w:r>
+        <w:t>2.2M reviews and 591K tips by 552K users for 77K businesses</w:t>
+      </w:r>
+      <w:r>
+        <w:t>. It can be accessed</w:t>
+      </w:r>
+      <w:r>
+        <w:t xml:space="preserve"> and downloaded</w:t>
+      </w:r>
+      <w:r>
+        <w:t xml:space="preserve"> through the following URL: </w:t>
+      </w:r>
+      <w:hyperlink r:id="rId8" w:history="1">
+        <w:r>
+          <w:rPr>
+            <w:rStyle w:val="Hyperlink"/>
+          </w:rPr>
+          <w:t>https://www.yelp.com/dataset_challenge</w:t>
+        </w:r>
+      </w:hyperlink>
+    </w:p>
+    <w:p>
+      <w:pPr>
+        <w:jc w:val="both"/>
+      </w:pPr>
+      <w:r>
+        <w:t xml:space="preserve">Moreover, </w:t>
+      </w:r>
+      <w:r>
+        <w:t>Yelp also provides a well-documented API for developers to access the real-time data featured on Yelp. This API provides access to s</w:t>
+      </w:r>
+      <w:r>
+        <w:t>earch over 50 million local businesses from 32 countries</w:t>
+      </w:r>
+      <w:r>
+        <w:t xml:space="preserve">. The API URL </w:t>
       </w:r>
       <w:bookmarkStart w:id="0" w:name="_GoBack"/>
       <w:bookmarkEnd w:id="0"/>
       <w:r>
-        <w:t xml:space="preserve"> In addition, the specific domain is involved in restaurants and food chains. </w:t>
-      </w:r>
+        <w:t xml:space="preserve">is: </w:t>
+      </w:r>
+      <w:hyperlink r:id="rId9" w:history="1">
+        <w:r>
+          <w:rPr>
+            <w:rStyle w:val="Hyperlink"/>
+          </w:rPr>
+          <w:t>https://www.yelp.com/developers/</w:t>
+        </w:r>
+      </w:hyperlink>
     </w:p>
     <w:p/>
     <w:p>
@@ -1289,36 +1396,43 @@
         <w:pStyle w:val="Heading1"/>
       </w:pPr>
       <w:r>
-        <w:t>Data Collection</w:t>
-      </w:r>
-    </w:p>
-    <w:p>
-      <w:pPr>
-        <w:pStyle w:val="Heading2"/>
-      </w:pPr>
-      <w:r>
-        <w:t>Dataset Used:</w:t>
-      </w:r>
-    </w:p>
-    <w:p/>
-    <w:p>
-      <w:pPr>
-        <w:pStyle w:val="Heading2"/>
-      </w:pPr>
-      <w:r>
-        <w:lastRenderedPageBreak/>
-        <w:t>Collection Process:</w:t>
+        <w:t>Tasks and Features</w:t>
       </w:r>
     </w:p>
     <w:p/>
     <w:p/>
+    <w:p>
+      <w:pPr>
+        <w:pStyle w:val="Heading1"/>
+      </w:pPr>
+      <w:r>
+        <w:t>Input/output</w:t>
+      </w:r>
+    </w:p>
+    <w:p>
+      <w:pPr>
+        <w:pStyle w:val="Heading2"/>
+      </w:pPr>
+      <w:r>
+        <w:t>Cognitive Services:</w:t>
+      </w:r>
+    </w:p>
     <w:p/>
     <w:p>
       <w:pPr>
-        <w:pStyle w:val="Heading1"/>
-      </w:pPr>
-      <w:r>
-        <w:t>Tasks and Features</w:t>
+        <w:pStyle w:val="Heading2"/>
+      </w:pPr>
+      <w:r>
+        <w:t>NLP Processing:</w:t>
+      </w:r>
+    </w:p>
+    <w:p/>
+    <w:p>
+      <w:pPr>
+        <w:pStyle w:val="Heading2"/>
+      </w:pPr>
+      <w:r>
+        <w:t>Information Extraction/Retrieval Technology:</w:t>
       </w:r>
     </w:p>
     <w:p/>
@@ -1328,7 +1442,7 @@
         <w:pStyle w:val="Heading1"/>
       </w:pPr>
       <w:r>
-        <w:t>Input/output</w:t>
+        <w:t>Implementation Specification</w:t>
       </w:r>
     </w:p>
     <w:p>
@@ -1336,7 +1450,7 @@
         <w:pStyle w:val="Heading2"/>
       </w:pPr>
       <w:r>
-        <w:t>Cognitive Services:</w:t>
+        <w:t>Software Architecture:</w:t>
       </w:r>
     </w:p>
     <w:p/>
@@ -1345,7 +1459,7 @@
         <w:pStyle w:val="Heading2"/>
       </w:pPr>
       <w:r>
-        <w:t>NLP Processing:</w:t>
+        <w:t>UML Models:</w:t>
       </w:r>
     </w:p>
     <w:p/>
@@ -1354,7 +1468,26 @@
         <w:pStyle w:val="Heading2"/>
       </w:pPr>
       <w:r>
-        <w:t>Information Extraction/Retrieval Technology:</w:t>
+        <w:t>Workflow:</w:t>
+      </w:r>
+    </w:p>
+    <w:p/>
+    <w:p>
+      <w:pPr>
+        <w:pStyle w:val="Heading2"/>
+      </w:pPr>
+      <w:r>
+        <w:lastRenderedPageBreak/>
+        <w:t>Existing Services:</w:t>
+      </w:r>
+    </w:p>
+    <w:p/>
+    <w:p>
+      <w:pPr>
+        <w:pStyle w:val="Heading2"/>
+      </w:pPr>
+      <w:r>
+        <w:t>New Services/Features Implemented:</w:t>
       </w:r>
     </w:p>
     <w:p/>
@@ -1364,7 +1497,7 @@
         <w:pStyle w:val="Heading1"/>
       </w:pPr>
       <w:r>
-        <w:t>Implementation Specification</w:t>
+        <w:t>Project Management</w:t>
       </w:r>
     </w:p>
     <w:p>
@@ -1372,7 +1505,7 @@
         <w:pStyle w:val="Heading2"/>
       </w:pPr>
       <w:r>
-        <w:t>Software Architecture:</w:t>
+        <w:t>Contribution of Each Member:</w:t>
       </w:r>
     </w:p>
     <w:p/>
@@ -1381,61 +1514,6 @@
         <w:pStyle w:val="Heading2"/>
       </w:pPr>
       <w:r>
-        <w:t>UML Models:</w:t>
-      </w:r>
-    </w:p>
-    <w:p/>
-    <w:p>
-      <w:pPr>
-        <w:pStyle w:val="Heading2"/>
-      </w:pPr>
-      <w:r>
-        <w:t>Workflow:</w:t>
-      </w:r>
-    </w:p>
-    <w:p/>
-    <w:p>
-      <w:pPr>
-        <w:pStyle w:val="Heading2"/>
-      </w:pPr>
-      <w:r>
-        <w:t>Existing Services:</w:t>
-      </w:r>
-    </w:p>
-    <w:p/>
-    <w:p>
-      <w:pPr>
-        <w:pStyle w:val="Heading2"/>
-      </w:pPr>
-      <w:r>
-        <w:t>New Services/Features Implemented:</w:t>
-      </w:r>
-    </w:p>
-    <w:p/>
-    <w:p/>
-    <w:p>
-      <w:pPr>
-        <w:pStyle w:val="Heading1"/>
-      </w:pPr>
-      <w:r>
-        <w:t>Project Management</w:t>
-      </w:r>
-    </w:p>
-    <w:p>
-      <w:pPr>
-        <w:pStyle w:val="Heading2"/>
-      </w:pPr>
-      <w:r>
-        <w:t>Contribution of Each Member:</w:t>
-      </w:r>
-    </w:p>
-    <w:p/>
-    <w:p>
-      <w:pPr>
-        <w:pStyle w:val="Heading2"/>
-      </w:pPr>
-      <w:r>
-        <w:lastRenderedPageBreak/>
         <w:t>Version Control/Screenshots:</w:t>
       </w:r>
     </w:p>
@@ -1984,6 +2062,17 @@
       <w:szCs w:val="26"/>
     </w:rPr>
   </w:style>
+  <w:style w:type="character" w:styleId="Hyperlink">
+    <w:name w:val="Hyperlink"/>
+    <w:basedOn w:val="DefaultParagraphFont"/>
+    <w:uiPriority w:val="99"/>
+    <w:unhideWhenUsed/>
+    <w:rsid w:val="00EF4C79"/>
+    <w:rPr>
+      <w:color w:val="0563C1" w:themeColor="hyperlink"/>
+      <w:u w:val="single"/>
+    </w:rPr>
+  </w:style>
 </w:styles>
 </file>
 

</xml_diff>

<commit_message>
Added Project Management and Others...
</commit_message>
<xml_diff>
--- a/Project Reports_Docs/Project Report #1.docx
+++ b/Project Reports_Docs/Project Report #1.docx
@@ -1203,8 +1203,16 @@
     <w:p>
       <w:pPr>
         <w:pStyle w:val="Heading1"/>
-      </w:pPr>
-      <w:r>
+        <w:rPr>
+          <w:sz w:val="36"/>
+          <w:szCs w:val="36"/>
+        </w:rPr>
+      </w:pPr>
+      <w:r>
+        <w:rPr>
+          <w:sz w:val="36"/>
+          <w:szCs w:val="36"/>
+        </w:rPr>
         <w:lastRenderedPageBreak/>
         <w:t>Motivation</w:t>
       </w:r>
@@ -1212,149 +1220,345 @@
     <w:p>
       <w:pPr>
         <w:jc w:val="both"/>
-      </w:pPr>
-      <w:r>
+        <w:rPr>
+          <w:sz w:val="24"/>
+          <w:szCs w:val="24"/>
+        </w:rPr>
+      </w:pPr>
+      <w:r>
+        <w:rPr>
+          <w:sz w:val="24"/>
+          <w:szCs w:val="24"/>
+        </w:rPr>
         <w:t xml:space="preserve">Finding a good restaurant to try new cuisines </w:t>
       </w:r>
       <w:r>
+        <w:rPr>
+          <w:sz w:val="24"/>
+          <w:szCs w:val="24"/>
+        </w:rPr>
         <w:t xml:space="preserve">or even for a fun night out </w:t>
       </w:r>
       <w:r>
+        <w:rPr>
+          <w:sz w:val="24"/>
+          <w:szCs w:val="24"/>
+        </w:rPr>
         <w:t>can be</w:t>
       </w:r>
       <w:r>
+        <w:rPr>
+          <w:sz w:val="24"/>
+          <w:szCs w:val="24"/>
+        </w:rPr>
         <w:t xml:space="preserve"> a really hard decision to make; </w:t>
       </w:r>
       <w:r>
+        <w:rPr>
+          <w:sz w:val="24"/>
+          <w:szCs w:val="24"/>
+        </w:rPr>
         <w:t xml:space="preserve">especially with all the new restaurants competing to acquire new customers. Using restaurant recommendation apps or systems is very useful but some important features are still missing. When using most of the existing restaurant recommendation systems, recommended restaurant almost never change when searching from the same location-usually your home. This can be a problem as the same users would want to find new restaurants when </w:t>
       </w:r>
       <w:r>
+        <w:rPr>
+          <w:sz w:val="24"/>
+          <w:szCs w:val="24"/>
+        </w:rPr>
         <w:t>searching</w:t>
       </w:r>
       <w:r>
+        <w:rPr>
+          <w:sz w:val="24"/>
+          <w:szCs w:val="24"/>
+        </w:rPr>
         <w:t xml:space="preserve"> for a restaurant two consecutive days.</w:t>
       </w:r>
       <w:r>
+        <w:rPr>
+          <w:sz w:val="24"/>
+          <w:szCs w:val="24"/>
+        </w:rPr>
         <w:t xml:space="preserve"> In addition, users usually have to read a lot of reviews in order to decide whether they found a restaurant that meets their needs. Usually, just looking at the </w:t>
       </w:r>
       <w:r>
+        <w:rPr>
+          <w:sz w:val="24"/>
+          <w:szCs w:val="24"/>
+        </w:rPr>
         <w:t>five-star</w:t>
       </w:r>
       <w:r>
+        <w:rPr>
+          <w:sz w:val="24"/>
+          <w:szCs w:val="24"/>
+        </w:rPr>
         <w:t xml:space="preserve"> rating is not enough.</w:t>
       </w:r>
     </w:p>
-    <w:p/>
+    <w:p>
+      <w:pPr>
+        <w:rPr>
+          <w:sz w:val="24"/>
+          <w:szCs w:val="24"/>
+        </w:rPr>
+      </w:pPr>
+    </w:p>
     <w:p>
       <w:pPr>
         <w:pStyle w:val="Heading1"/>
-      </w:pPr>
-      <w:r>
+        <w:rPr>
+          <w:sz w:val="36"/>
+          <w:szCs w:val="36"/>
+        </w:rPr>
+      </w:pPr>
+      <w:r>
+        <w:rPr>
+          <w:sz w:val="36"/>
+          <w:szCs w:val="36"/>
+        </w:rPr>
         <w:t>Objective</w:t>
       </w:r>
     </w:p>
     <w:p>
       <w:pPr>
         <w:jc w:val="both"/>
-      </w:pPr>
-      <w:r>
+        <w:rPr>
+          <w:sz w:val="24"/>
+          <w:szCs w:val="24"/>
+        </w:rPr>
+      </w:pPr>
+      <w:r>
+        <w:rPr>
+          <w:sz w:val="24"/>
+          <w:szCs w:val="24"/>
+        </w:rPr>
         <w:t>There are multiple necessary features that are still very much needed in currently existing restaurant recommendation systems. The objective of creating our own restaurant recommendation system is to try and fill the gap by providing those missing features. This system should be able to recommend new restaurants to users that match their needs even if users ask for recommendation from the same location and preferences as a previous search; recommendations should be different. In addition, this system will categories and rank different features of restaurant using sentiment analysis of user reviews. This way, new users don’t have to read all the reviews. Instead, they can just check a visual summery of the features and their ranking for each restaurant.</w:t>
       </w:r>
     </w:p>
-    <w:p/>
+    <w:p>
+      <w:pPr>
+        <w:rPr>
+          <w:sz w:val="24"/>
+          <w:szCs w:val="24"/>
+        </w:rPr>
+      </w:pPr>
+    </w:p>
     <w:p>
       <w:pPr>
         <w:pStyle w:val="Heading1"/>
-      </w:pPr>
-      <w:r>
+        <w:rPr>
+          <w:sz w:val="36"/>
+          <w:szCs w:val="36"/>
+        </w:rPr>
+      </w:pPr>
+      <w:r>
+        <w:rPr>
+          <w:sz w:val="36"/>
+          <w:szCs w:val="36"/>
+        </w:rPr>
         <w:t>Expected Outcome</w:t>
       </w:r>
     </w:p>
     <w:p>
       <w:pPr>
         <w:jc w:val="both"/>
-      </w:pPr>
-      <w:r>
+        <w:rPr>
+          <w:sz w:val="24"/>
+          <w:szCs w:val="24"/>
+        </w:rPr>
+      </w:pPr>
+      <w:r>
+        <w:rPr>
+          <w:sz w:val="24"/>
+          <w:szCs w:val="24"/>
+        </w:rPr>
         <w:t>When we finish developing this system, it should be able to provide restaurant recommendation to users. Users should be able to specify different kind of preferences when asking for a recommendation such as location, type, closing time…etc. Recommended systems should be updated if the user asks for recommendation two consecutive days; not showing the same recommendations. In addition, ranking of different ranking of each recommended restaurant should be provided depending on analyzing the customer reviews. For example, in addition to five-star ratings, a restaurant should also have a ranking of cleanliness, noise level, friendliness and other features users might have mentioned in the reviews.</w:t>
       </w:r>
     </w:p>
-    <w:p/>
+    <w:p>
+      <w:pPr>
+        <w:rPr>
+          <w:sz w:val="24"/>
+          <w:szCs w:val="24"/>
+        </w:rPr>
+      </w:pPr>
+    </w:p>
     <w:p>
       <w:pPr>
         <w:pStyle w:val="Heading1"/>
-      </w:pPr>
-      <w:r>
+        <w:rPr>
+          <w:sz w:val="36"/>
+          <w:szCs w:val="36"/>
+        </w:rPr>
+      </w:pPr>
+      <w:r>
+        <w:rPr>
+          <w:sz w:val="36"/>
+          <w:szCs w:val="36"/>
+        </w:rPr>
         <w:t>Project Domain</w:t>
       </w:r>
     </w:p>
     <w:p>
       <w:pPr>
         <w:jc w:val="both"/>
-      </w:pPr>
-      <w:r>
-        <w:t xml:space="preserve">This project is going to be a recommendation system. Namely, it will be specialized in recommending restaurants to users. In addition, the specific domain is involved in restaurants and food chains. </w:t>
-      </w:r>
-      <w:r>
+        <w:rPr>
+          <w:sz w:val="24"/>
+          <w:szCs w:val="24"/>
+        </w:rPr>
+      </w:pPr>
+      <w:r>
+        <w:rPr>
+          <w:sz w:val="24"/>
+          <w:szCs w:val="24"/>
+        </w:rPr>
+        <w:t xml:space="preserve">This project is going to be a recommendation system. Namely, it will be specialized in recommending restaurants to users. In addition, the specific domain is involved in restaurants </w:t>
+      </w:r>
+      <w:r>
+        <w:rPr>
+          <w:sz w:val="24"/>
+          <w:szCs w:val="24"/>
+        </w:rPr>
+        <w:lastRenderedPageBreak/>
+        <w:t xml:space="preserve">and food chains. </w:t>
+      </w:r>
+      <w:r>
+        <w:rPr>
+          <w:sz w:val="24"/>
+          <w:szCs w:val="24"/>
+        </w:rPr>
         <w:t>Not only will it provide the recommendation, our system will make it easy for users to decide where to eat by summarizing existing reviews by categorizing and raking different features mentioned in the reviews.</w:t>
       </w:r>
     </w:p>
-    <w:p/>
+    <w:p>
+      <w:pPr>
+        <w:rPr>
+          <w:sz w:val="24"/>
+          <w:szCs w:val="24"/>
+        </w:rPr>
+      </w:pPr>
+    </w:p>
     <w:p>
       <w:pPr>
         <w:pStyle w:val="Heading1"/>
-      </w:pPr>
-      <w:r>
-        <w:lastRenderedPageBreak/>
+        <w:rPr>
+          <w:sz w:val="36"/>
+          <w:szCs w:val="36"/>
+        </w:rPr>
+      </w:pPr>
+      <w:r>
+        <w:rPr>
+          <w:sz w:val="36"/>
+          <w:szCs w:val="36"/>
+        </w:rPr>
         <w:t>Data Collection</w:t>
       </w:r>
     </w:p>
     <w:p>
       <w:pPr>
         <w:pStyle w:val="Heading2"/>
-      </w:pPr>
-      <w:r>
+        <w:rPr>
+          <w:sz w:val="28"/>
+          <w:szCs w:val="28"/>
+        </w:rPr>
+      </w:pPr>
+      <w:r>
+        <w:rPr>
+          <w:sz w:val="28"/>
+          <w:szCs w:val="28"/>
+        </w:rPr>
         <w:t>Dataset Used:</w:t>
       </w:r>
     </w:p>
     <w:p>
       <w:pPr>
         <w:jc w:val="both"/>
-      </w:pPr>
-      <w:r>
+        <w:rPr>
+          <w:sz w:val="24"/>
+          <w:szCs w:val="24"/>
+        </w:rPr>
+      </w:pPr>
+      <w:r>
+        <w:rPr>
+          <w:sz w:val="24"/>
+          <w:szCs w:val="24"/>
+        </w:rPr>
         <w:t xml:space="preserve">For this project, we will be using Yelp restaurant information. Yelp is a hybrid app that provides users with the ability to search for restaurant by specifying their preferences. Then, Yelp provides a list of restaurants which could be reorganized and sorted by rating, nearest location or other preferences. </w:t>
       </w:r>
     </w:p>
     <w:p>
       <w:pPr>
         <w:pStyle w:val="Heading2"/>
-      </w:pPr>
-      <w:r>
+        <w:rPr>
+          <w:sz w:val="28"/>
+          <w:szCs w:val="28"/>
+        </w:rPr>
+      </w:pPr>
+      <w:r>
+        <w:rPr>
+          <w:sz w:val="28"/>
+          <w:szCs w:val="28"/>
+        </w:rPr>
         <w:t>Collection Process:</w:t>
       </w:r>
     </w:p>
     <w:p>
       <w:pPr>
         <w:jc w:val="both"/>
-      </w:pPr>
-      <w:r>
-        <w:t xml:space="preserve">Yelp provides developers with valuable resources and accessibility to static and dynamic datasets. For the static dataset, we will be using the challenge dataset provided by Yelp for developers that want to use their information in research and join a challenge at the same time. That data set is 775MB in size and includes </w:t>
-      </w:r>
-      <w:r>
-        <w:t>2.2M reviews and 591K tips by 552K users for 77K businesses</w:t>
-      </w:r>
-      <w:r>
+        <w:rPr>
+          <w:sz w:val="24"/>
+          <w:szCs w:val="24"/>
+        </w:rPr>
+      </w:pPr>
+      <w:r>
+        <w:rPr>
+          <w:sz w:val="24"/>
+          <w:szCs w:val="24"/>
+        </w:rPr>
+        <w:t xml:space="preserve">Yelp provides developers with valuable resources and accessibility to static and dynamic datasets. For the static dataset, we will be using the challenge dataset provided by Yelp for developers that want to use their information in research and join a challenge at the same time. That data set is </w:t>
+      </w:r>
+      <w:r>
+        <w:rPr>
+          <w:sz w:val="24"/>
+          <w:szCs w:val="24"/>
+        </w:rPr>
+        <w:t>2.2G</w:t>
+      </w:r>
+      <w:r>
+        <w:rPr>
+          <w:sz w:val="24"/>
+          <w:szCs w:val="24"/>
+        </w:rPr>
+        <w:t>B in size and includes 2.2M reviews and 591K tips by 552K users for 77K businesses</w:t>
+      </w:r>
+      <w:r>
+        <w:rPr>
+          <w:sz w:val="24"/>
+          <w:szCs w:val="24"/>
+        </w:rPr>
         <w:t>. It can be accessed</w:t>
       </w:r>
       <w:r>
+        <w:rPr>
+          <w:sz w:val="24"/>
+          <w:szCs w:val="24"/>
+        </w:rPr>
         <w:t xml:space="preserve"> and downloaded</w:t>
       </w:r>
       <w:r>
+        <w:rPr>
+          <w:sz w:val="24"/>
+          <w:szCs w:val="24"/>
+        </w:rPr>
         <w:t xml:space="preserve"> through the following URL: </w:t>
       </w:r>
       <w:hyperlink r:id="rId8" w:history="1">
         <w:r>
           <w:rPr>
             <w:rStyle w:val="Hyperlink"/>
+            <w:sz w:val="24"/>
+            <w:szCs w:val="24"/>
           </w:rPr>
           <w:t>https://www.yelp.com/dataset_challenge</w:t>
         </w:r>
@@ -1363,179 +1567,783 @@
     <w:p>
       <w:pPr>
         <w:jc w:val="both"/>
-      </w:pPr>
-      <w:r>
+        <w:rPr>
+          <w:sz w:val="24"/>
+          <w:szCs w:val="24"/>
+        </w:rPr>
+      </w:pPr>
+      <w:r>
+        <w:rPr>
+          <w:sz w:val="24"/>
+          <w:szCs w:val="24"/>
+        </w:rPr>
         <w:t xml:space="preserve">Moreover, </w:t>
       </w:r>
       <w:r>
-        <w:t>Yelp also provides a well-documented API for developers to access the real-time data featured on Yelp. This API provides access to s</w:t>
-      </w:r>
-      <w:r>
-        <w:t>earch over 50 million local businesses from 32 countries</w:t>
-      </w:r>
-      <w:r>
-        <w:t xml:space="preserve">. The API URL </w:t>
-      </w:r>
-      <w:bookmarkStart w:id="0" w:name="_GoBack"/>
-      <w:bookmarkEnd w:id="0"/>
-      <w:r>
-        <w:t xml:space="preserve">is: </w:t>
+        <w:rPr>
+          <w:sz w:val="24"/>
+          <w:szCs w:val="24"/>
+        </w:rPr>
+        <w:t xml:space="preserve">Yelp also provides a well-documented API for developers to access the real-time data featured on Yelp. This API provides access to search over 50 million local businesses from 32 countries. The API URL is: </w:t>
       </w:r>
       <w:hyperlink r:id="rId9" w:history="1">
         <w:r>
           <w:rPr>
             <w:rStyle w:val="Hyperlink"/>
+            <w:sz w:val="24"/>
+            <w:szCs w:val="24"/>
           </w:rPr>
           <w:t>https://www.yelp.com/developers/</w:t>
         </w:r>
       </w:hyperlink>
     </w:p>
-    <w:p/>
+    <w:p>
+      <w:pPr>
+        <w:rPr>
+          <w:sz w:val="24"/>
+          <w:szCs w:val="24"/>
+        </w:rPr>
+      </w:pPr>
+    </w:p>
     <w:p>
       <w:pPr>
         <w:pStyle w:val="Heading1"/>
-      </w:pPr>
-      <w:r>
+        <w:rPr>
+          <w:sz w:val="36"/>
+          <w:szCs w:val="36"/>
+        </w:rPr>
+      </w:pPr>
+      <w:r>
+        <w:rPr>
+          <w:sz w:val="36"/>
+          <w:szCs w:val="36"/>
+        </w:rPr>
         <w:t>Tasks and Features</w:t>
       </w:r>
     </w:p>
-    <w:p/>
-    <w:p/>
+    <w:p>
+      <w:pPr>
+        <w:rPr>
+          <w:sz w:val="24"/>
+          <w:szCs w:val="24"/>
+        </w:rPr>
+      </w:pPr>
+    </w:p>
+    <w:p>
+      <w:pPr>
+        <w:rPr>
+          <w:sz w:val="24"/>
+          <w:szCs w:val="24"/>
+        </w:rPr>
+      </w:pPr>
+    </w:p>
     <w:p>
       <w:pPr>
         <w:pStyle w:val="Heading1"/>
-      </w:pPr>
-      <w:r>
+        <w:rPr>
+          <w:sz w:val="36"/>
+          <w:szCs w:val="36"/>
+        </w:rPr>
+      </w:pPr>
+      <w:r>
+        <w:rPr>
+          <w:sz w:val="36"/>
+          <w:szCs w:val="36"/>
+        </w:rPr>
         <w:t>Input/output</w:t>
       </w:r>
     </w:p>
     <w:p>
       <w:pPr>
         <w:pStyle w:val="Heading2"/>
-      </w:pPr>
-      <w:r>
+        <w:rPr>
+          <w:sz w:val="28"/>
+          <w:szCs w:val="28"/>
+        </w:rPr>
+      </w:pPr>
+      <w:r>
+        <w:rPr>
+          <w:sz w:val="28"/>
+          <w:szCs w:val="28"/>
+        </w:rPr>
         <w:t>Cognitive Services:</w:t>
       </w:r>
     </w:p>
-    <w:p/>
+    <w:p>
+      <w:pPr>
+        <w:rPr>
+          <w:sz w:val="24"/>
+          <w:szCs w:val="24"/>
+        </w:rPr>
+      </w:pPr>
+    </w:p>
     <w:p>
       <w:pPr>
         <w:pStyle w:val="Heading2"/>
-      </w:pPr>
-      <w:r>
+        <w:rPr>
+          <w:sz w:val="28"/>
+          <w:szCs w:val="28"/>
+        </w:rPr>
+      </w:pPr>
+      <w:r>
+        <w:rPr>
+          <w:sz w:val="28"/>
+          <w:szCs w:val="28"/>
+        </w:rPr>
         <w:t>NLP Processing:</w:t>
       </w:r>
     </w:p>
-    <w:p/>
+    <w:p>
+      <w:pPr>
+        <w:rPr>
+          <w:sz w:val="24"/>
+          <w:szCs w:val="24"/>
+        </w:rPr>
+      </w:pPr>
+    </w:p>
     <w:p>
       <w:pPr>
         <w:pStyle w:val="Heading2"/>
-      </w:pPr>
-      <w:r>
+        <w:rPr>
+          <w:sz w:val="28"/>
+          <w:szCs w:val="28"/>
+        </w:rPr>
+      </w:pPr>
+      <w:r>
+        <w:rPr>
+          <w:sz w:val="28"/>
+          <w:szCs w:val="28"/>
+        </w:rPr>
         <w:t>Information Extraction/Retrieval Technology:</w:t>
       </w:r>
     </w:p>
-    <w:p/>
-    <w:p/>
+    <w:p>
+      <w:pPr>
+        <w:rPr>
+          <w:sz w:val="24"/>
+          <w:szCs w:val="24"/>
+        </w:rPr>
+      </w:pPr>
+    </w:p>
+    <w:p>
+      <w:pPr>
+        <w:rPr>
+          <w:sz w:val="24"/>
+          <w:szCs w:val="24"/>
+        </w:rPr>
+      </w:pPr>
+    </w:p>
     <w:p>
       <w:pPr>
         <w:pStyle w:val="Heading1"/>
-      </w:pPr>
-      <w:r>
+        <w:rPr>
+          <w:sz w:val="36"/>
+          <w:szCs w:val="36"/>
+        </w:rPr>
+      </w:pPr>
+      <w:r>
+        <w:rPr>
+          <w:sz w:val="36"/>
+          <w:szCs w:val="36"/>
+        </w:rPr>
+        <w:lastRenderedPageBreak/>
         <w:t>Implementation Specification</w:t>
       </w:r>
     </w:p>
     <w:p>
       <w:pPr>
         <w:pStyle w:val="Heading2"/>
-      </w:pPr>
-      <w:r>
+        <w:rPr>
+          <w:sz w:val="28"/>
+          <w:szCs w:val="28"/>
+        </w:rPr>
+      </w:pPr>
+      <w:r>
+        <w:rPr>
+          <w:sz w:val="28"/>
+          <w:szCs w:val="28"/>
+        </w:rPr>
         <w:t>Software Architecture:</w:t>
       </w:r>
     </w:p>
-    <w:p/>
+    <w:p>
+      <w:pPr>
+        <w:rPr>
+          <w:sz w:val="24"/>
+          <w:szCs w:val="24"/>
+        </w:rPr>
+      </w:pPr>
+    </w:p>
     <w:p>
       <w:pPr>
         <w:pStyle w:val="Heading2"/>
-      </w:pPr>
-      <w:r>
+        <w:rPr>
+          <w:sz w:val="28"/>
+          <w:szCs w:val="28"/>
+        </w:rPr>
+      </w:pPr>
+      <w:r>
+        <w:rPr>
+          <w:sz w:val="28"/>
+          <w:szCs w:val="28"/>
+        </w:rPr>
         <w:t>UML Models:</w:t>
       </w:r>
     </w:p>
-    <w:p/>
+    <w:p>
+      <w:pPr>
+        <w:rPr>
+          <w:sz w:val="24"/>
+          <w:szCs w:val="24"/>
+        </w:rPr>
+      </w:pPr>
+      <w:bookmarkStart w:id="0" w:name="_GoBack"/>
+      <w:bookmarkEnd w:id="0"/>
+    </w:p>
     <w:p>
       <w:pPr>
         <w:pStyle w:val="Heading2"/>
-      </w:pPr>
-      <w:r>
+        <w:rPr>
+          <w:sz w:val="28"/>
+          <w:szCs w:val="28"/>
+        </w:rPr>
+      </w:pPr>
+      <w:r>
+        <w:rPr>
+          <w:sz w:val="28"/>
+          <w:szCs w:val="28"/>
+        </w:rPr>
         <w:t>Workflow:</w:t>
       </w:r>
     </w:p>
-    <w:p/>
+    <w:p>
+      <w:pPr>
+        <w:rPr>
+          <w:sz w:val="24"/>
+          <w:szCs w:val="24"/>
+        </w:rPr>
+      </w:pPr>
+      <w:r>
+        <w:rPr>
+          <w:noProof/>
+          <w:sz w:val="24"/>
+          <w:szCs w:val="24"/>
+        </w:rPr>
+        <w:drawing>
+          <wp:inline distT="0" distB="0" distL="0" distR="0">
+            <wp:extent cx="5943600" cy="2650490"/>
+            <wp:effectExtent l="19050" t="19050" r="19050" b="16510"/>
+            <wp:docPr id="2" name="Picture 2"/>
+            <wp:cNvGraphicFramePr>
+              <a:graphicFrameLocks xmlns:a="http://schemas.openxmlformats.org/drawingml/2006/main" noChangeAspect="1"/>
+            </wp:cNvGraphicFramePr>
+            <a:graphic xmlns:a="http://schemas.openxmlformats.org/drawingml/2006/main">
+              <a:graphicData uri="http://schemas.openxmlformats.org/drawingml/2006/picture">
+                <pic:pic xmlns:pic="http://schemas.openxmlformats.org/drawingml/2006/picture">
+                  <pic:nvPicPr>
+                    <pic:cNvPr id="2" name="Workflow.jpg"/>
+                    <pic:cNvPicPr/>
+                  </pic:nvPicPr>
+                  <pic:blipFill>
+                    <a:blip r:embed="rId10" cstate="print">
+                      <a:extLst>
+                        <a:ext uri="{28A0092B-C50C-407E-A947-70E740481C1C}">
+                          <a14:useLocalDpi xmlns:a14="http://schemas.microsoft.com/office/drawing/2010/main" val="0"/>
+                        </a:ext>
+                      </a:extLst>
+                    </a:blip>
+                    <a:stretch>
+                      <a:fillRect/>
+                    </a:stretch>
+                  </pic:blipFill>
+                  <pic:spPr>
+                    <a:xfrm>
+                      <a:off x="0" y="0"/>
+                      <a:ext cx="5943600" cy="2650490"/>
+                    </a:xfrm>
+                    <a:prstGeom prst="rect">
+                      <a:avLst/>
+                    </a:prstGeom>
+                    <a:ln>
+                      <a:solidFill>
+                        <a:schemeClr val="accent1"/>
+                      </a:solidFill>
+                    </a:ln>
+                  </pic:spPr>
+                </pic:pic>
+              </a:graphicData>
+            </a:graphic>
+          </wp:inline>
+        </w:drawing>
+      </w:r>
+    </w:p>
     <w:p>
       <w:pPr>
         <w:pStyle w:val="Heading2"/>
-      </w:pPr>
-      <w:r>
+        <w:rPr>
+          <w:sz w:val="28"/>
+          <w:szCs w:val="28"/>
+        </w:rPr>
+      </w:pPr>
+      <w:r>
+        <w:rPr>
+          <w:sz w:val="28"/>
+          <w:szCs w:val="28"/>
+        </w:rPr>
+        <w:t>Existing Services:</w:t>
+      </w:r>
+    </w:p>
+    <w:p>
+      <w:pPr>
+        <w:rPr>
+          <w:sz w:val="24"/>
+          <w:szCs w:val="24"/>
+        </w:rPr>
+      </w:pPr>
+    </w:p>
+    <w:p>
+      <w:pPr>
+        <w:pStyle w:val="Heading2"/>
+        <w:rPr>
+          <w:sz w:val="28"/>
+          <w:szCs w:val="28"/>
+        </w:rPr>
+      </w:pPr>
+      <w:r>
+        <w:rPr>
+          <w:sz w:val="28"/>
+          <w:szCs w:val="28"/>
+        </w:rPr>
+        <w:t>New Services/Features Implemented:</w:t>
+      </w:r>
+    </w:p>
+    <w:p>
+      <w:pPr>
+        <w:rPr>
+          <w:sz w:val="24"/>
+          <w:szCs w:val="24"/>
+        </w:rPr>
+      </w:pPr>
+    </w:p>
+    <w:p>
+      <w:pPr>
+        <w:rPr>
+          <w:sz w:val="24"/>
+          <w:szCs w:val="24"/>
+        </w:rPr>
+      </w:pPr>
+    </w:p>
+    <w:p>
+      <w:pPr>
+        <w:pStyle w:val="Heading1"/>
+        <w:rPr>
+          <w:sz w:val="36"/>
+          <w:szCs w:val="36"/>
+        </w:rPr>
+      </w:pPr>
+      <w:r>
+        <w:rPr>
+          <w:sz w:val="36"/>
+          <w:szCs w:val="36"/>
+        </w:rPr>
+        <w:t>Project Management</w:t>
+      </w:r>
+    </w:p>
+    <w:p>
+      <w:pPr>
+        <w:pStyle w:val="Heading2"/>
+        <w:rPr>
+          <w:sz w:val="28"/>
+          <w:szCs w:val="28"/>
+        </w:rPr>
+      </w:pPr>
+      <w:r>
+        <w:rPr>
+          <w:sz w:val="28"/>
+          <w:szCs w:val="28"/>
+        </w:rPr>
+        <w:t>Contribution of Each Member:</w:t>
+      </w:r>
+    </w:p>
+    <w:tbl>
+      <w:tblPr>
+        <w:tblStyle w:val="GridTable6Colorful-Accent1"/>
+        <w:tblW w:w="0" w:type="auto"/>
+        <w:tblLook w:val="04A0" w:firstRow="1" w:lastRow="0" w:firstColumn="1" w:lastColumn="0" w:noHBand="0" w:noVBand="1"/>
+      </w:tblPr>
+      <w:tblGrid>
+        <w:gridCol w:w="2065"/>
+        <w:gridCol w:w="7285"/>
+      </w:tblGrid>
+      <w:tr>
+        <w:trPr>
+          <w:cnfStyle w:val="100000000000" w:firstRow="1" w:lastRow="0" w:firstColumn="0" w:lastColumn="0" w:oddVBand="0" w:evenVBand="0" w:oddHBand="0" w:evenHBand="0" w:firstRowFirstColumn="0" w:firstRowLastColumn="0" w:lastRowFirstColumn="0" w:lastRowLastColumn="0"/>
+        </w:trPr>
+        <w:tc>
+          <w:tcPr>
+            <w:cnfStyle w:val="001000000000" w:firstRow="0" w:lastRow="0" w:firstColumn="1" w:lastColumn="0" w:oddVBand="0" w:evenVBand="0" w:oddHBand="0" w:evenHBand="0" w:firstRowFirstColumn="0" w:firstRowLastColumn="0" w:lastRowFirstColumn="0" w:lastRowLastColumn="0"/>
+            <w:tcW w:w="2065" w:type="dxa"/>
+          </w:tcPr>
+          <w:p>
+            <w:pPr>
+              <w:rPr>
+                <w:sz w:val="24"/>
+                <w:szCs w:val="24"/>
+              </w:rPr>
+            </w:pPr>
+            <w:r>
+              <w:rPr>
+                <w:sz w:val="24"/>
+                <w:szCs w:val="24"/>
+              </w:rPr>
+              <w:t>Member</w:t>
+            </w:r>
+          </w:p>
+        </w:tc>
+        <w:tc>
+          <w:tcPr>
+            <w:tcW w:w="7285" w:type="dxa"/>
+          </w:tcPr>
+          <w:p>
+            <w:pPr>
+              <w:cnfStyle w:val="100000000000" w:firstRow="1" w:lastRow="0" w:firstColumn="0" w:lastColumn="0" w:oddVBand="0" w:evenVBand="0" w:oddHBand="0" w:evenHBand="0" w:firstRowFirstColumn="0" w:firstRowLastColumn="0" w:lastRowFirstColumn="0" w:lastRowLastColumn="0"/>
+              <w:rPr>
+                <w:sz w:val="24"/>
+                <w:szCs w:val="24"/>
+              </w:rPr>
+            </w:pPr>
+            <w:r>
+              <w:rPr>
+                <w:sz w:val="24"/>
+                <w:szCs w:val="24"/>
+              </w:rPr>
+              <w:t>Contribution</w:t>
+            </w:r>
+          </w:p>
+        </w:tc>
+      </w:tr>
+      <w:tr>
+        <w:trPr>
+          <w:cnfStyle w:val="000000100000" w:firstRow="0" w:lastRow="0" w:firstColumn="0" w:lastColumn="0" w:oddVBand="0" w:evenVBand="0" w:oddHBand="1" w:evenHBand="0" w:firstRowFirstColumn="0" w:firstRowLastColumn="0" w:lastRowFirstColumn="0" w:lastRowLastColumn="0"/>
+        </w:trPr>
+        <w:tc>
+          <w:tcPr>
+            <w:cnfStyle w:val="001000000000" w:firstRow="0" w:lastRow="0" w:firstColumn="1" w:lastColumn="0" w:oddVBand="0" w:evenVBand="0" w:oddHBand="0" w:evenHBand="0" w:firstRowFirstColumn="0" w:firstRowLastColumn="0" w:lastRowFirstColumn="0" w:lastRowLastColumn="0"/>
+            <w:tcW w:w="2065" w:type="dxa"/>
+          </w:tcPr>
+          <w:p>
+            <w:pPr>
+              <w:rPr>
+                <w:b w:val="0"/>
+                <w:bCs w:val="0"/>
+                <w:color w:val="000000" w:themeColor="text1"/>
+                <w:sz w:val="24"/>
+                <w:szCs w:val="24"/>
+              </w:rPr>
+            </w:pPr>
+            <w:r>
+              <w:rPr>
+                <w:b w:val="0"/>
+                <w:bCs w:val="0"/>
+                <w:color w:val="000000" w:themeColor="text1"/>
+                <w:sz w:val="24"/>
+                <w:szCs w:val="24"/>
+              </w:rPr>
+              <w:t>Samaa Gazzaz</w:t>
+            </w:r>
+          </w:p>
+        </w:tc>
+        <w:tc>
+          <w:tcPr>
+            <w:tcW w:w="7285" w:type="dxa"/>
+          </w:tcPr>
+          <w:p>
+            <w:pPr>
+              <w:cnfStyle w:val="000000100000" w:firstRow="0" w:lastRow="0" w:firstColumn="0" w:lastColumn="0" w:oddVBand="0" w:evenVBand="0" w:oddHBand="1" w:evenHBand="0" w:firstRowFirstColumn="0" w:firstRowLastColumn="0" w:lastRowFirstColumn="0" w:lastRowLastColumn="0"/>
+              <w:rPr>
+                <w:color w:val="000000" w:themeColor="text1"/>
+                <w:sz w:val="24"/>
+                <w:szCs w:val="24"/>
+              </w:rPr>
+            </w:pPr>
+          </w:p>
+        </w:tc>
+      </w:tr>
+      <w:tr>
+        <w:tc>
+          <w:tcPr>
+            <w:cnfStyle w:val="001000000000" w:firstRow="0" w:lastRow="0" w:firstColumn="1" w:lastColumn="0" w:oddVBand="0" w:evenVBand="0" w:oddHBand="0" w:evenHBand="0" w:firstRowFirstColumn="0" w:firstRowLastColumn="0" w:lastRowFirstColumn="0" w:lastRowLastColumn="0"/>
+            <w:tcW w:w="2065" w:type="dxa"/>
+          </w:tcPr>
+          <w:p>
+            <w:pPr>
+              <w:rPr>
+                <w:b w:val="0"/>
+                <w:bCs w:val="0"/>
+                <w:color w:val="000000" w:themeColor="text1"/>
+                <w:sz w:val="24"/>
+                <w:szCs w:val="24"/>
+              </w:rPr>
+            </w:pPr>
+            <w:r>
+              <w:rPr>
+                <w:b w:val="0"/>
+                <w:bCs w:val="0"/>
+                <w:color w:val="000000" w:themeColor="text1"/>
+                <w:sz w:val="24"/>
+                <w:szCs w:val="24"/>
+              </w:rPr>
+              <w:t xml:space="preserve">Pooja </w:t>
+            </w:r>
+            <w:proofErr w:type="spellStart"/>
+            <w:r>
+              <w:rPr>
+                <w:b w:val="0"/>
+                <w:bCs w:val="0"/>
+                <w:color w:val="000000" w:themeColor="text1"/>
+                <w:sz w:val="24"/>
+                <w:szCs w:val="24"/>
+              </w:rPr>
+              <w:t>Shekhar</w:t>
+            </w:r>
+            <w:proofErr w:type="spellEnd"/>
+          </w:p>
+        </w:tc>
+        <w:tc>
+          <w:tcPr>
+            <w:tcW w:w="7285" w:type="dxa"/>
+          </w:tcPr>
+          <w:p>
+            <w:pPr>
+              <w:cnfStyle w:val="000000000000" w:firstRow="0" w:lastRow="0" w:firstColumn="0" w:lastColumn="0" w:oddVBand="0" w:evenVBand="0" w:oddHBand="0" w:evenHBand="0" w:firstRowFirstColumn="0" w:firstRowLastColumn="0" w:lastRowFirstColumn="0" w:lastRowLastColumn="0"/>
+              <w:rPr>
+                <w:color w:val="000000" w:themeColor="text1"/>
+                <w:sz w:val="24"/>
+                <w:szCs w:val="24"/>
+              </w:rPr>
+            </w:pPr>
+          </w:p>
+        </w:tc>
+      </w:tr>
+      <w:tr>
+        <w:trPr>
+          <w:cnfStyle w:val="000000100000" w:firstRow="0" w:lastRow="0" w:firstColumn="0" w:lastColumn="0" w:oddVBand="0" w:evenVBand="0" w:oddHBand="1" w:evenHBand="0" w:firstRowFirstColumn="0" w:firstRowLastColumn="0" w:lastRowFirstColumn="0" w:lastRowLastColumn="0"/>
+        </w:trPr>
+        <w:tc>
+          <w:tcPr>
+            <w:cnfStyle w:val="001000000000" w:firstRow="0" w:lastRow="0" w:firstColumn="1" w:lastColumn="0" w:oddVBand="0" w:evenVBand="0" w:oddHBand="0" w:evenHBand="0" w:firstRowFirstColumn="0" w:firstRowLastColumn="0" w:lastRowFirstColumn="0" w:lastRowLastColumn="0"/>
+            <w:tcW w:w="2065" w:type="dxa"/>
+          </w:tcPr>
+          <w:p>
+            <w:pPr>
+              <w:rPr>
+                <w:b w:val="0"/>
+                <w:bCs w:val="0"/>
+                <w:color w:val="000000" w:themeColor="text1"/>
+                <w:sz w:val="24"/>
+                <w:szCs w:val="24"/>
+              </w:rPr>
+            </w:pPr>
+            <w:r>
+              <w:rPr>
+                <w:b w:val="0"/>
+                <w:bCs w:val="0"/>
+                <w:color w:val="000000" w:themeColor="text1"/>
+                <w:sz w:val="24"/>
+                <w:szCs w:val="24"/>
+              </w:rPr>
+              <w:t>Chen Wang</w:t>
+            </w:r>
+          </w:p>
+        </w:tc>
+        <w:tc>
+          <w:tcPr>
+            <w:tcW w:w="7285" w:type="dxa"/>
+          </w:tcPr>
+          <w:p>
+            <w:pPr>
+              <w:cnfStyle w:val="000000100000" w:firstRow="0" w:lastRow="0" w:firstColumn="0" w:lastColumn="0" w:oddVBand="0" w:evenVBand="0" w:oddHBand="1" w:evenHBand="0" w:firstRowFirstColumn="0" w:firstRowLastColumn="0" w:lastRowFirstColumn="0" w:lastRowLastColumn="0"/>
+              <w:rPr>
+                <w:color w:val="000000" w:themeColor="text1"/>
+                <w:sz w:val="24"/>
+                <w:szCs w:val="24"/>
+              </w:rPr>
+            </w:pPr>
+          </w:p>
+        </w:tc>
+      </w:tr>
+      <w:tr>
+        <w:tc>
+          <w:tcPr>
+            <w:cnfStyle w:val="001000000000" w:firstRow="0" w:lastRow="0" w:firstColumn="1" w:lastColumn="0" w:oddVBand="0" w:evenVBand="0" w:oddHBand="0" w:evenHBand="0" w:firstRowFirstColumn="0" w:firstRowLastColumn="0" w:lastRowFirstColumn="0" w:lastRowLastColumn="0"/>
+            <w:tcW w:w="2065" w:type="dxa"/>
+          </w:tcPr>
+          <w:p>
+            <w:pPr>
+              <w:rPr>
+                <w:b w:val="0"/>
+                <w:bCs w:val="0"/>
+                <w:color w:val="000000" w:themeColor="text1"/>
+                <w:sz w:val="24"/>
+                <w:szCs w:val="24"/>
+              </w:rPr>
+            </w:pPr>
+            <w:proofErr w:type="spellStart"/>
+            <w:r>
+              <w:rPr>
+                <w:b w:val="0"/>
+                <w:bCs w:val="0"/>
+                <w:color w:val="000000" w:themeColor="text1"/>
+                <w:sz w:val="24"/>
+                <w:szCs w:val="24"/>
+              </w:rPr>
+              <w:t>Dayu</w:t>
+            </w:r>
+            <w:proofErr w:type="spellEnd"/>
+            <w:r>
+              <w:rPr>
+                <w:b w:val="0"/>
+                <w:bCs w:val="0"/>
+                <w:color w:val="000000" w:themeColor="text1"/>
+                <w:sz w:val="24"/>
+                <w:szCs w:val="24"/>
+              </w:rPr>
+              <w:t xml:space="preserve"> Wang</w:t>
+            </w:r>
+          </w:p>
+        </w:tc>
+        <w:tc>
+          <w:tcPr>
+            <w:tcW w:w="7285" w:type="dxa"/>
+          </w:tcPr>
+          <w:p>
+            <w:pPr>
+              <w:cnfStyle w:val="000000000000" w:firstRow="0" w:lastRow="0" w:firstColumn="0" w:lastColumn="0" w:oddVBand="0" w:evenVBand="0" w:oddHBand="0" w:evenHBand="0" w:firstRowFirstColumn="0" w:firstRowLastColumn="0" w:lastRowFirstColumn="0" w:lastRowLastColumn="0"/>
+              <w:rPr>
+                <w:color w:val="000000" w:themeColor="text1"/>
+                <w:sz w:val="24"/>
+                <w:szCs w:val="24"/>
+              </w:rPr>
+            </w:pPr>
+          </w:p>
+        </w:tc>
+      </w:tr>
+    </w:tbl>
+    <w:p>
+      <w:pPr>
+        <w:rPr>
+          <w:sz w:val="24"/>
+          <w:szCs w:val="24"/>
+        </w:rPr>
+      </w:pPr>
+    </w:p>
+    <w:p>
+      <w:pPr>
+        <w:pStyle w:val="Heading2"/>
+        <w:rPr>
+          <w:sz w:val="28"/>
+          <w:szCs w:val="28"/>
+        </w:rPr>
+      </w:pPr>
+      <w:r>
+        <w:rPr>
+          <w:sz w:val="28"/>
+          <w:szCs w:val="28"/>
+        </w:rPr>
         <w:lastRenderedPageBreak/>
-        <w:t>Existing Services:</w:t>
-      </w:r>
-    </w:p>
-    <w:p/>
+        <w:t>Version Control/Screenshots:</w:t>
+      </w:r>
+    </w:p>
+    <w:p>
+      <w:pPr>
+        <w:jc w:val="both"/>
+        <w:rPr>
+          <w:sz w:val="24"/>
+          <w:szCs w:val="24"/>
+        </w:rPr>
+      </w:pPr>
+      <w:r>
+        <w:rPr>
+          <w:sz w:val="24"/>
+          <w:szCs w:val="24"/>
+        </w:rPr>
+        <w:t xml:space="preserve">For this project, we used GitHub as the main version control tool. The whole project, in addition to documentation, is up on: </w:t>
+      </w:r>
+      <w:hyperlink r:id="rId11" w:history="1">
+        <w:r>
+          <w:rPr>
+            <w:rStyle w:val="Hyperlink"/>
+            <w:sz w:val="24"/>
+            <w:szCs w:val="24"/>
+          </w:rPr>
+          <w:t>https://github.com/SamaaG/WisdomRecSys</w:t>
+        </w:r>
+      </w:hyperlink>
+    </w:p>
     <w:p>
       <w:pPr>
         <w:pStyle w:val="Heading2"/>
-      </w:pPr>
-      <w:r>
-        <w:t>New Services/Features Implemented:</w:t>
-      </w:r>
-    </w:p>
-    <w:p/>
-    <w:p/>
-    <w:p>
-      <w:pPr>
-        <w:pStyle w:val="Heading1"/>
-      </w:pPr>
-      <w:r>
-        <w:t>Project Management</w:t>
+        <w:rPr>
+          <w:sz w:val="28"/>
+          <w:szCs w:val="28"/>
+        </w:rPr>
+      </w:pPr>
+      <w:r>
+        <w:rPr>
+          <w:sz w:val="28"/>
+          <w:szCs w:val="28"/>
+        </w:rPr>
+        <w:t>Concerns/Issues:</w:t>
+      </w:r>
+    </w:p>
+    <w:p>
+      <w:pPr>
+        <w:jc w:val="both"/>
+        <w:rPr>
+          <w:sz w:val="24"/>
+          <w:szCs w:val="24"/>
+        </w:rPr>
+      </w:pPr>
+      <w:r>
+        <w:rPr>
+          <w:sz w:val="24"/>
+          <w:szCs w:val="24"/>
+        </w:rPr>
+        <w:t xml:space="preserve">Although there are plenty of currently available recommendation systems that could serve as reference for this project, the time restrain imposes a huge concern on whether our system could be implemented on time. Since this is the first exposure for all our team members with recommendation systems, the time needed to get up to speed is going to take away from actual implementation time. </w:t>
       </w:r>
     </w:p>
     <w:p>
       <w:pPr>
         <w:pStyle w:val="Heading2"/>
-      </w:pPr>
-      <w:r>
-        <w:t>Contribution of Each Member:</w:t>
-      </w:r>
-    </w:p>
-    <w:p/>
-    <w:p>
-      <w:pPr>
-        <w:pStyle w:val="Heading2"/>
-      </w:pPr>
-      <w:r>
-        <w:t>Version Control/Screenshots:</w:t>
-      </w:r>
-    </w:p>
-    <w:p/>
-    <w:p>
-      <w:pPr>
-        <w:pStyle w:val="Heading2"/>
-      </w:pPr>
-      <w:r>
-        <w:t>Concerns/Issues:</w:t>
-      </w:r>
-    </w:p>
-    <w:p/>
-    <w:p>
-      <w:pPr>
-        <w:pStyle w:val="Heading2"/>
-      </w:pPr>
-      <w:r>
+        <w:rPr>
+          <w:sz w:val="28"/>
+          <w:szCs w:val="28"/>
+        </w:rPr>
+      </w:pPr>
+      <w:r>
+        <w:rPr>
+          <w:sz w:val="28"/>
+          <w:szCs w:val="28"/>
+        </w:rPr>
         <w:t>Future Work:</w:t>
       </w:r>
     </w:p>
-    <w:p/>
+    <w:p>
+      <w:pPr>
+        <w:jc w:val="both"/>
+        <w:rPr>
+          <w:sz w:val="24"/>
+          <w:szCs w:val="24"/>
+        </w:rPr>
+      </w:pPr>
+      <w:r>
+        <w:rPr>
+          <w:sz w:val="24"/>
+          <w:szCs w:val="24"/>
+        </w:rPr>
+        <w:t>For the next iteration, we plan to implement at least one feature for the system. In addition, preparing the dataset should be done by the next report.</w:t>
+      </w:r>
+    </w:p>
     <w:sectPr>
       <w:pgSz w:w="12240" w:h="15840"/>
       <w:pgMar w:top="1440" w:right="1440" w:bottom="1440" w:left="1440" w:header="720" w:footer="720" w:gutter="0"/>
@@ -2073,6 +2881,97 @@
       <w:u w:val="single"/>
     </w:rPr>
   </w:style>
+  <w:style w:type="table" w:styleId="TableGrid">
+    <w:name w:val="Table Grid"/>
+    <w:basedOn w:val="TableNormal"/>
+    <w:uiPriority w:val="39"/>
+    <w:rsid w:val="00E622E5"/>
+    <w:pPr>
+      <w:spacing w:after="0" w:line="240" w:lineRule="auto"/>
+    </w:pPr>
+    <w:tblPr>
+      <w:tblBorders>
+        <w:top w:val="single" w:sz="4" w:space="0" w:color="auto"/>
+        <w:left w:val="single" w:sz="4" w:space="0" w:color="auto"/>
+        <w:bottom w:val="single" w:sz="4" w:space="0" w:color="auto"/>
+        <w:right w:val="single" w:sz="4" w:space="0" w:color="auto"/>
+        <w:insideH w:val="single" w:sz="4" w:space="0" w:color="auto"/>
+        <w:insideV w:val="single" w:sz="4" w:space="0" w:color="auto"/>
+      </w:tblBorders>
+    </w:tblPr>
+  </w:style>
+  <w:style w:type="table" w:styleId="GridTable6Colorful-Accent1">
+    <w:name w:val="Grid Table 6 Colorful Accent 1"/>
+    <w:basedOn w:val="TableNormal"/>
+    <w:uiPriority w:val="51"/>
+    <w:rsid w:val="00E3617F"/>
+    <w:pPr>
+      <w:spacing w:after="0" w:line="240" w:lineRule="auto"/>
+    </w:pPr>
+    <w:rPr>
+      <w:color w:val="2E74B5" w:themeColor="accent1" w:themeShade="BF"/>
+    </w:rPr>
+    <w:tblPr>
+      <w:tblStyleRowBandSize w:val="1"/>
+      <w:tblStyleColBandSize w:val="1"/>
+      <w:tblBorders>
+        <w:top w:val="single" w:sz="4" w:space="0" w:color="9CC2E5" w:themeColor="accent1" w:themeTint="99"/>
+        <w:left w:val="single" w:sz="4" w:space="0" w:color="9CC2E5" w:themeColor="accent1" w:themeTint="99"/>
+        <w:bottom w:val="single" w:sz="4" w:space="0" w:color="9CC2E5" w:themeColor="accent1" w:themeTint="99"/>
+        <w:right w:val="single" w:sz="4" w:space="0" w:color="9CC2E5" w:themeColor="accent1" w:themeTint="99"/>
+        <w:insideH w:val="single" w:sz="4" w:space="0" w:color="9CC2E5" w:themeColor="accent1" w:themeTint="99"/>
+        <w:insideV w:val="single" w:sz="4" w:space="0" w:color="9CC2E5" w:themeColor="accent1" w:themeTint="99"/>
+      </w:tblBorders>
+    </w:tblPr>
+    <w:tblStylePr w:type="firstRow">
+      <w:rPr>
+        <w:b/>
+        <w:bCs/>
+      </w:rPr>
+      <w:tblPr/>
+      <w:tcPr>
+        <w:tcBorders>
+          <w:bottom w:val="single" w:sz="12" w:space="0" w:color="9CC2E5" w:themeColor="accent1" w:themeTint="99"/>
+        </w:tcBorders>
+      </w:tcPr>
+    </w:tblStylePr>
+    <w:tblStylePr w:type="lastRow">
+      <w:rPr>
+        <w:b/>
+        <w:bCs/>
+      </w:rPr>
+      <w:tblPr/>
+      <w:tcPr>
+        <w:tcBorders>
+          <w:top w:val="double" w:sz="4" w:space="0" w:color="9CC2E5" w:themeColor="accent1" w:themeTint="99"/>
+        </w:tcBorders>
+      </w:tcPr>
+    </w:tblStylePr>
+    <w:tblStylePr w:type="firstCol">
+      <w:rPr>
+        <w:b/>
+        <w:bCs/>
+      </w:rPr>
+    </w:tblStylePr>
+    <w:tblStylePr w:type="lastCol">
+      <w:rPr>
+        <w:b/>
+        <w:bCs/>
+      </w:rPr>
+    </w:tblStylePr>
+    <w:tblStylePr w:type="band1Vert">
+      <w:tblPr/>
+      <w:tcPr>
+        <w:shd w:val="clear" w:color="auto" w:fill="DEEAF6" w:themeFill="accent1" w:themeFillTint="33"/>
+      </w:tcPr>
+    </w:tblStylePr>
+    <w:tblStylePr w:type="band1Horz">
+      <w:tblPr/>
+      <w:tcPr>
+        <w:shd w:val="clear" w:color="auto" w:fill="DEEAF6" w:themeFill="accent1" w:themeFillTint="33"/>
+      </w:tcPr>
+    </w:tblStylePr>
+  </w:style>
 </w:styles>
 </file>
 

</xml_diff>

<commit_message>
Project report minor updates
</commit_message>
<xml_diff>
--- a/Project Reports_Docs/Project Report #1.docx
+++ b/Project Reports_Docs/Project Report #1.docx
@@ -275,7 +275,7 @@
               </mc:Choice>
               <mc:Fallback>
                 <w:pict>
-                  <v:group w14:anchorId="2143025F" id="Group 149" o:spid="_x0000_s1026" style="position:absolute;margin-left:0;margin-top:0;width:8in;height:95.7pt;z-index:251662336;mso-width-percent:941;mso-height-percent:121;mso-top-percent:23;mso-position-horizontal:center;mso-position-horizontal-relative:page;mso-position-vertical-relative:page;mso-width-percent:941;mso-height-percent:121;mso-top-percent:23" coordorigin="" coordsize="73152,12161" o:gfxdata="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">
+                  <v:group w14:anchorId="6D031F4D" id="Group 149" o:spid="_x0000_s1026" style="position:absolute;margin-left:0;margin-top:0;width:8in;height:95.7pt;z-index:251662336;mso-width-percent:941;mso-height-percent:121;mso-top-percent:23;mso-position-horizontal:center;mso-position-horizontal-relative:page;mso-position-vertical-relative:page;mso-width-percent:941;mso-height-percent:121;mso-top-percent:23" coordorigin="" coordsize="73152,12161" o:gfxdata="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">
                     <v:shape id="Rectangle 51" o:spid="_x0000_s1027" style="position:absolute;width:73152;height:11303;visibility:visible;mso-wrap-style:square;v-text-anchor:middle" coordsize="7312660,1129665" o:gfxdata="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" path="m,l7312660,r,1129665l3619500,733425,,1091565,,xe" fillcolor="#5b9bd5 [3204]" stroked="f" strokeweight="1pt">
                       <v:stroke joinstyle="miter"/>
                       <v:path arrowok="t" o:connecttype="custom" o:connectlocs="0,0;7315200,0;7315200,1130373;3620757,733885;0,1092249;0,0" o:connectangles="0,0,0,0,0,0"/>
@@ -2560,7 +2560,7 @@
                 </mc:Choice>
                 <mc:Fallback>
                   <w:pict>
-                    <v:group w14:anchorId="3F1F14A1" id="Group 8" o:spid="_x0000_s1026" style="width:214.1pt;height:277.05pt;mso-position-horizontal-relative:char;mso-position-vertical-relative:line" coordsize="27189,35183" o:gfxdata="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">
+                    <v:group w14:anchorId="1047A6E5" id="Group 8" o:spid="_x0000_s1026" style="width:214.1pt;height:277.05pt;mso-position-horizontal-relative:char;mso-position-vertical-relative:line" coordsize="27189,35183" o:gfxdata="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">
                       <v:shapetype id="_x0000_t75" coordsize="21600,21600" o:spt="75" o:preferrelative="t" path="m@4@5l@4@11@9@11@9@5xe" filled="f" stroked="f">
                         <v:stroke joinstyle="miter"/>
                         <v:formulas>
@@ -2889,6 +2889,13 @@
           <w:szCs w:val="24"/>
         </w:rPr>
       </w:pPr>
+      <w:r>
+        <w:rPr>
+          <w:sz w:val="24"/>
+          <w:szCs w:val="24"/>
+        </w:rPr>
+        <w:t>During this period, we were working on the first three steps of the workflow (look back at the work flow) *This part needs improvement*</w:t>
+      </w:r>
     </w:p>
     <w:p>
       <w:pPr>
@@ -2965,6 +2972,7 @@
         </w:numPr>
       </w:pPr>
       <w:r>
+        <w:lastRenderedPageBreak/>
         <w:t>Lists all the restaurants in the city with sentiment of the reviews given by users at Yelp.</w:t>
       </w:r>
     </w:p>
@@ -2977,7 +2985,6 @@
         </w:numPr>
       </w:pPr>
       <w:r>
-        <w:lastRenderedPageBreak/>
         <w:t xml:space="preserve">Mechanism – We have two </w:t>
       </w:r>
       <w:proofErr w:type="spellStart"/>
@@ -3681,6 +3688,13 @@
           <w:szCs w:val="24"/>
         </w:rPr>
       </w:pPr>
+      <w:r>
+        <w:rPr>
+          <w:sz w:val="24"/>
+          <w:szCs w:val="24"/>
+        </w:rPr>
+        <w:t>*This diagram needs to be updated*</w:t>
+      </w:r>
     </w:p>
     <w:p>
       <w:pPr>
@@ -4439,38 +4453,7 @@
           <w:szCs w:val="24"/>
         </w:rPr>
       </w:pPr>
-      <w:r>
-        <w:rPr>
-          <w:rFonts w:eastAsiaTheme="minorHAnsi"/>
-          <w:sz w:val="24"/>
-          <w:szCs w:val="24"/>
-        </w:rPr>
-        <w:t xml:space="preserve">Our restaurant recommendation system will provide a new service that can show the preference of the restaurant, we collect the comments on the Yelp and processing those comments through NLP, and get a new style preference of the restaurant, so that we can accord the history of the customer searched, give a recommendation for the </w:t>
-      </w:r>
-      <w:r>
-        <w:rPr>
-          <w:rFonts w:hint="eastAsia"/>
-          <w:sz w:val="24"/>
-          <w:szCs w:val="24"/>
-        </w:rPr>
-        <w:t>specific</w:t>
-      </w:r>
-      <w:r>
-        <w:rPr>
-          <w:sz w:val="24"/>
-          <w:szCs w:val="24"/>
-        </w:rPr>
-        <w:t xml:space="preserve"> person. For example, we can have a pentagon to show some details about the restaurant, each of the corner can signify a specific character about the restaurant, such as price, food quality, service, dining environment, and the quantity of the menu choices. For our system, we can recommend restaurants to customers based on the preference graph. And of course, an average restaurant (no preference) with high quality is also a good choice. </w:t>
-      </w:r>
-    </w:p>
-    <w:p>
-      <w:pPr>
-        <w:jc w:val="both"/>
-        <w:rPr>
-          <w:sz w:val="24"/>
-          <w:szCs w:val="24"/>
-        </w:rPr>
-      </w:pPr>
+      <w:bookmarkStart w:id="0" w:name="_GoBack"/>
       <w:r>
         <w:rPr>
           <w:noProof/>
@@ -4480,13 +4463,13 @@
         <mc:AlternateContent>
           <mc:Choice Requires="wpg">
             <w:drawing>
-              <wp:anchor distT="0" distB="0" distL="114300" distR="114300" simplePos="0" relativeHeight="251666432" behindDoc="0" locked="0" layoutInCell="1" allowOverlap="1" wp14:anchorId="3996CD41" wp14:editId="694D1C70">
+              <wp:anchor distT="0" distB="0" distL="114300" distR="114300" simplePos="0" relativeHeight="251658240" behindDoc="0" locked="0" layoutInCell="1" allowOverlap="1" wp14:anchorId="1D5845D0" wp14:editId="5E7B0A7D">
                 <wp:simplePos x="0" y="0"/>
                 <wp:positionH relativeFrom="column">
-                  <wp:posOffset>3493698</wp:posOffset>
+                  <wp:posOffset>3499485</wp:posOffset>
                 </wp:positionH>
                 <wp:positionV relativeFrom="paragraph">
-                  <wp:posOffset>60696</wp:posOffset>
+                  <wp:posOffset>730250</wp:posOffset>
                 </wp:positionV>
                 <wp:extent cx="2423795" cy="5908675"/>
                 <wp:effectExtent l="0" t="0" r="14605" b="15875"/>
@@ -4790,7 +4773,7 @@
           </mc:Choice>
           <mc:Fallback>
             <w:pict>
-              <v:group w14:anchorId="3996CD41" id="Group 10" o:spid="_x0000_s1030" style="position:absolute;left:0;text-align:left;margin-left:275.1pt;margin-top:4.8pt;width:190.85pt;height:465.25pt;z-index:251666432" coordsize="24237,59086" o:gfxdata="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">
+              <v:group w14:anchorId="1D5845D0" id="Group 10" o:spid="_x0000_s1030" style="position:absolute;left:0;text-align:left;margin-left:275.55pt;margin-top:57.5pt;width:190.85pt;height:465.25pt;z-index:251658240" coordsize="24237,59086" o:gfxdata="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">
                 <v:rect id="Rectangle 24" o:spid="_x0000_s1031" style="position:absolute;width:24237;height:59086;visibility:visible;mso-wrap-style:square;v-text-anchor:middle" o:gfxdata="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" fillcolor="white [3212]" strokecolor="black [3213]" strokeweight="1pt">
                   <v:stroke dashstyle="dash"/>
                   <v:textbox>
@@ -4944,6 +4927,39 @@
           </mc:Fallback>
         </mc:AlternateContent>
       </w:r>
+      <w:bookmarkEnd w:id="0"/>
+      <w:r>
+        <w:rPr>
+          <w:rFonts w:eastAsiaTheme="minorHAnsi"/>
+          <w:sz w:val="24"/>
+          <w:szCs w:val="24"/>
+        </w:rPr>
+        <w:t xml:space="preserve">Our restaurant recommendation system will provide a new service that can show the preference of the restaurant, we collect the comments on the Yelp and processing those comments through NLP, and get a new style preference of the restaurant, so that we can accord the history of the customer searched, give a recommendation for the </w:t>
+      </w:r>
+      <w:r>
+        <w:rPr>
+          <w:rFonts w:hint="eastAsia"/>
+          <w:sz w:val="24"/>
+          <w:szCs w:val="24"/>
+        </w:rPr>
+        <w:t>specific</w:t>
+      </w:r>
+      <w:r>
+        <w:rPr>
+          <w:sz w:val="24"/>
+          <w:szCs w:val="24"/>
+        </w:rPr>
+        <w:t xml:space="preserve"> person. For example, we can have a pentagon to show some details about the restaurant, each of the corner can signify a specific character about the restaurant, such as price, food quality, service, dining environment, and the quantity of the menu choices. For our system, we can recommend restaurants to customers based on the preference graph. And of course, an average restaurant (no preference) with high quality is also a good choice. </w:t>
+      </w:r>
+    </w:p>
+    <w:p>
+      <w:pPr>
+        <w:jc w:val="both"/>
+        <w:rPr>
+          <w:sz w:val="24"/>
+          <w:szCs w:val="24"/>
+        </w:rPr>
+      </w:pPr>
       <w:r>
         <w:rPr>
           <w:sz w:val="24"/>
@@ -5042,8 +5058,8 @@
       <w:tblGrid>
         <w:gridCol w:w="2155"/>
         <w:gridCol w:w="2310"/>
-        <w:gridCol w:w="750"/>
-        <w:gridCol w:w="405"/>
+        <w:gridCol w:w="323"/>
+        <w:gridCol w:w="832"/>
         <w:gridCol w:w="1155"/>
         <w:gridCol w:w="2310"/>
       </w:tblGrid>
@@ -5103,63 +5119,491 @@
           <w:tcPr>
             <w:cnfStyle w:val="001000000000" w:firstRow="0" w:lastRow="0" w:firstColumn="1" w:lastColumn="0" w:oddVBand="0" w:evenVBand="0" w:oddHBand="0" w:evenHBand="0" w:firstRowFirstColumn="0" w:firstRowLastColumn="0" w:lastRowFirstColumn="0" w:lastRowLastColumn="0"/>
             <w:tcW w:w="2155" w:type="dxa"/>
+            <w:vMerge w:val="restart"/>
+            <w:vAlign w:val="center"/>
           </w:tcPr>
           <w:p>
             <w:pPr>
+              <w:jc w:val="center"/>
+              <w:rPr>
+                <w:color w:val="1F4E79" w:themeColor="accent1" w:themeShade="80"/>
+                <w:sz w:val="28"/>
+                <w:szCs w:val="28"/>
+              </w:rPr>
+            </w:pPr>
+            <w:r>
               <w:rPr>
                 <w:b w:val="0"/>
                 <w:bCs w:val="0"/>
-                <w:color w:val="000000" w:themeColor="text1"/>
-                <w:sz w:val="24"/>
-                <w:szCs w:val="24"/>
+                <w:color w:val="1F4E79" w:themeColor="accent1" w:themeShade="80"/>
+                <w:sz w:val="28"/>
+                <w:szCs w:val="28"/>
+              </w:rPr>
+              <w:t>Samaa Gazzaz</w:t>
+            </w:r>
+          </w:p>
+        </w:tc>
+        <w:tc>
+          <w:tcPr>
+            <w:tcW w:w="2633" w:type="dxa"/>
+            <w:gridSpan w:val="2"/>
+            <w:tcBorders>
+              <w:bottom w:val="single" w:sz="4" w:space="0" w:color="9CC2E5" w:themeColor="accent1" w:themeTint="99"/>
+              <w:right w:val="single" w:sz="4" w:space="0" w:color="9CC2E5" w:themeColor="accent1" w:themeTint="99"/>
+            </w:tcBorders>
+          </w:tcPr>
+          <w:p>
+            <w:pPr>
+              <w:jc w:val="center"/>
+              <w:cnfStyle w:val="000000100000" w:firstRow="0" w:lastRow="0" w:firstColumn="0" w:lastColumn="0" w:oddVBand="0" w:evenVBand="0" w:oddHBand="1" w:evenHBand="0" w:firstRowFirstColumn="0" w:firstRowLastColumn="0" w:lastRowFirstColumn="0" w:lastRowLastColumn="0"/>
+              <w:rPr>
+                <w:b/>
+                <w:bCs/>
+                <w:color w:val="000000" w:themeColor="text1"/>
+                <w:sz w:val="18"/>
+                <w:szCs w:val="18"/>
               </w:rPr>
             </w:pPr>
-            <w:proofErr w:type="spellStart"/>
             <w:r>
+              <w:rPr>
+                <w:b/>
+                <w:bCs/>
+                <w:color w:val="000000" w:themeColor="text1"/>
+                <w:sz w:val="18"/>
+                <w:szCs w:val="18"/>
+              </w:rPr>
+              <w:t>Documentation</w:t>
+            </w:r>
+          </w:p>
+        </w:tc>
+        <w:tc>
+          <w:tcPr>
+            <w:tcW w:w="4297" w:type="dxa"/>
+            <w:gridSpan w:val="3"/>
+            <w:tcBorders>
+              <w:left w:val="single" w:sz="4" w:space="0" w:color="9CC2E5" w:themeColor="accent1" w:themeTint="99"/>
+            </w:tcBorders>
+          </w:tcPr>
+          <w:p>
+            <w:pPr>
+              <w:jc w:val="center"/>
+              <w:cnfStyle w:val="000000100000" w:firstRow="0" w:lastRow="0" w:firstColumn="0" w:lastColumn="0" w:oddVBand="0" w:evenVBand="0" w:oddHBand="1" w:evenHBand="0" w:firstRowFirstColumn="0" w:firstRowLastColumn="0" w:lastRowFirstColumn="0" w:lastRowLastColumn="0"/>
+              <w:rPr>
+                <w:b/>
+                <w:bCs/>
+                <w:color w:val="000000" w:themeColor="text1"/>
+                <w:sz w:val="18"/>
+                <w:szCs w:val="18"/>
+              </w:rPr>
+            </w:pPr>
+            <w:r>
+              <w:rPr>
+                <w:b/>
+                <w:bCs/>
+                <w:color w:val="000000" w:themeColor="text1"/>
+                <w:sz w:val="18"/>
+                <w:szCs w:val="18"/>
+              </w:rPr>
+              <w:t>Other</w:t>
+            </w:r>
+          </w:p>
+        </w:tc>
+      </w:tr>
+      <w:tr>
+        <w:tc>
+          <w:tcPr>
+            <w:cnfStyle w:val="001000000000" w:firstRow="0" w:lastRow="0" w:firstColumn="1" w:lastColumn="0" w:oddVBand="0" w:evenVBand="0" w:oddHBand="0" w:evenHBand="0" w:firstRowFirstColumn="0" w:firstRowLastColumn="0" w:lastRowFirstColumn="0" w:lastRowLastColumn="0"/>
+            <w:tcW w:w="2155" w:type="dxa"/>
+            <w:vMerge/>
+            <w:shd w:val="clear" w:color="auto" w:fill="DEEAF6" w:themeFill="accent1" w:themeFillTint="33"/>
+            <w:vAlign w:val="center"/>
+          </w:tcPr>
+          <w:p>
+            <w:pPr>
+              <w:jc w:val="center"/>
               <w:rPr>
                 <w:b w:val="0"/>
                 <w:bCs w:val="0"/>
-                <w:color w:val="000000" w:themeColor="text1"/>
-                <w:sz w:val="24"/>
-                <w:szCs w:val="24"/>
-              </w:rPr>
-              <w:t>Samaa</w:t>
+                <w:color w:val="1F4E79" w:themeColor="accent1" w:themeShade="80"/>
+                <w:sz w:val="28"/>
+                <w:szCs w:val="28"/>
+              </w:rPr>
+            </w:pPr>
+          </w:p>
+        </w:tc>
+        <w:tc>
+          <w:tcPr>
+            <w:tcW w:w="2633" w:type="dxa"/>
+            <w:gridSpan w:val="2"/>
+            <w:tcBorders>
+              <w:right w:val="single" w:sz="4" w:space="0" w:color="9CC2E5" w:themeColor="accent1" w:themeTint="99"/>
+            </w:tcBorders>
+          </w:tcPr>
+          <w:p>
+            <w:pPr>
+              <w:pStyle w:val="ListParagraph"/>
+              <w:numPr>
+                <w:ilvl w:val="0"/>
+                <w:numId w:val="1"/>
+              </w:numPr>
+              <w:cnfStyle w:val="000000000000" w:firstRow="0" w:lastRow="0" w:firstColumn="0" w:lastColumn="0" w:oddVBand="0" w:evenVBand="0" w:oddHBand="0" w:evenHBand="0" w:firstRowFirstColumn="0" w:firstRowLastColumn="0" w:lastRowFirstColumn="0" w:lastRowLastColumn="0"/>
+              <w:rPr>
+                <w:color w:val="000000" w:themeColor="text1"/>
+                <w:sz w:val="18"/>
+                <w:szCs w:val="18"/>
+              </w:rPr>
+            </w:pPr>
+            <w:r>
+              <w:rPr>
+                <w:color w:val="000000" w:themeColor="text1"/>
+                <w:sz w:val="18"/>
+                <w:szCs w:val="18"/>
+              </w:rPr>
+              <w:t>Motivation</w:t>
             </w:r>
-            <w:proofErr w:type="spellEnd"/>
+          </w:p>
+          <w:p>
+            <w:pPr>
+              <w:pStyle w:val="ListParagraph"/>
+              <w:numPr>
+                <w:ilvl w:val="0"/>
+                <w:numId w:val="1"/>
+              </w:numPr>
+              <w:cnfStyle w:val="000000000000" w:firstRow="0" w:lastRow="0" w:firstColumn="0" w:lastColumn="0" w:oddVBand="0" w:evenVBand="0" w:oddHBand="0" w:evenHBand="0" w:firstRowFirstColumn="0" w:firstRowLastColumn="0" w:lastRowFirstColumn="0" w:lastRowLastColumn="0"/>
+              <w:rPr>
+                <w:color w:val="000000" w:themeColor="text1"/>
+                <w:sz w:val="18"/>
+                <w:szCs w:val="18"/>
+              </w:rPr>
+            </w:pPr>
             <w:r>
+              <w:rPr>
+                <w:color w:val="000000" w:themeColor="text1"/>
+                <w:sz w:val="18"/>
+                <w:szCs w:val="18"/>
+              </w:rPr>
+              <w:t>Objective</w:t>
+            </w:r>
+          </w:p>
+          <w:p>
+            <w:pPr>
+              <w:pStyle w:val="ListParagraph"/>
+              <w:numPr>
+                <w:ilvl w:val="0"/>
+                <w:numId w:val="1"/>
+              </w:numPr>
+              <w:cnfStyle w:val="000000000000" w:firstRow="0" w:lastRow="0" w:firstColumn="0" w:lastColumn="0" w:oddVBand="0" w:evenVBand="0" w:oddHBand="0" w:evenHBand="0" w:firstRowFirstColumn="0" w:firstRowLastColumn="0" w:lastRowFirstColumn="0" w:lastRowLastColumn="0"/>
+              <w:rPr>
+                <w:color w:val="000000" w:themeColor="text1"/>
+                <w:sz w:val="18"/>
+                <w:szCs w:val="18"/>
+              </w:rPr>
+            </w:pPr>
+            <w:r>
+              <w:rPr>
+                <w:color w:val="000000" w:themeColor="text1"/>
+                <w:sz w:val="18"/>
+                <w:szCs w:val="18"/>
+              </w:rPr>
+              <w:t>Expected Outcome</w:t>
+            </w:r>
+          </w:p>
+          <w:p>
+            <w:pPr>
+              <w:pStyle w:val="ListParagraph"/>
+              <w:numPr>
+                <w:ilvl w:val="0"/>
+                <w:numId w:val="1"/>
+              </w:numPr>
+              <w:cnfStyle w:val="000000000000" w:firstRow="0" w:lastRow="0" w:firstColumn="0" w:lastColumn="0" w:oddVBand="0" w:evenVBand="0" w:oddHBand="0" w:evenHBand="0" w:firstRowFirstColumn="0" w:firstRowLastColumn="0" w:lastRowFirstColumn="0" w:lastRowLastColumn="0"/>
+              <w:rPr>
+                <w:color w:val="000000" w:themeColor="text1"/>
+                <w:sz w:val="18"/>
+                <w:szCs w:val="18"/>
+              </w:rPr>
+            </w:pPr>
+            <w:r>
+              <w:rPr>
+                <w:color w:val="000000" w:themeColor="text1"/>
+                <w:sz w:val="18"/>
+                <w:szCs w:val="18"/>
+              </w:rPr>
+              <w:t>Project Domain</w:t>
+            </w:r>
+          </w:p>
+          <w:p>
+            <w:pPr>
+              <w:pStyle w:val="ListParagraph"/>
+              <w:numPr>
+                <w:ilvl w:val="0"/>
+                <w:numId w:val="1"/>
+              </w:numPr>
+              <w:cnfStyle w:val="000000000000" w:firstRow="0" w:lastRow="0" w:firstColumn="0" w:lastColumn="0" w:oddVBand="0" w:evenVBand="0" w:oddHBand="0" w:evenHBand="0" w:firstRowFirstColumn="0" w:firstRowLastColumn="0" w:lastRowFirstColumn="0" w:lastRowLastColumn="0"/>
+              <w:rPr>
+                <w:color w:val="000000" w:themeColor="text1"/>
+                <w:sz w:val="18"/>
+                <w:szCs w:val="18"/>
+              </w:rPr>
+            </w:pPr>
+            <w:r>
+              <w:rPr>
+                <w:color w:val="000000" w:themeColor="text1"/>
+                <w:sz w:val="18"/>
+                <w:szCs w:val="18"/>
+              </w:rPr>
+              <w:t>Project Management</w:t>
+            </w:r>
+          </w:p>
+          <w:p>
+            <w:pPr>
+              <w:pStyle w:val="ListParagraph"/>
+              <w:numPr>
+                <w:ilvl w:val="0"/>
+                <w:numId w:val="1"/>
+              </w:numPr>
+              <w:cnfStyle w:val="000000000000" w:firstRow="0" w:lastRow="0" w:firstColumn="0" w:lastColumn="0" w:oddVBand="0" w:evenVBand="0" w:oddHBand="0" w:evenHBand="0" w:firstRowFirstColumn="0" w:firstRowLastColumn="0" w:lastRowFirstColumn="0" w:lastRowLastColumn="0"/>
+              <w:rPr>
+                <w:color w:val="000000" w:themeColor="text1"/>
+                <w:sz w:val="18"/>
+                <w:szCs w:val="18"/>
+              </w:rPr>
+            </w:pPr>
+            <w:r>
+              <w:rPr>
+                <w:color w:val="000000" w:themeColor="text1"/>
+                <w:sz w:val="18"/>
+                <w:szCs w:val="18"/>
+              </w:rPr>
+              <w:t>Workflow Diagram*</w:t>
+            </w:r>
+          </w:p>
+        </w:tc>
+        <w:tc>
+          <w:tcPr>
+            <w:tcW w:w="4297" w:type="dxa"/>
+            <w:gridSpan w:val="3"/>
+            <w:tcBorders>
+              <w:left w:val="single" w:sz="4" w:space="0" w:color="9CC2E5" w:themeColor="accent1" w:themeTint="99"/>
+            </w:tcBorders>
+          </w:tcPr>
+          <w:p>
+            <w:pPr>
+              <w:jc w:val="center"/>
+              <w:cnfStyle w:val="000000000000" w:firstRow="0" w:lastRow="0" w:firstColumn="0" w:lastColumn="0" w:oddVBand="0" w:evenVBand="0" w:oddHBand="0" w:evenHBand="0" w:firstRowFirstColumn="0" w:firstRowLastColumn="0" w:lastRowFirstColumn="0" w:lastRowLastColumn="0"/>
+              <w:rPr>
+                <w:color w:val="000000" w:themeColor="text1"/>
+                <w:sz w:val="18"/>
+                <w:szCs w:val="18"/>
+                <w:u w:val="thick"/>
+              </w:rPr>
+            </w:pPr>
+            <w:r>
+              <w:rPr>
+                <w:color w:val="000000" w:themeColor="text1"/>
+                <w:sz w:val="18"/>
+                <w:szCs w:val="18"/>
+                <w:u w:val="thick"/>
+              </w:rPr>
+              <w:t>Dataset collection</w:t>
+            </w:r>
+          </w:p>
+          <w:p>
+            <w:pPr>
+              <w:pStyle w:val="ListParagraph"/>
+              <w:numPr>
+                <w:ilvl w:val="0"/>
+                <w:numId w:val="3"/>
+              </w:numPr>
+              <w:cnfStyle w:val="000000000000" w:firstRow="0" w:lastRow="0" w:firstColumn="0" w:lastColumn="0" w:oddVBand="0" w:evenVBand="0" w:oddHBand="0" w:evenHBand="0" w:firstRowFirstColumn="0" w:firstRowLastColumn="0" w:lastRowFirstColumn="0" w:lastRowLastColumn="0"/>
+              <w:rPr>
+                <w:color w:val="000000" w:themeColor="text1"/>
+                <w:sz w:val="18"/>
+                <w:szCs w:val="18"/>
+              </w:rPr>
+            </w:pPr>
+            <w:r>
+              <w:rPr>
+                <w:color w:val="000000" w:themeColor="text1"/>
+                <w:sz w:val="18"/>
+                <w:szCs w:val="18"/>
+              </w:rPr>
+              <w:t>Collecting Static Datasets</w:t>
+            </w:r>
+          </w:p>
+          <w:p>
+            <w:pPr>
+              <w:pStyle w:val="ListParagraph"/>
+              <w:numPr>
+                <w:ilvl w:val="0"/>
+                <w:numId w:val="3"/>
+              </w:numPr>
+              <w:cnfStyle w:val="000000000000" w:firstRow="0" w:lastRow="0" w:firstColumn="0" w:lastColumn="0" w:oddVBand="0" w:evenVBand="0" w:oddHBand="0" w:evenHBand="0" w:firstRowFirstColumn="0" w:firstRowLastColumn="0" w:lastRowFirstColumn="0" w:lastRowLastColumn="0"/>
+              <w:rPr>
+                <w:color w:val="000000" w:themeColor="text1"/>
+                <w:sz w:val="18"/>
+                <w:szCs w:val="18"/>
+              </w:rPr>
+            </w:pPr>
+            <w:r>
+              <w:rPr>
+                <w:color w:val="000000" w:themeColor="text1"/>
+                <w:sz w:val="18"/>
+                <w:szCs w:val="18"/>
+              </w:rPr>
+              <w:t>Sample Dataset Extraction (</w:t>
+            </w:r>
+            <w:r>
+              <w:rPr>
+                <w:color w:val="000000" w:themeColor="text1"/>
+                <w:sz w:val="18"/>
+                <w:szCs w:val="18"/>
+              </w:rPr>
+              <w:t>Secondary</w:t>
+            </w:r>
+            <w:r>
+              <w:rPr>
+                <w:color w:val="000000" w:themeColor="text1"/>
+                <w:sz w:val="18"/>
+                <w:szCs w:val="18"/>
+              </w:rPr>
+              <w:t>)</w:t>
+            </w:r>
+          </w:p>
+          <w:p>
+            <w:pPr>
+              <w:jc w:val="center"/>
+              <w:cnfStyle w:val="000000000000" w:firstRow="0" w:lastRow="0" w:firstColumn="0" w:lastColumn="0" w:oddVBand="0" w:evenVBand="0" w:oddHBand="0" w:evenHBand="0" w:firstRowFirstColumn="0" w:firstRowLastColumn="0" w:lastRowFirstColumn="0" w:lastRowLastColumn="0"/>
+              <w:rPr>
+                <w:color w:val="000000" w:themeColor="text1"/>
+                <w:sz w:val="18"/>
+                <w:szCs w:val="18"/>
+                <w:u w:val="thick"/>
+              </w:rPr>
+            </w:pPr>
+            <w:r>
+              <w:rPr>
+                <w:color w:val="000000" w:themeColor="text1"/>
+                <w:sz w:val="18"/>
+                <w:szCs w:val="18"/>
+                <w:u w:val="thick"/>
+              </w:rPr>
+              <w:t>Input/output</w:t>
+            </w:r>
+          </w:p>
+          <w:p>
+            <w:pPr>
+              <w:pStyle w:val="ListParagraph"/>
+              <w:numPr>
+                <w:ilvl w:val="0"/>
+                <w:numId w:val="2"/>
+              </w:numPr>
+              <w:cnfStyle w:val="000000000000" w:firstRow="0" w:lastRow="0" w:firstColumn="0" w:lastColumn="0" w:oddVBand="0" w:evenVBand="0" w:oddHBand="0" w:evenHBand="0" w:firstRowFirstColumn="0" w:firstRowLastColumn="0" w:lastRowFirstColumn="0" w:lastRowLastColumn="0"/>
+              <w:rPr>
+                <w:color w:val="000000" w:themeColor="text1"/>
+                <w:sz w:val="18"/>
+                <w:szCs w:val="18"/>
+              </w:rPr>
+            </w:pPr>
+            <w:r>
+              <w:rPr>
+                <w:color w:val="000000" w:themeColor="text1"/>
+                <w:sz w:val="18"/>
+                <w:szCs w:val="18"/>
+              </w:rPr>
+              <w:t>Information Extraction/Retrieval Technology</w:t>
+            </w:r>
+            <w:r>
+              <w:rPr>
+                <w:color w:val="000000" w:themeColor="text1"/>
+                <w:sz w:val="18"/>
+                <w:szCs w:val="18"/>
+              </w:rPr>
+              <w:t>*</w:t>
+            </w:r>
+          </w:p>
+          <w:p>
+            <w:pPr>
+              <w:pStyle w:val="ListParagraph"/>
+              <w:numPr>
+                <w:ilvl w:val="1"/>
+                <w:numId w:val="2"/>
+              </w:numPr>
+              <w:cnfStyle w:val="000000000000" w:firstRow="0" w:lastRow="0" w:firstColumn="0" w:lastColumn="0" w:oddVBand="0" w:evenVBand="0" w:oddHBand="0" w:evenHBand="0" w:firstRowFirstColumn="0" w:firstRowLastColumn="0" w:lastRowFirstColumn="0" w:lastRowLastColumn="0"/>
+              <w:rPr>
+                <w:color w:val="000000" w:themeColor="text1"/>
+                <w:sz w:val="18"/>
+                <w:szCs w:val="18"/>
+              </w:rPr>
+            </w:pPr>
+            <w:r>
+              <w:rPr>
+                <w:color w:val="000000" w:themeColor="text1"/>
+                <w:sz w:val="18"/>
+                <w:szCs w:val="18"/>
+              </w:rPr>
+              <w:t>Code is included in the repository</w:t>
+            </w:r>
+          </w:p>
+        </w:tc>
+      </w:tr>
+      <w:tr>
+        <w:trPr>
+          <w:cnfStyle w:val="000000100000" w:firstRow="0" w:lastRow="0" w:firstColumn="0" w:lastColumn="0" w:oddVBand="0" w:evenVBand="0" w:oddHBand="1" w:evenHBand="0" w:firstRowFirstColumn="0" w:firstRowLastColumn="0" w:lastRowFirstColumn="0" w:lastRowLastColumn="0"/>
+        </w:trPr>
+        <w:tc>
+          <w:tcPr>
+            <w:cnfStyle w:val="001000000000" w:firstRow="0" w:lastRow="0" w:firstColumn="1" w:lastColumn="0" w:oddVBand="0" w:evenVBand="0" w:oddHBand="0" w:evenHBand="0" w:firstRowFirstColumn="0" w:firstRowLastColumn="0" w:lastRowFirstColumn="0" w:lastRowLastColumn="0"/>
+            <w:tcW w:w="2155" w:type="dxa"/>
+            <w:vAlign w:val="center"/>
+          </w:tcPr>
+          <w:p>
+            <w:pPr>
+              <w:jc w:val="center"/>
               <w:rPr>
                 <w:b w:val="0"/>
                 <w:bCs w:val="0"/>
-                <w:color w:val="000000" w:themeColor="text1"/>
-                <w:sz w:val="24"/>
-                <w:szCs w:val="24"/>
-              </w:rPr>
-              <w:t xml:space="preserve"> </w:t>
+                <w:color w:val="1F4E79" w:themeColor="accent1" w:themeShade="80"/>
+                <w:sz w:val="28"/>
+                <w:szCs w:val="28"/>
+              </w:rPr>
+            </w:pPr>
+            <w:r>
+              <w:rPr>
+                <w:b w:val="0"/>
+                <w:bCs w:val="0"/>
+                <w:color w:val="1F4E79" w:themeColor="accent1" w:themeShade="80"/>
+                <w:sz w:val="28"/>
+                <w:szCs w:val="28"/>
+              </w:rPr>
+              <w:t xml:space="preserve">Pooja </w:t>
             </w:r>
             <w:proofErr w:type="spellStart"/>
             <w:r>
               <w:rPr>
                 <w:b w:val="0"/>
                 <w:bCs w:val="0"/>
-                <w:color w:val="000000" w:themeColor="text1"/>
-                <w:sz w:val="24"/>
-                <w:szCs w:val="24"/>
-              </w:rPr>
-              <w:t>Gazzaz</w:t>
+                <w:color w:val="1F4E79" w:themeColor="accent1" w:themeShade="80"/>
+                <w:sz w:val="28"/>
+                <w:szCs w:val="28"/>
+              </w:rPr>
+              <w:t>Shekhar</w:t>
             </w:r>
             <w:proofErr w:type="spellEnd"/>
           </w:p>
         </w:tc>
         <w:tc>
           <w:tcPr>
-            <w:tcW w:w="3060" w:type="dxa"/>
-            <w:gridSpan w:val="2"/>
-            <w:tcBorders>
-              <w:right w:val="nil"/>
-            </w:tcBorders>
+            <w:tcW w:w="6930" w:type="dxa"/>
+            <w:gridSpan w:val="5"/>
+            <w:shd w:val="clear" w:color="auto" w:fill="FFFFFF" w:themeFill="background1"/>
           </w:tcPr>
           <w:p>
             <w:pPr>
+              <w:pStyle w:val="ListParagraph"/>
+              <w:numPr>
+                <w:ilvl w:val="0"/>
+                <w:numId w:val="1"/>
+              </w:numPr>
               <w:cnfStyle w:val="000000100000" w:firstRow="0" w:lastRow="0" w:firstColumn="0" w:lastColumn="0" w:oddVBand="0" w:evenVBand="0" w:oddHBand="1" w:evenHBand="0" w:firstRowFirstColumn="0" w:firstRowLastColumn="0" w:lastRowFirstColumn="0" w:lastRowLastColumn="0"/>
               <w:rPr>
                 <w:color w:val="000000" w:themeColor="text1"/>
@@ -5173,7 +5617,38 @@
                 <w:sz w:val="18"/>
                 <w:szCs w:val="18"/>
               </w:rPr>
-              <w:t>Documentation:</w:t>
+              <w:t xml:space="preserve">Intelligent Services- </w:t>
+            </w:r>
+            <w:r>
+              <w:rPr>
+                <w:color w:val="000000" w:themeColor="text1"/>
+                <w:sz w:val="18"/>
+                <w:szCs w:val="18"/>
+              </w:rPr>
+              <w:t>Sentiment Analysis of Reviews collected from Yelp</w:t>
+            </w:r>
+          </w:p>
+          <w:p>
+            <w:pPr>
+              <w:pStyle w:val="ListParagraph"/>
+              <w:numPr>
+                <w:ilvl w:val="1"/>
+                <w:numId w:val="1"/>
+              </w:numPr>
+              <w:cnfStyle w:val="000000100000" w:firstRow="0" w:lastRow="0" w:firstColumn="0" w:lastColumn="0" w:oddVBand="0" w:evenVBand="0" w:oddHBand="1" w:evenHBand="0" w:firstRowFirstColumn="0" w:firstRowLastColumn="0" w:lastRowFirstColumn="0" w:lastRowLastColumn="0"/>
+              <w:rPr>
+                <w:color w:val="000000" w:themeColor="text1"/>
+                <w:sz w:val="18"/>
+                <w:szCs w:val="18"/>
+              </w:rPr>
+            </w:pPr>
+            <w:r>
+              <w:rPr>
+                <w:color w:val="000000" w:themeColor="text1"/>
+                <w:sz w:val="18"/>
+                <w:szCs w:val="18"/>
+              </w:rPr>
+              <w:t>Code available in the repository</w:t>
             </w:r>
           </w:p>
           <w:p>
@@ -5196,213 +5671,7 @@
                 <w:sz w:val="18"/>
                 <w:szCs w:val="18"/>
               </w:rPr>
-              <w:t>Motivation</w:t>
-            </w:r>
-          </w:p>
-          <w:p>
-            <w:pPr>
-              <w:pStyle w:val="ListParagraph"/>
-              <w:numPr>
-                <w:ilvl w:val="0"/>
-                <w:numId w:val="1"/>
-              </w:numPr>
-              <w:cnfStyle w:val="000000100000" w:firstRow="0" w:lastRow="0" w:firstColumn="0" w:lastColumn="0" w:oddVBand="0" w:evenVBand="0" w:oddHBand="1" w:evenHBand="0" w:firstRowFirstColumn="0" w:firstRowLastColumn="0" w:lastRowFirstColumn="0" w:lastRowLastColumn="0"/>
-              <w:rPr>
-                <w:color w:val="000000" w:themeColor="text1"/>
-                <w:sz w:val="18"/>
-                <w:szCs w:val="18"/>
-              </w:rPr>
-            </w:pPr>
-            <w:r>
-              <w:rPr>
-                <w:color w:val="000000" w:themeColor="text1"/>
-                <w:sz w:val="18"/>
-                <w:szCs w:val="18"/>
-              </w:rPr>
-              <w:t>Objective</w:t>
-            </w:r>
-          </w:p>
-          <w:p>
-            <w:pPr>
-              <w:pStyle w:val="ListParagraph"/>
-              <w:numPr>
-                <w:ilvl w:val="0"/>
-                <w:numId w:val="1"/>
-              </w:numPr>
-              <w:cnfStyle w:val="000000100000" w:firstRow="0" w:lastRow="0" w:firstColumn="0" w:lastColumn="0" w:oddVBand="0" w:evenVBand="0" w:oddHBand="1" w:evenHBand="0" w:firstRowFirstColumn="0" w:firstRowLastColumn="0" w:lastRowFirstColumn="0" w:lastRowLastColumn="0"/>
-              <w:rPr>
-                <w:color w:val="000000" w:themeColor="text1"/>
-                <w:sz w:val="18"/>
-                <w:szCs w:val="18"/>
-              </w:rPr>
-            </w:pPr>
-            <w:r>
-              <w:rPr>
-                <w:color w:val="000000" w:themeColor="text1"/>
-                <w:sz w:val="18"/>
-                <w:szCs w:val="18"/>
-              </w:rPr>
-              <w:t>Expected Outcome</w:t>
-            </w:r>
-          </w:p>
-          <w:p>
-            <w:pPr>
-              <w:pStyle w:val="ListParagraph"/>
-              <w:numPr>
-                <w:ilvl w:val="0"/>
-                <w:numId w:val="1"/>
-              </w:numPr>
-              <w:cnfStyle w:val="000000100000" w:firstRow="0" w:lastRow="0" w:firstColumn="0" w:lastColumn="0" w:oddVBand="0" w:evenVBand="0" w:oddHBand="1" w:evenHBand="0" w:firstRowFirstColumn="0" w:firstRowLastColumn="0" w:lastRowFirstColumn="0" w:lastRowLastColumn="0"/>
-              <w:rPr>
-                <w:color w:val="000000" w:themeColor="text1"/>
-                <w:sz w:val="18"/>
-                <w:szCs w:val="18"/>
-              </w:rPr>
-            </w:pPr>
-            <w:r>
-              <w:rPr>
-                <w:color w:val="000000" w:themeColor="text1"/>
-                <w:sz w:val="18"/>
-                <w:szCs w:val="18"/>
-              </w:rPr>
-              <w:t>Project Domain</w:t>
-            </w:r>
-          </w:p>
-          <w:p>
-            <w:pPr>
-              <w:pStyle w:val="ListParagraph"/>
-              <w:numPr>
-                <w:ilvl w:val="0"/>
-                <w:numId w:val="1"/>
-              </w:numPr>
-              <w:cnfStyle w:val="000000100000" w:firstRow="0" w:lastRow="0" w:firstColumn="0" w:lastColumn="0" w:oddVBand="0" w:evenVBand="0" w:oddHBand="1" w:evenHBand="0" w:firstRowFirstColumn="0" w:firstRowLastColumn="0" w:lastRowFirstColumn="0" w:lastRowLastColumn="0"/>
-              <w:rPr>
-                <w:color w:val="000000" w:themeColor="text1"/>
-                <w:sz w:val="18"/>
-                <w:szCs w:val="18"/>
-              </w:rPr>
-            </w:pPr>
-            <w:r>
-              <w:rPr>
-                <w:color w:val="000000" w:themeColor="text1"/>
-                <w:sz w:val="18"/>
-                <w:szCs w:val="18"/>
-              </w:rPr>
-              <w:t>Project Management</w:t>
-            </w:r>
-          </w:p>
-          <w:p>
-            <w:pPr>
-              <w:pStyle w:val="ListParagraph"/>
-              <w:numPr>
-                <w:ilvl w:val="0"/>
-                <w:numId w:val="1"/>
-              </w:numPr>
-              <w:cnfStyle w:val="000000100000" w:firstRow="0" w:lastRow="0" w:firstColumn="0" w:lastColumn="0" w:oddVBand="0" w:evenVBand="0" w:oddHBand="1" w:evenHBand="0" w:firstRowFirstColumn="0" w:firstRowLastColumn="0" w:lastRowFirstColumn="0" w:lastRowLastColumn="0"/>
-              <w:rPr>
-                <w:color w:val="000000" w:themeColor="text1"/>
-                <w:sz w:val="18"/>
-                <w:szCs w:val="18"/>
-              </w:rPr>
-            </w:pPr>
-            <w:r>
-              <w:rPr>
-                <w:color w:val="000000" w:themeColor="text1"/>
-                <w:sz w:val="18"/>
-                <w:szCs w:val="18"/>
-              </w:rPr>
-              <w:t>Workflow Diagram*</w:t>
-            </w:r>
-          </w:p>
-        </w:tc>
-        <w:tc>
-          <w:tcPr>
-            <w:tcW w:w="3870" w:type="dxa"/>
-            <w:gridSpan w:val="3"/>
-            <w:tcBorders>
-              <w:left w:val="nil"/>
-            </w:tcBorders>
-          </w:tcPr>
-          <w:p>
-            <w:pPr>
-              <w:cnfStyle w:val="000000100000" w:firstRow="0" w:lastRow="0" w:firstColumn="0" w:lastColumn="0" w:oddVBand="0" w:evenVBand="0" w:oddHBand="1" w:evenHBand="0" w:firstRowFirstColumn="0" w:firstRowLastColumn="0" w:lastRowFirstColumn="0" w:lastRowLastColumn="0"/>
-              <w:rPr>
-                <w:color w:val="000000" w:themeColor="text1"/>
-                <w:sz w:val="18"/>
-                <w:szCs w:val="18"/>
-              </w:rPr>
-            </w:pPr>
-            <w:r>
-              <w:rPr>
-                <w:color w:val="000000" w:themeColor="text1"/>
-                <w:sz w:val="18"/>
-                <w:szCs w:val="18"/>
-              </w:rPr>
-              <w:t>Dataset collection:</w:t>
-            </w:r>
-          </w:p>
-          <w:p>
-            <w:pPr>
-              <w:pStyle w:val="ListParagraph"/>
-              <w:numPr>
-                <w:ilvl w:val="0"/>
-                <w:numId w:val="3"/>
-              </w:numPr>
-              <w:cnfStyle w:val="000000100000" w:firstRow="0" w:lastRow="0" w:firstColumn="0" w:lastColumn="0" w:oddVBand="0" w:evenVBand="0" w:oddHBand="1" w:evenHBand="0" w:firstRowFirstColumn="0" w:firstRowLastColumn="0" w:lastRowFirstColumn="0" w:lastRowLastColumn="0"/>
-              <w:rPr>
-                <w:color w:val="000000" w:themeColor="text1"/>
-                <w:sz w:val="18"/>
-                <w:szCs w:val="18"/>
-              </w:rPr>
-            </w:pPr>
-            <w:r>
-              <w:rPr>
-                <w:color w:val="000000" w:themeColor="text1"/>
-                <w:sz w:val="18"/>
-                <w:szCs w:val="18"/>
-              </w:rPr>
-              <w:t>Collecting Static Datasets</w:t>
-            </w:r>
-          </w:p>
-          <w:p>
-            <w:pPr>
-              <w:cnfStyle w:val="000000100000" w:firstRow="0" w:lastRow="0" w:firstColumn="0" w:lastColumn="0" w:oddVBand="0" w:evenVBand="0" w:oddHBand="1" w:evenHBand="0" w:firstRowFirstColumn="0" w:firstRowLastColumn="0" w:lastRowFirstColumn="0" w:lastRowLastColumn="0"/>
-              <w:rPr>
-                <w:color w:val="000000" w:themeColor="text1"/>
-                <w:sz w:val="18"/>
-                <w:szCs w:val="18"/>
-              </w:rPr>
-            </w:pPr>
-            <w:r>
-              <w:rPr>
-                <w:color w:val="000000" w:themeColor="text1"/>
-                <w:sz w:val="18"/>
-                <w:szCs w:val="18"/>
-              </w:rPr>
-              <w:t>Input/Output:</w:t>
-            </w:r>
-          </w:p>
-          <w:p>
-            <w:pPr>
-              <w:pStyle w:val="ListParagraph"/>
-              <w:numPr>
-                <w:ilvl w:val="0"/>
-                <w:numId w:val="2"/>
-              </w:numPr>
-              <w:cnfStyle w:val="000000100000" w:firstRow="0" w:lastRow="0" w:firstColumn="0" w:lastColumn="0" w:oddVBand="0" w:evenVBand="0" w:oddHBand="1" w:evenHBand="0" w:firstRowFirstColumn="0" w:firstRowLastColumn="0" w:lastRowFirstColumn="0" w:lastRowLastColumn="0"/>
-              <w:rPr>
-                <w:color w:val="000000" w:themeColor="text1"/>
-                <w:sz w:val="18"/>
-                <w:szCs w:val="18"/>
-              </w:rPr>
-            </w:pPr>
-            <w:r>
-              <w:rPr>
-                <w:color w:val="000000" w:themeColor="text1"/>
-                <w:sz w:val="18"/>
-                <w:szCs w:val="18"/>
-              </w:rPr>
-              <w:t>Information Extraction/Retrieval Technology</w:t>
+              <w:t>Sample Dataset extraction</w:t>
             </w:r>
             <w:r>
               <w:rPr>
@@ -5410,169 +5679,41 @@
                 <w:sz w:val="18"/>
                 <w:szCs w:val="18"/>
               </w:rPr>
-              <w:t>*</w:t>
-            </w:r>
-          </w:p>
-          <w:p>
-            <w:pPr>
-              <w:pStyle w:val="ListParagraph"/>
-              <w:numPr>
-                <w:ilvl w:val="1"/>
-                <w:numId w:val="2"/>
-              </w:numPr>
-              <w:cnfStyle w:val="000000100000" w:firstRow="0" w:lastRow="0" w:firstColumn="0" w:lastColumn="0" w:oddVBand="0" w:evenVBand="0" w:oddHBand="1" w:evenHBand="0" w:firstRowFirstColumn="0" w:firstRowLastColumn="0" w:lastRowFirstColumn="0" w:lastRowLastColumn="0"/>
-              <w:rPr>
-                <w:color w:val="000000" w:themeColor="text1"/>
-                <w:sz w:val="18"/>
-                <w:szCs w:val="18"/>
-              </w:rPr>
-            </w:pPr>
-            <w:r>
-              <w:rPr>
-                <w:color w:val="000000" w:themeColor="text1"/>
-                <w:sz w:val="18"/>
-                <w:szCs w:val="18"/>
-              </w:rPr>
-              <w:t>Code is included in the repository</w:t>
-            </w:r>
-          </w:p>
-        </w:tc>
-      </w:tr>
-      <w:tr>
-        <w:tc>
-          <w:tcPr>
-            <w:cnfStyle w:val="001000000000" w:firstRow="0" w:lastRow="0" w:firstColumn="1" w:lastColumn="0" w:oddVBand="0" w:evenVBand="0" w:oddHBand="0" w:evenHBand="0" w:firstRowFirstColumn="0" w:firstRowLastColumn="0" w:lastRowFirstColumn="0" w:lastRowLastColumn="0"/>
-            <w:tcW w:w="2155" w:type="dxa"/>
-          </w:tcPr>
-          <w:p>
-            <w:pPr>
-              <w:rPr>
-                <w:b w:val="0"/>
-                <w:bCs w:val="0"/>
-                <w:color w:val="000000" w:themeColor="text1"/>
-                <w:sz w:val="24"/>
-                <w:szCs w:val="24"/>
-              </w:rPr>
-            </w:pPr>
-            <w:r>
-              <w:rPr>
-                <w:b w:val="0"/>
-                <w:bCs w:val="0"/>
-                <w:color w:val="000000" w:themeColor="text1"/>
-                <w:sz w:val="24"/>
-                <w:szCs w:val="24"/>
-              </w:rPr>
-              <w:t>Pooja Shekhar</w:t>
-            </w:r>
-          </w:p>
-        </w:tc>
-        <w:tc>
-          <w:tcPr>
-            <w:tcW w:w="6930" w:type="dxa"/>
-            <w:gridSpan w:val="5"/>
-          </w:tcPr>
-          <w:p>
-            <w:pPr>
-              <w:pStyle w:val="ListParagraph"/>
-              <w:numPr>
-                <w:ilvl w:val="0"/>
-                <w:numId w:val="1"/>
-              </w:numPr>
-              <w:cnfStyle w:val="000000000000" w:firstRow="0" w:lastRow="0" w:firstColumn="0" w:lastColumn="0" w:oddVBand="0" w:evenVBand="0" w:oddHBand="0" w:evenHBand="0" w:firstRowFirstColumn="0" w:firstRowLastColumn="0" w:lastRowFirstColumn="0" w:lastRowLastColumn="0"/>
-              <w:rPr>
-                <w:color w:val="000000" w:themeColor="text1"/>
-                <w:sz w:val="18"/>
-                <w:szCs w:val="18"/>
-              </w:rPr>
-            </w:pPr>
-            <w:r>
-              <w:rPr>
-                <w:color w:val="000000" w:themeColor="text1"/>
-                <w:sz w:val="18"/>
-                <w:szCs w:val="18"/>
-              </w:rPr>
-              <w:t xml:space="preserve">Intelligent Services- </w:t>
-            </w:r>
-            <w:r>
-              <w:rPr>
-                <w:color w:val="000000" w:themeColor="text1"/>
-                <w:sz w:val="18"/>
-                <w:szCs w:val="18"/>
-              </w:rPr>
-              <w:t>Sentiment Analysis of Reviews collected from Yelp</w:t>
-            </w:r>
-          </w:p>
-          <w:p>
-            <w:pPr>
-              <w:pStyle w:val="ListParagraph"/>
-              <w:numPr>
-                <w:ilvl w:val="0"/>
-                <w:numId w:val="4"/>
-              </w:numPr>
-              <w:cnfStyle w:val="000000000000" w:firstRow="0" w:lastRow="0" w:firstColumn="0" w:lastColumn="0" w:oddVBand="0" w:evenVBand="0" w:oddHBand="0" w:evenHBand="0" w:firstRowFirstColumn="0" w:firstRowLastColumn="0" w:lastRowFirstColumn="0" w:lastRowLastColumn="0"/>
-              <w:rPr>
-                <w:color w:val="000000" w:themeColor="text1"/>
-                <w:sz w:val="18"/>
-                <w:szCs w:val="18"/>
-              </w:rPr>
-            </w:pPr>
-            <w:r>
-              <w:rPr>
-                <w:color w:val="000000" w:themeColor="text1"/>
-                <w:sz w:val="18"/>
-                <w:szCs w:val="18"/>
-              </w:rPr>
-              <w:t xml:space="preserve">Code available in </w:t>
-            </w:r>
-            <w:r>
-              <w:rPr>
-                <w:color w:val="000000" w:themeColor="text1"/>
-                <w:sz w:val="18"/>
-                <w:szCs w:val="18"/>
-              </w:rPr>
-              <w:t xml:space="preserve">the </w:t>
-            </w:r>
-            <w:bookmarkStart w:id="0" w:name="_GoBack"/>
-            <w:bookmarkEnd w:id="0"/>
-            <w:r>
-              <w:rPr>
-                <w:color w:val="000000" w:themeColor="text1"/>
-                <w:sz w:val="18"/>
-                <w:szCs w:val="18"/>
-              </w:rPr>
-              <w:t>repository</w:t>
+              <w:t xml:space="preserve"> (Primary)</w:t>
             </w:r>
           </w:p>
         </w:tc>
       </w:tr>
       <w:tr>
         <w:trPr>
-          <w:cnfStyle w:val="000000100000" w:firstRow="0" w:lastRow="0" w:firstColumn="0" w:lastColumn="0" w:oddVBand="0" w:evenVBand="0" w:oddHBand="1" w:evenHBand="0" w:firstRowFirstColumn="0" w:firstRowLastColumn="0" w:lastRowFirstColumn="0" w:lastRowLastColumn="0"/>
-          <w:trHeight w:val="296"/>
+          <w:trHeight w:val="170"/>
         </w:trPr>
         <w:tc>
           <w:tcPr>
             <w:cnfStyle w:val="001000000000" w:firstRow="0" w:lastRow="0" w:firstColumn="1" w:lastColumn="0" w:oddVBand="0" w:evenVBand="0" w:oddHBand="0" w:evenHBand="0" w:firstRowFirstColumn="0" w:firstRowLastColumn="0" w:lastRowFirstColumn="0" w:lastRowLastColumn="0"/>
             <w:tcW w:w="2155" w:type="dxa"/>
             <w:vMerge w:val="restart"/>
+            <w:shd w:val="clear" w:color="auto" w:fill="DEEAF6" w:themeFill="accent1" w:themeFillTint="33"/>
+            <w:vAlign w:val="center"/>
           </w:tcPr>
           <w:p>
             <w:pPr>
+              <w:jc w:val="center"/>
               <w:rPr>
                 <w:b w:val="0"/>
                 <w:bCs w:val="0"/>
-                <w:color w:val="000000" w:themeColor="text1"/>
-                <w:sz w:val="24"/>
-                <w:szCs w:val="24"/>
+                <w:color w:val="1F4E79" w:themeColor="accent1" w:themeShade="80"/>
+                <w:sz w:val="28"/>
+                <w:szCs w:val="28"/>
               </w:rPr>
             </w:pPr>
             <w:r>
               <w:rPr>
                 <w:b w:val="0"/>
                 <w:bCs w:val="0"/>
-                <w:color w:val="000000" w:themeColor="text1"/>
-                <w:sz w:val="24"/>
-                <w:szCs w:val="24"/>
+                <w:color w:val="1F4E79" w:themeColor="accent1" w:themeShade="80"/>
+                <w:sz w:val="28"/>
+                <w:szCs w:val="28"/>
               </w:rPr>
               <w:t>Chen Wang</w:t>
             </w:r>
@@ -5582,26 +5723,27 @@
           <w:tcPr>
             <w:tcW w:w="3465" w:type="dxa"/>
             <w:gridSpan w:val="3"/>
+            <w:shd w:val="clear" w:color="auto" w:fill="DEEAF6" w:themeFill="accent1" w:themeFillTint="33"/>
           </w:tcPr>
           <w:p>
             <w:pPr>
               <w:jc w:val="center"/>
-              <w:cnfStyle w:val="000000100000" w:firstRow="0" w:lastRow="0" w:firstColumn="0" w:lastColumn="0" w:oddVBand="0" w:evenVBand="0" w:oddHBand="1" w:evenHBand="0" w:firstRowFirstColumn="0" w:firstRowLastColumn="0" w:lastRowFirstColumn="0" w:lastRowLastColumn="0"/>
+              <w:cnfStyle w:val="000000000000" w:firstRow="0" w:lastRow="0" w:firstColumn="0" w:lastColumn="0" w:oddVBand="0" w:evenVBand="0" w:oddHBand="0" w:evenHBand="0" w:firstRowFirstColumn="0" w:firstRowLastColumn="0" w:lastRowFirstColumn="0" w:lastRowLastColumn="0"/>
               <w:rPr>
                 <w:b/>
                 <w:color w:val="000000" w:themeColor="text1"/>
-                <w:sz w:val="20"/>
-                <w:szCs w:val="20"/>
+                <w:sz w:val="18"/>
+                <w:szCs w:val="18"/>
               </w:rPr>
             </w:pPr>
             <w:r>
               <w:rPr>
                 <w:b/>
                 <w:color w:val="000000" w:themeColor="text1"/>
-                <w:sz w:val="20"/>
-                <w:szCs w:val="20"/>
-              </w:rPr>
-              <w:t>Documentation:</w:t>
+                <w:sz w:val="18"/>
+                <w:szCs w:val="18"/>
+              </w:rPr>
+              <w:t>Documentation</w:t>
             </w:r>
           </w:p>
         </w:tc>
@@ -5609,12 +5751,15 @@
           <w:tcPr>
             <w:tcW w:w="3465" w:type="dxa"/>
             <w:gridSpan w:val="2"/>
+            <w:shd w:val="clear" w:color="auto" w:fill="DEEAF6" w:themeFill="accent1" w:themeFillTint="33"/>
           </w:tcPr>
           <w:p>
             <w:pPr>
               <w:jc w:val="center"/>
-              <w:cnfStyle w:val="000000100000" w:firstRow="0" w:lastRow="0" w:firstColumn="0" w:lastColumn="0" w:oddVBand="0" w:evenVBand="0" w:oddHBand="1" w:evenHBand="0" w:firstRowFirstColumn="0" w:firstRowLastColumn="0" w:lastRowFirstColumn="0" w:lastRowLastColumn="0"/>
-              <w:rPr>
+              <w:cnfStyle w:val="000000000000" w:firstRow="0" w:lastRow="0" w:firstColumn="0" w:lastColumn="0" w:oddVBand="0" w:evenVBand="0" w:oddHBand="0" w:evenHBand="0" w:firstRowFirstColumn="0" w:firstRowLastColumn="0" w:lastRowFirstColumn="0" w:lastRowLastColumn="0"/>
+              <w:rPr>
+                <w:sz w:val="18"/>
+                <w:szCs w:val="18"/>
                 <w:lang w:eastAsia="zh-CN"/>
               </w:rPr>
             </w:pPr>
@@ -5622,16 +5767,17 @@
               <w:rPr>
                 <w:b/>
                 <w:color w:val="000000" w:themeColor="text1"/>
-                <w:sz w:val="20"/>
-                <w:szCs w:val="20"/>
-              </w:rPr>
-              <w:t>Others:</w:t>
+                <w:sz w:val="18"/>
+                <w:szCs w:val="18"/>
+              </w:rPr>
+              <w:t>Other</w:t>
             </w:r>
           </w:p>
         </w:tc>
       </w:tr>
       <w:tr>
         <w:trPr>
+          <w:cnfStyle w:val="000000100000" w:firstRow="0" w:lastRow="0" w:firstColumn="0" w:lastColumn="0" w:oddVBand="0" w:evenVBand="0" w:oddHBand="1" w:evenHBand="0" w:firstRowFirstColumn="0" w:firstRowLastColumn="0" w:lastRowFirstColumn="0" w:lastRowLastColumn="0"/>
           <w:trHeight w:val="591"/>
         </w:trPr>
         <w:tc>
@@ -5639,14 +5785,15 @@
             <w:cnfStyle w:val="001000000000" w:firstRow="0" w:lastRow="0" w:firstColumn="1" w:lastColumn="0" w:oddVBand="0" w:evenVBand="0" w:oddHBand="0" w:evenHBand="0" w:firstRowFirstColumn="0" w:firstRowLastColumn="0" w:lastRowFirstColumn="0" w:lastRowLastColumn="0"/>
             <w:tcW w:w="2155" w:type="dxa"/>
             <w:vMerge/>
-            <w:shd w:val="clear" w:color="auto" w:fill="DEEAF6" w:themeFill="accent1" w:themeFillTint="33"/>
+            <w:vAlign w:val="center"/>
           </w:tcPr>
           <w:p>
             <w:pPr>
-              <w:rPr>
-                <w:color w:val="000000" w:themeColor="text1"/>
-                <w:sz w:val="24"/>
-                <w:szCs w:val="24"/>
+              <w:jc w:val="center"/>
+              <w:rPr>
+                <w:color w:val="1F4E79" w:themeColor="accent1" w:themeShade="80"/>
+                <w:sz w:val="28"/>
+                <w:szCs w:val="28"/>
               </w:rPr>
             </w:pPr>
           </w:p>
@@ -5660,19 +5807,19 @@
           <w:p>
             <w:pPr>
               <w:jc w:val="center"/>
-              <w:cnfStyle w:val="000000000000" w:firstRow="0" w:lastRow="0" w:firstColumn="0" w:lastColumn="0" w:oddVBand="0" w:evenVBand="0" w:oddHBand="0" w:evenHBand="0" w:firstRowFirstColumn="0" w:firstRowLastColumn="0" w:lastRowFirstColumn="0" w:lastRowLastColumn="0"/>
-              <w:rPr>
-                <w:color w:val="000000" w:themeColor="text1"/>
-                <w:sz w:val="20"/>
-                <w:szCs w:val="20"/>
+              <w:cnfStyle w:val="000000100000" w:firstRow="0" w:lastRow="0" w:firstColumn="0" w:lastColumn="0" w:oddVBand="0" w:evenVBand="0" w:oddHBand="1" w:evenHBand="0" w:firstRowFirstColumn="0" w:firstRowLastColumn="0" w:lastRowFirstColumn="0" w:lastRowLastColumn="0"/>
+              <w:rPr>
+                <w:color w:val="000000" w:themeColor="text1"/>
+                <w:sz w:val="18"/>
+                <w:szCs w:val="18"/>
                 <w:u w:val="thick"/>
               </w:rPr>
             </w:pPr>
             <w:r>
               <w:rPr>
                 <w:color w:val="000000" w:themeColor="text1"/>
-                <w:sz w:val="20"/>
-                <w:szCs w:val="20"/>
+                <w:sz w:val="18"/>
+                <w:szCs w:val="18"/>
                 <w:u w:val="thick"/>
               </w:rPr>
               <w:t>Existing Services used</w:t>
@@ -5681,18 +5828,18 @@
           <w:p>
             <w:pPr>
               <w:jc w:val="center"/>
-              <w:cnfStyle w:val="000000000000" w:firstRow="0" w:lastRow="0" w:firstColumn="0" w:lastColumn="0" w:oddVBand="0" w:evenVBand="0" w:oddHBand="0" w:evenHBand="0" w:firstRowFirstColumn="0" w:firstRowLastColumn="0" w:lastRowFirstColumn="0" w:lastRowLastColumn="0"/>
-              <w:rPr>
-                <w:color w:val="000000" w:themeColor="text1"/>
-                <w:sz w:val="20"/>
-                <w:szCs w:val="20"/>
+              <w:cnfStyle w:val="000000100000" w:firstRow="0" w:lastRow="0" w:firstColumn="0" w:lastColumn="0" w:oddVBand="0" w:evenVBand="0" w:oddHBand="1" w:evenHBand="0" w:firstRowFirstColumn="0" w:firstRowLastColumn="0" w:lastRowFirstColumn="0" w:lastRowLastColumn="0"/>
+              <w:rPr>
+                <w:color w:val="000000" w:themeColor="text1"/>
+                <w:sz w:val="18"/>
+                <w:szCs w:val="18"/>
               </w:rPr>
             </w:pPr>
             <w:r>
               <w:rPr>
                 <w:color w:val="000000" w:themeColor="text1"/>
-                <w:sz w:val="20"/>
-                <w:szCs w:val="20"/>
+                <w:sz w:val="18"/>
+                <w:szCs w:val="18"/>
               </w:rPr>
               <w:t>(Primary contribution)</w:t>
             </w:r>
@@ -5700,19 +5847,19 @@
           <w:p>
             <w:pPr>
               <w:jc w:val="center"/>
-              <w:cnfStyle w:val="000000000000" w:firstRow="0" w:lastRow="0" w:firstColumn="0" w:lastColumn="0" w:oddVBand="0" w:evenVBand="0" w:oddHBand="0" w:evenHBand="0" w:firstRowFirstColumn="0" w:firstRowLastColumn="0" w:lastRowFirstColumn="0" w:lastRowLastColumn="0"/>
-              <w:rPr>
-                <w:color w:val="000000" w:themeColor="text1"/>
-                <w:sz w:val="20"/>
-                <w:szCs w:val="20"/>
+              <w:cnfStyle w:val="000000100000" w:firstRow="0" w:lastRow="0" w:firstColumn="0" w:lastColumn="0" w:oddVBand="0" w:evenVBand="0" w:oddHBand="1" w:evenHBand="0" w:firstRowFirstColumn="0" w:firstRowLastColumn="0" w:lastRowFirstColumn="0" w:lastRowLastColumn="0"/>
+              <w:rPr>
+                <w:color w:val="000000" w:themeColor="text1"/>
+                <w:sz w:val="18"/>
+                <w:szCs w:val="18"/>
                 <w:u w:val="thick"/>
               </w:rPr>
             </w:pPr>
             <w:r>
               <w:rPr>
                 <w:color w:val="000000" w:themeColor="text1"/>
-                <w:sz w:val="20"/>
-                <w:szCs w:val="20"/>
+                <w:sz w:val="18"/>
+                <w:szCs w:val="18"/>
                 <w:u w:val="thick"/>
               </w:rPr>
               <w:t>New Services/Features Implemented</w:t>
@@ -5721,19 +5868,19 @@
           <w:p>
             <w:pPr>
               <w:jc w:val="center"/>
-              <w:cnfStyle w:val="000000000000" w:firstRow="0" w:lastRow="0" w:firstColumn="0" w:lastColumn="0" w:oddVBand="0" w:evenVBand="0" w:oddHBand="0" w:evenHBand="0" w:firstRowFirstColumn="0" w:firstRowLastColumn="0" w:lastRowFirstColumn="0" w:lastRowLastColumn="0"/>
+              <w:cnfStyle w:val="000000100000" w:firstRow="0" w:lastRow="0" w:firstColumn="0" w:lastColumn="0" w:oddVBand="0" w:evenVBand="0" w:oddHBand="1" w:evenHBand="0" w:firstRowFirstColumn="0" w:firstRowLastColumn="0" w:lastRowFirstColumn="0" w:lastRowLastColumn="0"/>
               <w:rPr>
                 <w:b/>
                 <w:color w:val="000000" w:themeColor="text1"/>
-                <w:sz w:val="20"/>
-                <w:szCs w:val="20"/>
+                <w:sz w:val="18"/>
+                <w:szCs w:val="18"/>
               </w:rPr>
             </w:pPr>
             <w:r>
               <w:rPr>
                 <w:color w:val="000000" w:themeColor="text1"/>
-                <w:sz w:val="20"/>
-                <w:szCs w:val="20"/>
+                <w:sz w:val="18"/>
+                <w:szCs w:val="18"/>
               </w:rPr>
               <w:t>(Primary contribution)</w:t>
             </w:r>
@@ -5748,11 +5895,11 @@
           <w:p>
             <w:pPr>
               <w:jc w:val="center"/>
-              <w:cnfStyle w:val="000000000000" w:firstRow="0" w:lastRow="0" w:firstColumn="0" w:lastColumn="0" w:oddVBand="0" w:evenVBand="0" w:oddHBand="0" w:evenHBand="0" w:firstRowFirstColumn="0" w:firstRowLastColumn="0" w:lastRowFirstColumn="0" w:lastRowLastColumn="0"/>
-              <w:rPr>
-                <w:color w:val="000000" w:themeColor="text1"/>
-                <w:sz w:val="20"/>
-                <w:szCs w:val="20"/>
+              <w:cnfStyle w:val="000000100000" w:firstRow="0" w:lastRow="0" w:firstColumn="0" w:lastColumn="0" w:oddVBand="0" w:evenVBand="0" w:oddHBand="1" w:evenHBand="0" w:firstRowFirstColumn="0" w:firstRowLastColumn="0" w:lastRowFirstColumn="0" w:lastRowLastColumn="0"/>
+              <w:rPr>
+                <w:color w:val="000000" w:themeColor="text1"/>
+                <w:sz w:val="18"/>
+                <w:szCs w:val="18"/>
                 <w:u w:val="single"/>
                 <w:lang w:eastAsia="zh-CN"/>
               </w:rPr>
@@ -5760,8 +5907,8 @@
             <w:r>
               <w:rPr>
                 <w:color w:val="000000" w:themeColor="text1"/>
-                <w:sz w:val="20"/>
-                <w:szCs w:val="20"/>
+                <w:sz w:val="18"/>
+                <w:szCs w:val="18"/>
                 <w:u w:val="thick"/>
               </w:rPr>
               <w:t>Put forward the preference theory</w:t>
@@ -5770,18 +5917,18 @@
           <w:p>
             <w:pPr>
               <w:jc w:val="center"/>
-              <w:cnfStyle w:val="000000000000" w:firstRow="0" w:lastRow="0" w:firstColumn="0" w:lastColumn="0" w:oddVBand="0" w:evenVBand="0" w:oddHBand="0" w:evenHBand="0" w:firstRowFirstColumn="0" w:firstRowLastColumn="0" w:lastRowFirstColumn="0" w:lastRowLastColumn="0"/>
-              <w:rPr>
-                <w:color w:val="000000" w:themeColor="text1"/>
-                <w:sz w:val="20"/>
-                <w:szCs w:val="20"/>
+              <w:cnfStyle w:val="000000100000" w:firstRow="0" w:lastRow="0" w:firstColumn="0" w:lastColumn="0" w:oddVBand="0" w:evenVBand="0" w:oddHBand="1" w:evenHBand="0" w:firstRowFirstColumn="0" w:firstRowLastColumn="0" w:lastRowFirstColumn="0" w:lastRowLastColumn="0"/>
+              <w:rPr>
+                <w:color w:val="000000" w:themeColor="text1"/>
+                <w:sz w:val="18"/>
+                <w:szCs w:val="18"/>
               </w:rPr>
             </w:pPr>
             <w:r>
               <w:rPr>
                 <w:color w:val="000000" w:themeColor="text1"/>
-                <w:sz w:val="20"/>
-                <w:szCs w:val="20"/>
+                <w:sz w:val="18"/>
+                <w:szCs w:val="18"/>
               </w:rPr>
               <w:t>(Primary contribution)</w:t>
             </w:r>
@@ -5789,11 +5936,11 @@
           <w:p>
             <w:pPr>
               <w:jc w:val="center"/>
-              <w:cnfStyle w:val="000000000000" w:firstRow="0" w:lastRow="0" w:firstColumn="0" w:lastColumn="0" w:oddVBand="0" w:evenVBand="0" w:oddHBand="0" w:evenHBand="0" w:firstRowFirstColumn="0" w:firstRowLastColumn="0" w:lastRowFirstColumn="0" w:lastRowLastColumn="0"/>
-              <w:rPr>
-                <w:color w:val="000000" w:themeColor="text1"/>
-                <w:sz w:val="20"/>
-                <w:szCs w:val="20"/>
+              <w:cnfStyle w:val="000000100000" w:firstRow="0" w:lastRow="0" w:firstColumn="0" w:lastColumn="0" w:oddVBand="0" w:evenVBand="0" w:oddHBand="1" w:evenHBand="0" w:firstRowFirstColumn="0" w:firstRowLastColumn="0" w:lastRowFirstColumn="0" w:lastRowLastColumn="0"/>
+              <w:rPr>
+                <w:color w:val="000000" w:themeColor="text1"/>
+                <w:sz w:val="18"/>
+                <w:szCs w:val="18"/>
                 <w:u w:val="thick"/>
                 <w:lang w:eastAsia="zh-CN"/>
               </w:rPr>
@@ -5801,8 +5948,8 @@
             <w:r>
               <w:rPr>
                 <w:color w:val="000000" w:themeColor="text1"/>
-                <w:sz w:val="20"/>
-                <w:szCs w:val="20"/>
+                <w:sz w:val="18"/>
+                <w:szCs w:val="18"/>
                 <w:u w:val="thick"/>
                 <w:lang w:eastAsia="zh-CN"/>
               </w:rPr>
@@ -5814,13 +5961,13 @@
               <w:pStyle w:val="Heading2"/>
               <w:jc w:val="center"/>
               <w:outlineLvl w:val="1"/>
-              <w:cnfStyle w:val="000000000000" w:firstRow="0" w:lastRow="0" w:firstColumn="0" w:lastColumn="0" w:oddVBand="0" w:evenVBand="0" w:oddHBand="0" w:evenHBand="0" w:firstRowFirstColumn="0" w:firstRowLastColumn="0" w:lastRowFirstColumn="0" w:lastRowLastColumn="0"/>
+              <w:cnfStyle w:val="000000100000" w:firstRow="0" w:lastRow="0" w:firstColumn="0" w:lastColumn="0" w:oddVBand="0" w:evenVBand="0" w:oddHBand="1" w:evenHBand="0" w:firstRowFirstColumn="0" w:firstRowLastColumn="0" w:lastRowFirstColumn="0" w:lastRowLastColumn="0"/>
               <w:rPr>
                 <w:rFonts w:asciiTheme="minorHAnsi" w:eastAsia="SimSun" w:hAnsiTheme="minorHAnsi" w:cstheme="minorBidi"/>
                 <w:b/>
                 <w:color w:val="000000" w:themeColor="text1"/>
-                <w:sz w:val="20"/>
-                <w:szCs w:val="20"/>
+                <w:sz w:val="18"/>
+                <w:szCs w:val="18"/>
                 <w:lang w:eastAsia="zh-CN"/>
               </w:rPr>
             </w:pPr>
@@ -5828,8 +5975,8 @@
               <w:rPr>
                 <w:rFonts w:asciiTheme="minorHAnsi" w:hAnsiTheme="minorHAnsi"/>
                 <w:color w:val="000000" w:themeColor="text1"/>
-                <w:sz w:val="20"/>
-                <w:szCs w:val="20"/>
+                <w:sz w:val="18"/>
+                <w:szCs w:val="18"/>
               </w:rPr>
               <w:t>(Secondary contribution)</w:t>
             </w:r>
@@ -5838,7 +5985,6 @@
       </w:tr>
       <w:tr>
         <w:trPr>
-          <w:cnfStyle w:val="000000100000" w:firstRow="0" w:lastRow="0" w:firstColumn="0" w:lastColumn="0" w:oddVBand="0" w:evenVBand="0" w:oddHBand="1" w:evenHBand="0" w:firstRowFirstColumn="0" w:firstRowLastColumn="0" w:lastRowFirstColumn="0" w:lastRowLastColumn="0"/>
           <w:trHeight w:val="96"/>
         </w:trPr>
         <w:tc>
@@ -5846,16 +5992,18 @@
             <w:cnfStyle w:val="001000000000" w:firstRow="0" w:lastRow="0" w:firstColumn="1" w:lastColumn="0" w:oddVBand="0" w:evenVBand="0" w:oddHBand="0" w:evenHBand="0" w:firstRowFirstColumn="0" w:firstRowLastColumn="0" w:lastRowFirstColumn="0" w:lastRowLastColumn="0"/>
             <w:tcW w:w="2155" w:type="dxa"/>
             <w:vMerge w:val="restart"/>
+            <w:shd w:val="clear" w:color="auto" w:fill="DEEAF6" w:themeFill="accent1" w:themeFillTint="33"/>
             <w:vAlign w:val="center"/>
           </w:tcPr>
           <w:p>
             <w:pPr>
+              <w:jc w:val="center"/>
               <w:rPr>
                 <w:b w:val="0"/>
                 <w:bCs w:val="0"/>
-                <w:color w:val="000000" w:themeColor="text1"/>
-                <w:sz w:val="24"/>
-                <w:szCs w:val="24"/>
+                <w:color w:val="1F4E79" w:themeColor="accent1" w:themeShade="80"/>
+                <w:sz w:val="28"/>
+                <w:szCs w:val="28"/>
               </w:rPr>
             </w:pPr>
             <w:proofErr w:type="spellStart"/>
@@ -5863,9 +6011,9 @@
               <w:rPr>
                 <w:b w:val="0"/>
                 <w:bCs w:val="0"/>
-                <w:color w:val="000000" w:themeColor="text1"/>
-                <w:sz w:val="24"/>
-                <w:szCs w:val="24"/>
+                <w:color w:val="1F4E79" w:themeColor="accent1" w:themeShade="80"/>
+                <w:sz w:val="28"/>
+                <w:szCs w:val="28"/>
               </w:rPr>
               <w:t>Dayu</w:t>
             </w:r>
@@ -5874,9 +6022,9 @@
               <w:rPr>
                 <w:b w:val="0"/>
                 <w:bCs w:val="0"/>
-                <w:color w:val="000000" w:themeColor="text1"/>
-                <w:sz w:val="24"/>
-                <w:szCs w:val="24"/>
+                <w:color w:val="1F4E79" w:themeColor="accent1" w:themeShade="80"/>
+                <w:sz w:val="28"/>
+                <w:szCs w:val="28"/>
               </w:rPr>
               <w:t xml:space="preserve"> Wang</w:t>
             </w:r>
@@ -5885,25 +6033,26 @@
         <w:tc>
           <w:tcPr>
             <w:tcW w:w="2310" w:type="dxa"/>
+            <w:shd w:val="clear" w:color="auto" w:fill="DEEAF6" w:themeFill="accent1" w:themeFillTint="33"/>
             <w:vAlign w:val="center"/>
           </w:tcPr>
           <w:p>
             <w:pPr>
               <w:jc w:val="center"/>
-              <w:cnfStyle w:val="000000100000" w:firstRow="0" w:lastRow="0" w:firstColumn="0" w:lastColumn="0" w:oddVBand="0" w:evenVBand="0" w:oddHBand="1" w:evenHBand="0" w:firstRowFirstColumn="0" w:firstRowLastColumn="0" w:lastRowFirstColumn="0" w:lastRowLastColumn="0"/>
+              <w:cnfStyle w:val="000000000000" w:firstRow="0" w:lastRow="0" w:firstColumn="0" w:lastColumn="0" w:oddVBand="0" w:evenVBand="0" w:oddHBand="0" w:evenHBand="0" w:firstRowFirstColumn="0" w:firstRowLastColumn="0" w:lastRowFirstColumn="0" w:lastRowLastColumn="0"/>
               <w:rPr>
                 <w:b/>
                 <w:color w:val="000000" w:themeColor="text1"/>
-                <w:sz w:val="20"/>
-                <w:szCs w:val="20"/>
+                <w:sz w:val="18"/>
+                <w:szCs w:val="18"/>
               </w:rPr>
             </w:pPr>
             <w:r>
               <w:rPr>
                 <w:b/>
                 <w:color w:val="000000" w:themeColor="text1"/>
-                <w:sz w:val="20"/>
-                <w:szCs w:val="20"/>
+                <w:sz w:val="18"/>
+                <w:szCs w:val="18"/>
               </w:rPr>
               <w:t>Project Report</w:t>
             </w:r>
@@ -5913,25 +6062,26 @@
           <w:tcPr>
             <w:tcW w:w="2310" w:type="dxa"/>
             <w:gridSpan w:val="3"/>
+            <w:shd w:val="clear" w:color="auto" w:fill="DEEAF6" w:themeFill="accent1" w:themeFillTint="33"/>
             <w:vAlign w:val="center"/>
           </w:tcPr>
           <w:p>
             <w:pPr>
               <w:jc w:val="center"/>
-              <w:cnfStyle w:val="000000100000" w:firstRow="0" w:lastRow="0" w:firstColumn="0" w:lastColumn="0" w:oddVBand="0" w:evenVBand="0" w:oddHBand="1" w:evenHBand="0" w:firstRowFirstColumn="0" w:firstRowLastColumn="0" w:lastRowFirstColumn="0" w:lastRowLastColumn="0"/>
+              <w:cnfStyle w:val="000000000000" w:firstRow="0" w:lastRow="0" w:firstColumn="0" w:lastColumn="0" w:oddVBand="0" w:evenVBand="0" w:oddHBand="0" w:evenHBand="0" w:firstRowFirstColumn="0" w:firstRowLastColumn="0" w:lastRowFirstColumn="0" w:lastRowLastColumn="0"/>
               <w:rPr>
                 <w:b/>
                 <w:color w:val="000000" w:themeColor="text1"/>
-                <w:sz w:val="20"/>
-                <w:szCs w:val="20"/>
+                <w:sz w:val="18"/>
+                <w:szCs w:val="18"/>
               </w:rPr>
             </w:pPr>
             <w:r>
               <w:rPr>
                 <w:b/>
                 <w:color w:val="000000" w:themeColor="text1"/>
-                <w:sz w:val="20"/>
-                <w:szCs w:val="20"/>
+                <w:sz w:val="18"/>
+                <w:szCs w:val="18"/>
               </w:rPr>
               <w:t>Diagrams</w:t>
             </w:r>
@@ -5940,33 +6090,35 @@
         <w:tc>
           <w:tcPr>
             <w:tcW w:w="2310" w:type="dxa"/>
+            <w:shd w:val="clear" w:color="auto" w:fill="DEEAF6" w:themeFill="accent1" w:themeFillTint="33"/>
             <w:vAlign w:val="center"/>
           </w:tcPr>
           <w:p>
             <w:pPr>
               <w:jc w:val="center"/>
-              <w:cnfStyle w:val="000000100000" w:firstRow="0" w:lastRow="0" w:firstColumn="0" w:lastColumn="0" w:oddVBand="0" w:evenVBand="0" w:oddHBand="1" w:evenHBand="0" w:firstRowFirstColumn="0" w:firstRowLastColumn="0" w:lastRowFirstColumn="0" w:lastRowLastColumn="0"/>
+              <w:cnfStyle w:val="000000000000" w:firstRow="0" w:lastRow="0" w:firstColumn="0" w:lastColumn="0" w:oddVBand="0" w:evenVBand="0" w:oddHBand="0" w:evenHBand="0" w:firstRowFirstColumn="0" w:firstRowLastColumn="0" w:lastRowFirstColumn="0" w:lastRowLastColumn="0"/>
               <w:rPr>
                 <w:b/>
                 <w:color w:val="000000" w:themeColor="text1"/>
-                <w:sz w:val="20"/>
-                <w:szCs w:val="20"/>
+                <w:sz w:val="18"/>
+                <w:szCs w:val="18"/>
               </w:rPr>
             </w:pPr>
             <w:r>
               <w:rPr>
                 <w:b/>
                 <w:color w:val="000000" w:themeColor="text1"/>
-                <w:sz w:val="20"/>
-                <w:szCs w:val="20"/>
-              </w:rPr>
-              <w:t>Others</w:t>
+                <w:sz w:val="18"/>
+                <w:szCs w:val="18"/>
+              </w:rPr>
+              <w:t>Other</w:t>
             </w:r>
           </w:p>
         </w:tc>
       </w:tr>
       <w:tr>
         <w:trPr>
+          <w:cnfStyle w:val="000000100000" w:firstRow="0" w:lastRow="0" w:firstColumn="0" w:lastColumn="0" w:oddVBand="0" w:evenVBand="0" w:oddHBand="1" w:evenHBand="0" w:firstRowFirstColumn="0" w:firstRowLastColumn="0" w:lastRowFirstColumn="0" w:lastRowLastColumn="0"/>
           <w:trHeight w:val="95"/>
         </w:trPr>
         <w:tc>
@@ -5990,24 +6142,25 @@
         <w:tc>
           <w:tcPr>
             <w:tcW w:w="2310" w:type="dxa"/>
+            <w:shd w:val="clear" w:color="auto" w:fill="FFFFFF" w:themeFill="background1"/>
             <w:vAlign w:val="center"/>
           </w:tcPr>
           <w:p>
             <w:pPr>
               <w:jc w:val="center"/>
-              <w:cnfStyle w:val="000000000000" w:firstRow="0" w:lastRow="0" w:firstColumn="0" w:lastColumn="0" w:oddVBand="0" w:evenVBand="0" w:oddHBand="0" w:evenHBand="0" w:firstRowFirstColumn="0" w:firstRowLastColumn="0" w:lastRowFirstColumn="0" w:lastRowLastColumn="0"/>
-              <w:rPr>
-                <w:color w:val="000000" w:themeColor="text1"/>
-                <w:sz w:val="20"/>
-                <w:szCs w:val="20"/>
+              <w:cnfStyle w:val="000000100000" w:firstRow="0" w:lastRow="0" w:firstColumn="0" w:lastColumn="0" w:oddVBand="0" w:evenVBand="0" w:oddHBand="1" w:evenHBand="0" w:firstRowFirstColumn="0" w:firstRowLastColumn="0" w:lastRowFirstColumn="0" w:lastRowLastColumn="0"/>
+              <w:rPr>
+                <w:color w:val="000000" w:themeColor="text1"/>
+                <w:sz w:val="18"/>
+                <w:szCs w:val="18"/>
                 <w:u w:val="thick"/>
               </w:rPr>
             </w:pPr>
             <w:r>
               <w:rPr>
                 <w:color w:val="000000" w:themeColor="text1"/>
-                <w:sz w:val="20"/>
-                <w:szCs w:val="20"/>
+                <w:sz w:val="18"/>
+                <w:szCs w:val="18"/>
                 <w:u w:val="thick"/>
               </w:rPr>
               <w:t>Motivation</w:t>
@@ -6016,54 +6169,38 @@
           <w:p>
             <w:pPr>
               <w:jc w:val="center"/>
-              <w:cnfStyle w:val="000000000000" w:firstRow="0" w:lastRow="0" w:firstColumn="0" w:lastColumn="0" w:oddVBand="0" w:evenVBand="0" w:oddHBand="0" w:evenHBand="0" w:firstRowFirstColumn="0" w:firstRowLastColumn="0" w:lastRowFirstColumn="0" w:lastRowLastColumn="0"/>
-              <w:rPr>
-                <w:color w:val="000000" w:themeColor="text1"/>
-                <w:sz w:val="20"/>
-                <w:szCs w:val="20"/>
+              <w:cnfStyle w:val="000000100000" w:firstRow="0" w:lastRow="0" w:firstColumn="0" w:lastColumn="0" w:oddVBand="0" w:evenVBand="0" w:oddHBand="1" w:evenHBand="0" w:firstRowFirstColumn="0" w:firstRowLastColumn="0" w:lastRowFirstColumn="0" w:lastRowLastColumn="0"/>
+              <w:rPr>
+                <w:color w:val="000000" w:themeColor="text1"/>
+                <w:sz w:val="18"/>
+                <w:szCs w:val="18"/>
               </w:rPr>
             </w:pPr>
             <w:r>
               <w:rPr>
                 <w:color w:val="000000" w:themeColor="text1"/>
-                <w:sz w:val="20"/>
-                <w:szCs w:val="20"/>
-              </w:rPr>
-              <w:t>(</w:t>
-            </w:r>
-            <w:r>
-              <w:rPr>
-                <w:color w:val="000000" w:themeColor="text1"/>
-                <w:sz w:val="20"/>
-                <w:szCs w:val="20"/>
-              </w:rPr>
-              <w:t>S</w:t>
-            </w:r>
-            <w:r>
-              <w:rPr>
-                <w:color w:val="000000" w:themeColor="text1"/>
-                <w:sz w:val="20"/>
-                <w:szCs w:val="20"/>
-              </w:rPr>
-              <w:t>econdary contribution)</w:t>
+                <w:sz w:val="18"/>
+                <w:szCs w:val="18"/>
+              </w:rPr>
+              <w:t>(Secondary contribution)</w:t>
             </w:r>
           </w:p>
           <w:p>
             <w:pPr>
               <w:jc w:val="center"/>
-              <w:cnfStyle w:val="000000000000" w:firstRow="0" w:lastRow="0" w:firstColumn="0" w:lastColumn="0" w:oddVBand="0" w:evenVBand="0" w:oddHBand="0" w:evenHBand="0" w:firstRowFirstColumn="0" w:firstRowLastColumn="0" w:lastRowFirstColumn="0" w:lastRowLastColumn="0"/>
-              <w:rPr>
-                <w:color w:val="000000" w:themeColor="text1"/>
-                <w:sz w:val="20"/>
-                <w:szCs w:val="20"/>
+              <w:cnfStyle w:val="000000100000" w:firstRow="0" w:lastRow="0" w:firstColumn="0" w:lastColumn="0" w:oddVBand="0" w:evenVBand="0" w:oddHBand="1" w:evenHBand="0" w:firstRowFirstColumn="0" w:firstRowLastColumn="0" w:lastRowFirstColumn="0" w:lastRowLastColumn="0"/>
+              <w:rPr>
+                <w:color w:val="000000" w:themeColor="text1"/>
+                <w:sz w:val="18"/>
+                <w:szCs w:val="18"/>
                 <w:u w:val="thick"/>
               </w:rPr>
             </w:pPr>
             <w:r>
               <w:rPr>
                 <w:color w:val="000000" w:themeColor="text1"/>
-                <w:sz w:val="20"/>
-                <w:szCs w:val="20"/>
+                <w:sz w:val="18"/>
+                <w:szCs w:val="18"/>
                 <w:u w:val="thick"/>
               </w:rPr>
               <w:t>Objective</w:t>
@@ -6072,18 +6209,18 @@
           <w:p>
             <w:pPr>
               <w:jc w:val="center"/>
-              <w:cnfStyle w:val="000000000000" w:firstRow="0" w:lastRow="0" w:firstColumn="0" w:lastColumn="0" w:oddVBand="0" w:evenVBand="0" w:oddHBand="0" w:evenHBand="0" w:firstRowFirstColumn="0" w:firstRowLastColumn="0" w:lastRowFirstColumn="0" w:lastRowLastColumn="0"/>
-              <w:rPr>
-                <w:color w:val="000000" w:themeColor="text1"/>
-                <w:sz w:val="20"/>
-                <w:szCs w:val="20"/>
+              <w:cnfStyle w:val="000000100000" w:firstRow="0" w:lastRow="0" w:firstColumn="0" w:lastColumn="0" w:oddVBand="0" w:evenVBand="0" w:oddHBand="1" w:evenHBand="0" w:firstRowFirstColumn="0" w:firstRowLastColumn="0" w:lastRowFirstColumn="0" w:lastRowLastColumn="0"/>
+              <w:rPr>
+                <w:color w:val="000000" w:themeColor="text1"/>
+                <w:sz w:val="18"/>
+                <w:szCs w:val="18"/>
               </w:rPr>
             </w:pPr>
             <w:r>
               <w:rPr>
                 <w:color w:val="000000" w:themeColor="text1"/>
-                <w:sz w:val="20"/>
-                <w:szCs w:val="20"/>
+                <w:sz w:val="18"/>
+                <w:szCs w:val="18"/>
               </w:rPr>
               <w:t>(Secondary contribution)</w:t>
             </w:r>
@@ -6091,19 +6228,19 @@
           <w:p>
             <w:pPr>
               <w:jc w:val="center"/>
-              <w:cnfStyle w:val="000000000000" w:firstRow="0" w:lastRow="0" w:firstColumn="0" w:lastColumn="0" w:oddVBand="0" w:evenVBand="0" w:oddHBand="0" w:evenHBand="0" w:firstRowFirstColumn="0" w:firstRowLastColumn="0" w:lastRowFirstColumn="0" w:lastRowLastColumn="0"/>
-              <w:rPr>
-                <w:color w:val="000000" w:themeColor="text1"/>
-                <w:sz w:val="20"/>
-                <w:szCs w:val="20"/>
+              <w:cnfStyle w:val="000000100000" w:firstRow="0" w:lastRow="0" w:firstColumn="0" w:lastColumn="0" w:oddVBand="0" w:evenVBand="0" w:oddHBand="1" w:evenHBand="0" w:firstRowFirstColumn="0" w:firstRowLastColumn="0" w:lastRowFirstColumn="0" w:lastRowLastColumn="0"/>
+              <w:rPr>
+                <w:color w:val="000000" w:themeColor="text1"/>
+                <w:sz w:val="18"/>
+                <w:szCs w:val="18"/>
                 <w:u w:val="thick"/>
               </w:rPr>
             </w:pPr>
             <w:r>
               <w:rPr>
                 <w:color w:val="000000" w:themeColor="text1"/>
-                <w:sz w:val="20"/>
-                <w:szCs w:val="20"/>
+                <w:sz w:val="18"/>
+                <w:szCs w:val="18"/>
                 <w:u w:val="thick"/>
               </w:rPr>
               <w:t>Expected Outcome</w:t>
@@ -6112,18 +6249,18 @@
           <w:p>
             <w:pPr>
               <w:jc w:val="center"/>
-              <w:cnfStyle w:val="000000000000" w:firstRow="0" w:lastRow="0" w:firstColumn="0" w:lastColumn="0" w:oddVBand="0" w:evenVBand="0" w:oddHBand="0" w:evenHBand="0" w:firstRowFirstColumn="0" w:firstRowLastColumn="0" w:lastRowFirstColumn="0" w:lastRowLastColumn="0"/>
-              <w:rPr>
-                <w:color w:val="000000" w:themeColor="text1"/>
-                <w:sz w:val="20"/>
-                <w:szCs w:val="20"/>
+              <w:cnfStyle w:val="000000100000" w:firstRow="0" w:lastRow="0" w:firstColumn="0" w:lastColumn="0" w:oddVBand="0" w:evenVBand="0" w:oddHBand="1" w:evenHBand="0" w:firstRowFirstColumn="0" w:firstRowLastColumn="0" w:lastRowFirstColumn="0" w:lastRowLastColumn="0"/>
+              <w:rPr>
+                <w:color w:val="000000" w:themeColor="text1"/>
+                <w:sz w:val="18"/>
+                <w:szCs w:val="18"/>
               </w:rPr>
             </w:pPr>
             <w:r>
               <w:rPr>
                 <w:color w:val="000000" w:themeColor="text1"/>
-                <w:sz w:val="20"/>
-                <w:szCs w:val="20"/>
+                <w:sz w:val="18"/>
+                <w:szCs w:val="18"/>
               </w:rPr>
               <w:t>(Secondary contribution)</w:t>
             </w:r>
@@ -6133,24 +6270,25 @@
           <w:tcPr>
             <w:tcW w:w="2310" w:type="dxa"/>
             <w:gridSpan w:val="3"/>
+            <w:shd w:val="clear" w:color="auto" w:fill="FFFFFF" w:themeFill="background1"/>
             <w:vAlign w:val="center"/>
           </w:tcPr>
           <w:p>
             <w:pPr>
               <w:jc w:val="center"/>
-              <w:cnfStyle w:val="000000000000" w:firstRow="0" w:lastRow="0" w:firstColumn="0" w:lastColumn="0" w:oddVBand="0" w:evenVBand="0" w:oddHBand="0" w:evenHBand="0" w:firstRowFirstColumn="0" w:firstRowLastColumn="0" w:lastRowFirstColumn="0" w:lastRowLastColumn="0"/>
-              <w:rPr>
-                <w:color w:val="000000" w:themeColor="text1"/>
-                <w:sz w:val="20"/>
-                <w:szCs w:val="20"/>
+              <w:cnfStyle w:val="000000100000" w:firstRow="0" w:lastRow="0" w:firstColumn="0" w:lastColumn="0" w:oddVBand="0" w:evenVBand="0" w:oddHBand="1" w:evenHBand="0" w:firstRowFirstColumn="0" w:firstRowLastColumn="0" w:lastRowFirstColumn="0" w:lastRowLastColumn="0"/>
+              <w:rPr>
+                <w:color w:val="000000" w:themeColor="text1"/>
+                <w:sz w:val="18"/>
+                <w:szCs w:val="18"/>
                 <w:u w:val="thick"/>
               </w:rPr>
             </w:pPr>
             <w:r>
               <w:rPr>
                 <w:color w:val="000000" w:themeColor="text1"/>
-                <w:sz w:val="20"/>
-                <w:szCs w:val="20"/>
+                <w:sz w:val="18"/>
+                <w:szCs w:val="18"/>
                 <w:u w:val="thick"/>
               </w:rPr>
               <w:t>System Architecture</w:t>
@@ -6159,18 +6297,18 @@
           <w:p>
             <w:pPr>
               <w:jc w:val="center"/>
-              <w:cnfStyle w:val="000000000000" w:firstRow="0" w:lastRow="0" w:firstColumn="0" w:lastColumn="0" w:oddVBand="0" w:evenVBand="0" w:oddHBand="0" w:evenHBand="0" w:firstRowFirstColumn="0" w:firstRowLastColumn="0" w:lastRowFirstColumn="0" w:lastRowLastColumn="0"/>
-              <w:rPr>
-                <w:color w:val="000000" w:themeColor="text1"/>
-                <w:sz w:val="20"/>
-                <w:szCs w:val="20"/>
+              <w:cnfStyle w:val="000000100000" w:firstRow="0" w:lastRow="0" w:firstColumn="0" w:lastColumn="0" w:oddVBand="0" w:evenVBand="0" w:oddHBand="1" w:evenHBand="0" w:firstRowFirstColumn="0" w:firstRowLastColumn="0" w:lastRowFirstColumn="0" w:lastRowLastColumn="0"/>
+              <w:rPr>
+                <w:color w:val="000000" w:themeColor="text1"/>
+                <w:sz w:val="18"/>
+                <w:szCs w:val="18"/>
               </w:rPr>
             </w:pPr>
             <w:r>
               <w:rPr>
                 <w:color w:val="000000" w:themeColor="text1"/>
-                <w:sz w:val="20"/>
-                <w:szCs w:val="20"/>
+                <w:sz w:val="18"/>
+                <w:szCs w:val="18"/>
               </w:rPr>
               <w:t>(Primary contribution)</w:t>
             </w:r>
@@ -6178,19 +6316,19 @@
           <w:p>
             <w:pPr>
               <w:jc w:val="center"/>
-              <w:cnfStyle w:val="000000000000" w:firstRow="0" w:lastRow="0" w:firstColumn="0" w:lastColumn="0" w:oddVBand="0" w:evenVBand="0" w:oddHBand="0" w:evenHBand="0" w:firstRowFirstColumn="0" w:firstRowLastColumn="0" w:lastRowFirstColumn="0" w:lastRowLastColumn="0"/>
-              <w:rPr>
-                <w:color w:val="000000" w:themeColor="text1"/>
-                <w:sz w:val="20"/>
-                <w:szCs w:val="20"/>
+              <w:cnfStyle w:val="000000100000" w:firstRow="0" w:lastRow="0" w:firstColumn="0" w:lastColumn="0" w:oddVBand="0" w:evenVBand="0" w:oddHBand="1" w:evenHBand="0" w:firstRowFirstColumn="0" w:firstRowLastColumn="0" w:lastRowFirstColumn="0" w:lastRowLastColumn="0"/>
+              <w:rPr>
+                <w:color w:val="000000" w:themeColor="text1"/>
+                <w:sz w:val="18"/>
+                <w:szCs w:val="18"/>
                 <w:u w:val="thick"/>
               </w:rPr>
             </w:pPr>
             <w:r>
               <w:rPr>
                 <w:color w:val="000000" w:themeColor="text1"/>
-                <w:sz w:val="20"/>
-                <w:szCs w:val="20"/>
+                <w:sz w:val="18"/>
+                <w:szCs w:val="18"/>
                 <w:u w:val="thick"/>
               </w:rPr>
               <w:t>System UML Diagram</w:t>
@@ -6199,18 +6337,18 @@
           <w:p>
             <w:pPr>
               <w:jc w:val="center"/>
-              <w:cnfStyle w:val="000000000000" w:firstRow="0" w:lastRow="0" w:firstColumn="0" w:lastColumn="0" w:oddVBand="0" w:evenVBand="0" w:oddHBand="0" w:evenHBand="0" w:firstRowFirstColumn="0" w:firstRowLastColumn="0" w:lastRowFirstColumn="0" w:lastRowLastColumn="0"/>
-              <w:rPr>
-                <w:color w:val="000000" w:themeColor="text1"/>
-                <w:sz w:val="20"/>
-                <w:szCs w:val="20"/>
+              <w:cnfStyle w:val="000000100000" w:firstRow="0" w:lastRow="0" w:firstColumn="0" w:lastColumn="0" w:oddVBand="0" w:evenVBand="0" w:oddHBand="1" w:evenHBand="0" w:firstRowFirstColumn="0" w:firstRowLastColumn="0" w:lastRowFirstColumn="0" w:lastRowLastColumn="0"/>
+              <w:rPr>
+                <w:color w:val="000000" w:themeColor="text1"/>
+                <w:sz w:val="18"/>
+                <w:szCs w:val="18"/>
               </w:rPr>
             </w:pPr>
             <w:r>
               <w:rPr>
                 <w:color w:val="000000" w:themeColor="text1"/>
-                <w:sz w:val="20"/>
-                <w:szCs w:val="20"/>
+                <w:sz w:val="18"/>
+                <w:szCs w:val="18"/>
               </w:rPr>
               <w:t>(Primary contribution)</w:t>
             </w:r>
@@ -6218,19 +6356,19 @@
           <w:p>
             <w:pPr>
               <w:jc w:val="center"/>
-              <w:cnfStyle w:val="000000000000" w:firstRow="0" w:lastRow="0" w:firstColumn="0" w:lastColumn="0" w:oddVBand="0" w:evenVBand="0" w:oddHBand="0" w:evenHBand="0" w:firstRowFirstColumn="0" w:firstRowLastColumn="0" w:lastRowFirstColumn="0" w:lastRowLastColumn="0"/>
-              <w:rPr>
-                <w:color w:val="000000" w:themeColor="text1"/>
-                <w:sz w:val="20"/>
-                <w:szCs w:val="20"/>
+              <w:cnfStyle w:val="000000100000" w:firstRow="0" w:lastRow="0" w:firstColumn="0" w:lastColumn="0" w:oddVBand="0" w:evenVBand="0" w:oddHBand="1" w:evenHBand="0" w:firstRowFirstColumn="0" w:firstRowLastColumn="0" w:lastRowFirstColumn="0" w:lastRowLastColumn="0"/>
+              <w:rPr>
+                <w:color w:val="000000" w:themeColor="text1"/>
+                <w:sz w:val="18"/>
+                <w:szCs w:val="18"/>
                 <w:u w:val="thick"/>
               </w:rPr>
             </w:pPr>
             <w:r>
               <w:rPr>
                 <w:color w:val="000000" w:themeColor="text1"/>
-                <w:sz w:val="20"/>
-                <w:szCs w:val="20"/>
+                <w:sz w:val="18"/>
+                <w:szCs w:val="18"/>
                 <w:u w:val="thick"/>
               </w:rPr>
               <w:t>Mock-up Pictures</w:t>
@@ -6239,18 +6377,18 @@
           <w:p>
             <w:pPr>
               <w:jc w:val="center"/>
-              <w:cnfStyle w:val="000000000000" w:firstRow="0" w:lastRow="0" w:firstColumn="0" w:lastColumn="0" w:oddVBand="0" w:evenVBand="0" w:oddHBand="0" w:evenHBand="0" w:firstRowFirstColumn="0" w:firstRowLastColumn="0" w:lastRowFirstColumn="0" w:lastRowLastColumn="0"/>
-              <w:rPr>
-                <w:color w:val="000000" w:themeColor="text1"/>
-                <w:sz w:val="20"/>
-                <w:szCs w:val="20"/>
+              <w:cnfStyle w:val="000000100000" w:firstRow="0" w:lastRow="0" w:firstColumn="0" w:lastColumn="0" w:oddVBand="0" w:evenVBand="0" w:oddHBand="1" w:evenHBand="0" w:firstRowFirstColumn="0" w:firstRowLastColumn="0" w:lastRowFirstColumn="0" w:lastRowLastColumn="0"/>
+              <w:rPr>
+                <w:color w:val="000000" w:themeColor="text1"/>
+                <w:sz w:val="18"/>
+                <w:szCs w:val="18"/>
               </w:rPr>
             </w:pPr>
             <w:r>
               <w:rPr>
                 <w:color w:val="000000" w:themeColor="text1"/>
-                <w:sz w:val="20"/>
-                <w:szCs w:val="20"/>
+                <w:sz w:val="18"/>
+                <w:szCs w:val="18"/>
               </w:rPr>
               <w:t>(Primary contribution)</w:t>
             </w:r>
@@ -6259,24 +6397,25 @@
         <w:tc>
           <w:tcPr>
             <w:tcW w:w="2310" w:type="dxa"/>
+            <w:shd w:val="clear" w:color="auto" w:fill="FFFFFF" w:themeFill="background1"/>
             <w:vAlign w:val="center"/>
           </w:tcPr>
           <w:p>
             <w:pPr>
               <w:jc w:val="center"/>
-              <w:cnfStyle w:val="000000000000" w:firstRow="0" w:lastRow="0" w:firstColumn="0" w:lastColumn="0" w:oddVBand="0" w:evenVBand="0" w:oddHBand="0" w:evenHBand="0" w:firstRowFirstColumn="0" w:firstRowLastColumn="0" w:lastRowFirstColumn="0" w:lastRowLastColumn="0"/>
-              <w:rPr>
-                <w:color w:val="000000" w:themeColor="text1"/>
-                <w:sz w:val="20"/>
-                <w:szCs w:val="20"/>
+              <w:cnfStyle w:val="000000100000" w:firstRow="0" w:lastRow="0" w:firstColumn="0" w:lastColumn="0" w:oddVBand="0" w:evenVBand="0" w:oddHBand="1" w:evenHBand="0" w:firstRowFirstColumn="0" w:firstRowLastColumn="0" w:lastRowFirstColumn="0" w:lastRowLastColumn="0"/>
+              <w:rPr>
+                <w:color w:val="000000" w:themeColor="text1"/>
+                <w:sz w:val="18"/>
+                <w:szCs w:val="18"/>
                 <w:u w:val="thick"/>
               </w:rPr>
             </w:pPr>
             <w:r>
               <w:rPr>
                 <w:color w:val="000000" w:themeColor="text1"/>
-                <w:sz w:val="20"/>
-                <w:szCs w:val="20"/>
+                <w:sz w:val="18"/>
+                <w:szCs w:val="18"/>
                 <w:u w:val="thick"/>
               </w:rPr>
               <w:t>Proposal of “Polygonal Data Training Method”</w:t>
@@ -6285,18 +6424,18 @@
           <w:p>
             <w:pPr>
               <w:jc w:val="center"/>
-              <w:cnfStyle w:val="000000000000" w:firstRow="0" w:lastRow="0" w:firstColumn="0" w:lastColumn="0" w:oddVBand="0" w:evenVBand="0" w:oddHBand="0" w:evenHBand="0" w:firstRowFirstColumn="0" w:firstRowLastColumn="0" w:lastRowFirstColumn="0" w:lastRowLastColumn="0"/>
-              <w:rPr>
-                <w:color w:val="000000" w:themeColor="text1"/>
-                <w:sz w:val="20"/>
-                <w:szCs w:val="20"/>
+              <w:cnfStyle w:val="000000100000" w:firstRow="0" w:lastRow="0" w:firstColumn="0" w:lastColumn="0" w:oddVBand="0" w:evenVBand="0" w:oddHBand="1" w:evenHBand="0" w:firstRowFirstColumn="0" w:firstRowLastColumn="0" w:lastRowFirstColumn="0" w:lastRowLastColumn="0"/>
+              <w:rPr>
+                <w:color w:val="000000" w:themeColor="text1"/>
+                <w:sz w:val="18"/>
+                <w:szCs w:val="18"/>
               </w:rPr>
             </w:pPr>
             <w:r>
               <w:rPr>
                 <w:color w:val="000000" w:themeColor="text1"/>
-                <w:sz w:val="20"/>
-                <w:szCs w:val="20"/>
+                <w:sz w:val="18"/>
+                <w:szCs w:val="18"/>
               </w:rPr>
               <w:t>(Primary contribution)</w:t>
             </w:r>
@@ -6781,7 +6920,7 @@
   <w:abstractNum w:abstractNumId="3" w15:restartNumberingAfterBreak="0">
     <w:nsid w:val="1C84302A"/>
     <w:multiLevelType w:val="hybridMultilevel"/>
-    <w:tmpl w:val="09BA8468"/>
+    <w:tmpl w:val="9654799C"/>
     <w:lvl w:ilvl="0" w:tplc="04090003">
       <w:start w:val="1"/>
       <w:numFmt w:val="bullet"/>
@@ -6794,7 +6933,7 @@
         <w:rFonts w:ascii="Courier New" w:hAnsi="Courier New" w:cs="Courier New" w:hint="default"/>
       </w:rPr>
     </w:lvl>
-    <w:lvl w:ilvl="1" w:tplc="04090003" w:tentative="1">
+    <w:lvl w:ilvl="1" w:tplc="04090003">
       <w:start w:val="1"/>
       <w:numFmt w:val="bullet"/>
       <w:lvlText w:val="o"/>
@@ -6907,7 +7046,7 @@
         <w:rFonts w:ascii="Symbol" w:hAnsi="Symbol" w:hint="default"/>
       </w:rPr>
     </w:lvl>
-    <w:lvl w:ilvl="1" w:tplc="04090003" w:tentative="1">
+    <w:lvl w:ilvl="1" w:tplc="04090003">
       <w:start w:val="1"/>
       <w:numFmt w:val="bullet"/>
       <w:lvlText w:val="o"/>

</xml_diff>

<commit_message>
NLP and InfoRetrival is included in Project Report
</commit_message>
<xml_diff>
--- a/Project Reports_Docs/Project Report #1.docx
+++ b/Project Reports_Docs/Project Report #1.docx
@@ -28,7 +28,7 @@
             <mc:AlternateContent>
               <mc:Choice Requires="wpg">
                 <w:drawing>
-                  <wp:anchor distT="0" distB="0" distL="114300" distR="114300" simplePos="0" relativeHeight="251662336" behindDoc="0" locked="0" layoutInCell="1" allowOverlap="1">
+                  <wp:anchor distT="0" distB="0" distL="114300" distR="114300" simplePos="0" relativeHeight="251658240" behindDoc="0" locked="0" layoutInCell="1" allowOverlap="1">
                     <wp:simplePos x="0" y="0"/>
                     <wp:positionH relativeFrom="page">
                       <wp:align>center</wp:align>
@@ -275,7 +275,7 @@
               </mc:Choice>
               <mc:Fallback>
                 <w:pict>
-                  <v:group w14:anchorId="1F1AA6A9" id="Group 149" o:spid="_x0000_s1026" style="position:absolute;margin-left:0;margin-top:0;width:8in;height:95.7pt;z-index:251662336;mso-width-percent:941;mso-height-percent:121;mso-top-percent:23;mso-position-horizontal:center;mso-position-horizontal-relative:page;mso-position-vertical-relative:page;mso-width-percent:941;mso-height-percent:121;mso-top-percent:23" coordorigin="" coordsize="73152,12161" o:gfxdata="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">
+                  <v:group w14:anchorId="40BE31F3" id="Group 149" o:spid="_x0000_s1026" style="position:absolute;margin-left:0;margin-top:0;width:8in;height:95.7pt;z-index:251658240;mso-width-percent:941;mso-height-percent:121;mso-top-percent:23;mso-position-horizontal:center;mso-position-horizontal-relative:page;mso-position-vertical-relative:page;mso-width-percent:941;mso-height-percent:121;mso-top-percent:23" coordorigin="" coordsize="73152,12161" o:gfxdata="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">
                     <v:shape id="Rectangle 51" o:spid="_x0000_s1027" style="position:absolute;width:73152;height:11303;visibility:visible;mso-wrap-style:square;v-text-anchor:middle" coordsize="7312660,1129665" o:gfxdata="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" path="m,l7312660,r,1129665l3619500,733425,,1091565,,xe" fillcolor="#5b9bd5 [3204]" stroked="f" strokeweight="1pt">
                       <v:stroke joinstyle="miter"/>
                       <v:path arrowok="t" o:connecttype="custom" o:connectlocs="0,0;7315200,0;7315200,1130373;3620757,733885;0,1092249;0,0" o:connectangles="0,0,0,0,0,0"/>
@@ -296,7 +296,7 @@
             <mc:AlternateContent>
               <mc:Choice Requires="wps">
                 <w:drawing>
-                  <wp:anchor distT="0" distB="0" distL="114300" distR="114300" simplePos="0" relativeHeight="251661312" behindDoc="0" locked="0" layoutInCell="1" allowOverlap="1" wp14:anchorId="1FDDF60D" wp14:editId="21351463">
+                  <wp:anchor distT="0" distB="0" distL="114300" distR="114300" simplePos="0" relativeHeight="251657216" behindDoc="0" locked="0" layoutInCell="1" allowOverlap="1" wp14:anchorId="1FDDF60D" wp14:editId="21351463">
                     <wp:simplePos x="0" y="0"/>
                     <wp:positionH relativeFrom="page">
                       <wp:align>center</wp:align>
@@ -465,7 +465,7 @@
                     <v:stroke joinstyle="miter"/>
                     <v:path gradientshapeok="t" o:connecttype="rect"/>
                   </v:shapetype>
-                  <v:shape id="Text Box 153" o:spid="_x0000_s1026" type="#_x0000_t202" style="position:absolute;margin-left:0;margin-top:0;width:8in;height:79.5pt;z-index:251661312;visibility:visible;mso-wrap-style:square;mso-width-percent:941;mso-height-percent:100;mso-top-percent:700;mso-wrap-distance-left:9pt;mso-wrap-distance-top:0;mso-wrap-distance-right:9pt;mso-wrap-distance-bottom:0;mso-position-horizontal:center;mso-position-horizontal-relative:page;mso-position-vertical-relative:page;mso-width-percent:941;mso-height-percent:100;mso-top-percent:700;mso-width-relative:page;mso-height-relative:page;v-text-anchor:top" o:gfxdata="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" filled="f" stroked="f" strokeweight=".5pt">
+                  <v:shape id="Text Box 153" o:spid="_x0000_s1026" type="#_x0000_t202" style="position:absolute;margin-left:0;margin-top:0;width:8in;height:79.5pt;z-index:251657216;visibility:visible;mso-wrap-style:square;mso-width-percent:941;mso-height-percent:100;mso-top-percent:700;mso-wrap-distance-left:9pt;mso-wrap-distance-top:0;mso-wrap-distance-right:9pt;mso-wrap-distance-bottom:0;mso-position-horizontal:center;mso-position-horizontal-relative:page;mso-position-vertical-relative:page;mso-width-percent:941;mso-height-percent:100;mso-top-percent:700;mso-width-relative:page;mso-height-relative:page;v-text-anchor:top" o:gfxdata="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" filled="f" stroked="f" strokeweight=".5pt">
                     <v:textbox style="mso-fit-shape-to-text:t" inset="126pt,0,54pt,0">
                       <w:txbxContent>
                         <w:p>
@@ -570,7 +570,7 @@
             <mc:AlternateContent>
               <mc:Choice Requires="wps">
                 <w:drawing>
-                  <wp:anchor distT="0" distB="0" distL="114300" distR="114300" simplePos="0" relativeHeight="251659264" behindDoc="0" locked="0" layoutInCell="1" allowOverlap="1" wp14:anchorId="0C5BCE45" wp14:editId="3904D84D">
+                  <wp:anchor distT="0" distB="0" distL="114300" distR="114300" simplePos="0" relativeHeight="251655168" behindDoc="0" locked="0" layoutInCell="1" allowOverlap="1" wp14:anchorId="0C5BCE45" wp14:editId="3904D84D">
                     <wp:simplePos x="0" y="0"/>
                     <wp:positionH relativeFrom="page">
                       <wp:align>center</wp:align>
@@ -723,7 +723,7 @@
               </mc:Choice>
               <mc:Fallback>
                 <w:pict>
-                  <v:shape w14:anchorId="0C5BCE45" id="Text Box 154" o:spid="_x0000_s1027" type="#_x0000_t202" style="position:absolute;margin-left:0;margin-top:0;width:8in;height:286.5pt;z-index:251659264;visibility:visible;mso-wrap-style:square;mso-width-percent:941;mso-height-percent:363;mso-top-percent:300;mso-wrap-distance-left:9pt;mso-wrap-distance-top:0;mso-wrap-distance-right:9pt;mso-wrap-distance-bottom:0;mso-position-horizontal:center;mso-position-horizontal-relative:page;mso-position-vertical-relative:page;mso-width-percent:941;mso-height-percent:363;mso-top-percent:300;mso-width-relative:page;mso-height-relative:page;v-text-anchor:bottom" o:gfxdata="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" filled="f" stroked="f" strokeweight=".5pt">
+                  <v:shape w14:anchorId="0C5BCE45" id="Text Box 154" o:spid="_x0000_s1027" type="#_x0000_t202" style="position:absolute;margin-left:0;margin-top:0;width:8in;height:286.5pt;z-index:251655168;visibility:visible;mso-wrap-style:square;mso-width-percent:941;mso-height-percent:363;mso-top-percent:300;mso-wrap-distance-left:9pt;mso-wrap-distance-top:0;mso-wrap-distance-right:9pt;mso-wrap-distance-bottom:0;mso-position-horizontal:center;mso-position-horizontal-relative:page;mso-position-vertical-relative:page;mso-width-percent:941;mso-height-percent:363;mso-top-percent:300;mso-width-relative:page;mso-height-relative:page;v-text-anchor:bottom" o:gfxdata="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" filled="f" stroked="f" strokeweight=".5pt">
                     <v:textbox inset="126pt,0,54pt,0">
                       <w:txbxContent>
                         <w:p>
@@ -827,7 +827,7 @@
             <mc:AlternateContent>
               <mc:Choice Requires="wps">
                 <w:drawing>
-                  <wp:anchor distT="0" distB="0" distL="114300" distR="114300" simplePos="0" relativeHeight="251660288" behindDoc="0" locked="0" layoutInCell="1" allowOverlap="1" wp14:anchorId="00A55915" wp14:editId="625737B2">
+                  <wp:anchor distT="0" distB="0" distL="114300" distR="114300" simplePos="0" relativeHeight="251656192" behindDoc="0" locked="0" layoutInCell="1" allowOverlap="1" wp14:anchorId="00A55915" wp14:editId="625737B2">
                     <wp:simplePos x="0" y="0"/>
                     <wp:positionH relativeFrom="page">
                       <wp:posOffset>45720</wp:posOffset>
@@ -1018,7 +1018,7 @@
               </mc:Choice>
               <mc:Fallback>
                 <w:pict>
-                  <v:shape w14:anchorId="00A55915" id="Text Box 152" o:spid="_x0000_s1028" type="#_x0000_t202" style="position:absolute;margin-left:3.6pt;margin-top:602.4pt;width:598.5pt;height:98.7pt;z-index:251660288;visibility:visible;mso-wrap-style:square;mso-width-percent:0;mso-height-percent:0;mso-wrap-distance-left:9pt;mso-wrap-distance-top:0;mso-wrap-distance-right:9pt;mso-wrap-distance-bottom:0;mso-position-horizontal:absolute;mso-position-horizontal-relative:page;mso-position-vertical:absolute;mso-position-vertical-relative:page;mso-width-percent:0;mso-height-percent:0;mso-width-relative:page;mso-height-relative:page;v-text-anchor:bottom" o:gfxdata="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" filled="f" stroked="f" strokeweight=".5pt">
+                  <v:shape w14:anchorId="00A55915" id="Text Box 152" o:spid="_x0000_s1028" type="#_x0000_t202" style="position:absolute;margin-left:3.6pt;margin-top:602.4pt;width:598.5pt;height:98.7pt;z-index:251656192;visibility:visible;mso-wrap-style:square;mso-width-percent:0;mso-height-percent:0;mso-wrap-distance-left:9pt;mso-wrap-distance-top:0;mso-wrap-distance-right:9pt;mso-wrap-distance-bottom:0;mso-position-horizontal:absolute;mso-position-horizontal-relative:page;mso-position-vertical:absolute;mso-position-vertical-relative:page;mso-width-percent:0;mso-height-percent:0;mso-width-relative:page;mso-height-relative:page;v-text-anchor:bottom" o:gfxdata="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" filled="f" stroked="f" strokeweight=".5pt">
                     <v:textbox inset="126pt,0,54pt,0">
                       <w:txbxContent>
                         <w:p>
@@ -1166,93 +1166,17 @@
     </w:sdt>
     <w:p>
       <w:pPr>
-        <w:rPr>
-          <w:b/>
-          <w:bCs/>
-          <w:color w:val="FF0000"/>
-          <w:sz w:val="28"/>
-          <w:szCs w:val="28"/>
-        </w:rPr>
-      </w:pPr>
-      <w:r>
-        <w:rPr>
-          <w:b/>
-          <w:bCs/>
-          <w:color w:val="FF0000"/>
-          <w:sz w:val="28"/>
-          <w:szCs w:val="28"/>
-        </w:rPr>
-        <w:lastRenderedPageBreak/>
-        <w:t>This page is just for reference and will be deleted before submission.</w:t>
-      </w:r>
-    </w:p>
-    <w:p>
-      <w:r>
-        <w:rPr>
-          <w:noProof/>
-        </w:rPr>
-        <w:drawing>
-          <wp:inline distT="0" distB="0" distL="0" distR="0" wp14:anchorId="4ABE02A1" wp14:editId="64D83B73">
-            <wp:extent cx="5890260" cy="5679615"/>
-            <wp:effectExtent l="0" t="0" r="0" b="0"/>
-            <wp:docPr id="1" name="Picture 1"/>
-            <wp:cNvGraphicFramePr>
-              <a:graphicFrameLocks xmlns:a="http://schemas.openxmlformats.org/drawingml/2006/main" noChangeAspect="1"/>
-            </wp:cNvGraphicFramePr>
-            <a:graphic xmlns:a="http://schemas.openxmlformats.org/drawingml/2006/main">
-              <a:graphicData uri="http://schemas.openxmlformats.org/drawingml/2006/picture">
-                <pic:pic xmlns:pic="http://schemas.openxmlformats.org/drawingml/2006/picture">
-                  <pic:nvPicPr>
-                    <pic:cNvPr id="1" name=""/>
-                    <pic:cNvPicPr/>
-                  </pic:nvPicPr>
-                  <pic:blipFill rotWithShape="1">
-                    <a:blip r:embed="rId8"/>
-                    <a:srcRect l="23974" t="15954" r="27628" b="1084"/>
-                    <a:stretch/>
-                  </pic:blipFill>
-                  <pic:spPr bwMode="auto">
-                    <a:xfrm>
-                      <a:off x="0" y="0"/>
-                      <a:ext cx="5893097" cy="5682350"/>
-                    </a:xfrm>
-                    <a:prstGeom prst="rect">
-                      <a:avLst/>
-                    </a:prstGeom>
-                    <a:ln>
-                      <a:noFill/>
-                    </a:ln>
-                    <a:extLst>
-                      <a:ext uri="{53640926-AAD7-44D8-BBD7-CCE9431645EC}">
-                        <a14:shadowObscured xmlns:a14="http://schemas.microsoft.com/office/drawing/2010/main"/>
-                      </a:ext>
-                    </a:extLst>
-                  </pic:spPr>
-                </pic:pic>
-              </a:graphicData>
-            </a:graphic>
-          </wp:inline>
-        </w:drawing>
-      </w:r>
-    </w:p>
-    <w:p>
-      <w:r>
-        <w:br w:type="page"/>
-      </w:r>
-    </w:p>
-    <w:p>
-      <w:pPr>
         <w:pStyle w:val="Heading1"/>
+        <w:rPr>
+          <w:sz w:val="22"/>
+          <w:szCs w:val="22"/>
+        </w:rPr>
+      </w:pPr>
+      <w:r>
         <w:rPr>
           <w:sz w:val="36"/>
           <w:szCs w:val="36"/>
         </w:rPr>
-      </w:pPr>
-      <w:r>
-        <w:rPr>
-          <w:sz w:val="36"/>
-          <w:szCs w:val="36"/>
-        </w:rPr>
         <w:lastRenderedPageBreak/>
         <w:t>Motivation</w:t>
       </w:r>
@@ -1560,25 +1484,9 @@
           <w:sz w:val="24"/>
           <w:szCs w:val="24"/>
         </w:rPr>
+        <w:lastRenderedPageBreak/>
         <w:t xml:space="preserve">First, natural language processing is smartly applied in our system.  Let’s take the Yelp system as an example.  In Yelp, all users are encouraged to input a star-rate (1 to be the worst and 5 to be the best with 0.5 increment), and a text review with photographs.  The problem is that it is not very scientific if the star-rating is used as the description of the level of the restaurant in all facets.  Probably a user gives a 5 to a restaurant because the food was outstanding, but if another user really cares about the service quality of the restaurant, then the 5-star is misleading and meaningless to the second user.  Therefore, all people have reached a consensus that customers’ reviews are very significant.  In our system, we use natural language processing approaches to correctly understand customers’ review and put the results into the overall rating of the restaurant.  If most customers said that the service is not as splendid as the </w:t>
       </w:r>
-      <w:r>
-        <w:rPr>
-          <w:sz w:val="24"/>
-          <w:szCs w:val="24"/>
-        </w:rPr>
-        <w:lastRenderedPageBreak/>
-        <w:t>food in a restaurant, then such information will be summarized and negative evaluation will be applied to the “service” part of the overall restaurant recommendation score.</w:t>
-      </w:r>
-    </w:p>
-    <w:p>
-      <w:pPr>
-        <w:jc w:val="both"/>
-        <w:rPr>
-          <w:sz w:val="24"/>
-          <w:szCs w:val="24"/>
-        </w:rPr>
-      </w:pPr>
       <w:r>
         <w:rPr>
           <w:noProof/>
@@ -1588,13 +1496,13 @@
         <mc:AlternateContent>
           <mc:Choice Requires="wps">
             <w:drawing>
-              <wp:anchor distT="0" distB="0" distL="114300" distR="114300" simplePos="0" relativeHeight="251664384" behindDoc="0" locked="0" layoutInCell="1" allowOverlap="1" wp14:anchorId="1A64F94F" wp14:editId="2EBD0FA9">
+              <wp:anchor distT="0" distB="0" distL="114300" distR="114300" simplePos="0" relativeHeight="251660288" behindDoc="0" locked="0" layoutInCell="1" allowOverlap="1" wp14:anchorId="72A02A25" wp14:editId="057DCC86">
                 <wp:simplePos x="0" y="0"/>
                 <wp:positionH relativeFrom="margin">
-                  <wp:align>right</wp:align>
+                  <wp:posOffset>2628900</wp:posOffset>
                 </wp:positionH>
                 <wp:positionV relativeFrom="margin">
-                  <wp:align>top</wp:align>
+                  <wp:posOffset>83820</wp:posOffset>
                 </wp:positionV>
                 <wp:extent cx="3291840" cy="3273552"/>
                 <wp:effectExtent l="0" t="0" r="22860" b="22225"/>
@@ -1651,10 +1559,10 @@
                                 <w:szCs w:val="24"/>
                               </w:rPr>
                               <w:drawing>
-                                <wp:inline distT="0" distB="0" distL="0" distR="0" wp14:anchorId="39A4D29E" wp14:editId="0330BD16">
+                                <wp:inline distT="0" distB="0" distL="0" distR="0" wp14:anchorId="53A37DF8" wp14:editId="42246F1B">
                                   <wp:extent cx="3102610" cy="2326958"/>
                                   <wp:effectExtent l="0" t="0" r="2540" b="0"/>
-                                  <wp:docPr id="3" name="Picture 3"/>
+                                  <wp:docPr id="17" name="Picture 17"/>
                                   <wp:cNvGraphicFramePr>
                                     <a:graphicFrameLocks xmlns:a="http://schemas.openxmlformats.org/drawingml/2006/main" noChangeAspect="1"/>
                                   </wp:cNvGraphicFramePr>
@@ -1668,7 +1576,7 @@
                                           </pic:cNvPicPr>
                                         </pic:nvPicPr>
                                         <pic:blipFill>
-                                          <a:blip r:embed="rId9">
+                                          <a:blip r:embed="rId8">
                                             <a:clrChange>
                                               <a:clrFrom>
                                                 <a:srgbClr val="FFFFFF"/>
@@ -1752,7 +1660,7 @@
           </mc:Choice>
           <mc:Fallback>
             <w:pict>
-              <v:shape w14:anchorId="1A64F94F" id="Text Box 4" o:spid="_x0000_s1029" type="#_x0000_t202" style="position:absolute;left:0;text-align:left;margin-left:208pt;margin-top:0;width:259.2pt;height:257.75pt;z-index:251664384;visibility:visible;mso-wrap-style:square;mso-width-percent:0;mso-height-percent:0;mso-wrap-distance-left:9pt;mso-wrap-distance-top:0;mso-wrap-distance-right:9pt;mso-wrap-distance-bottom:0;mso-position-horizontal:right;mso-position-horizontal-relative:margin;mso-position-vertical:top;mso-position-vertical-relative:margin;mso-width-percent:0;mso-height-percent:0;mso-width-relative:margin;mso-height-relative:margin;v-text-anchor:top" o:gfxdata="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" filled="f" strokecolor="black [3213]">
+              <v:shape w14:anchorId="72A02A25" id="Text Box 4" o:spid="_x0000_s1029" type="#_x0000_t202" style="position:absolute;left:0;text-align:left;margin-left:207pt;margin-top:6.6pt;width:259.2pt;height:257.75pt;z-index:251660288;visibility:visible;mso-wrap-style:square;mso-width-percent:0;mso-height-percent:0;mso-wrap-distance-left:9pt;mso-wrap-distance-top:0;mso-wrap-distance-right:9pt;mso-wrap-distance-bottom:0;mso-position-horizontal:absolute;mso-position-horizontal-relative:margin;mso-position-vertical:absolute;mso-position-vertical-relative:margin;mso-width-percent:0;mso-height-percent:0;mso-width-relative:margin;mso-height-relative:margin;v-text-anchor:top" o:gfxdata="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" filled="f" strokecolor="black [3213]">
                 <v:stroke dashstyle="dash" endcap="square"/>
                 <v:textbox>
                   <w:txbxContent>
@@ -1768,10 +1676,10 @@
                           <w:szCs w:val="24"/>
                         </w:rPr>
                         <w:drawing>
-                          <wp:inline distT="0" distB="0" distL="0" distR="0" wp14:anchorId="39A4D29E" wp14:editId="0330BD16">
+                          <wp:inline distT="0" distB="0" distL="0" distR="0" wp14:anchorId="53A37DF8" wp14:editId="42246F1B">
                             <wp:extent cx="3102610" cy="2326958"/>
                             <wp:effectExtent l="0" t="0" r="2540" b="0"/>
-                            <wp:docPr id="3" name="Picture 3"/>
+                            <wp:docPr id="17" name="Picture 17"/>
                             <wp:cNvGraphicFramePr>
                               <a:graphicFrameLocks xmlns:a="http://schemas.openxmlformats.org/drawingml/2006/main" noChangeAspect="1"/>
                             </wp:cNvGraphicFramePr>
@@ -1785,7 +1693,7 @@
                                     </pic:cNvPicPr>
                                   </pic:nvPicPr>
                                   <pic:blipFill>
-                                    <a:blip r:embed="rId9">
+                                    <a:blip r:embed="rId8">
                                       <a:clrChange>
                                         <a:clrFrom>
                                           <a:srgbClr val="FFFFFF"/>
@@ -1860,6 +1768,22 @@
           <w:sz w:val="24"/>
           <w:szCs w:val="24"/>
         </w:rPr>
+        <w:t>food in a restaurant, then such information will be summarized and negative evaluation will be applied to the “service” part of the overall restaurant recommendation score.</w:t>
+      </w:r>
+    </w:p>
+    <w:p>
+      <w:pPr>
+        <w:jc w:val="both"/>
+        <w:rPr>
+          <w:sz w:val="24"/>
+          <w:szCs w:val="24"/>
+        </w:rPr>
+      </w:pPr>
+      <w:r>
+        <w:rPr>
+          <w:sz w:val="24"/>
+          <w:szCs w:val="24"/>
+        </w:rPr>
         <w:t>Second, we are inspired from the way that how social media describes a soccer player, they draw a pentagon and use each corner to represent the ability of the player in a specific facet, e.g. speed, attack, defense, shooting, and stability.  Similarly, we can use this very awesome method to present our recommendation result (See Figure 1).  This not only summarizes and visualizes the tremendous amount of big data, but also provides a friendly way to let the user know about the restaurant without looking at tons of tedious previous customers’ reviews.</w:t>
       </w:r>
     </w:p>
@@ -1892,7 +1816,15 @@
           <w:sz w:val="24"/>
           <w:szCs w:val="24"/>
         </w:rPr>
-        <w:t>Finally, based on the time limit of the entire project, we have decided to generate unidirectional server-client architecture for our system, in which two recommendation engines are built in the server and client sides.  The engine in the server is the data training engine, which keeps the data being real-time once it is turned on.  Also, it trains the formatted data into several relating indicators that represents the recommendation list of the restaurants.  The server in the client part is the similarity analyzing engine.  It compares the information sent from the server with the user’s requirements of the recommendation, and with the user’s history of behavior.  The engine thus rearranges the weighing score of those indicators and generates the final recommendation list of restaurants.</w:t>
+        <w:t xml:space="preserve">Finally, based on the time limit of the entire project, we have decided to generate unidirectional server-client architecture for our system, in which two recommendation engines are built in the server and client sides.  The engine in the server is the data training engine, which keeps the data being real-time once it is turned on.  Also, it trains the formatted data into several relating indicators that represents the recommendation list of the restaurants.  The server in the client part is the similarity analyzing engine.  It compares the information sent </w:t>
+      </w:r>
+      <w:r>
+        <w:rPr>
+          <w:sz w:val="24"/>
+          <w:szCs w:val="24"/>
+        </w:rPr>
+        <w:lastRenderedPageBreak/>
+        <w:t>from the server with the user’s requirements of the recommendation, and with the user’s history of behavior.  The engine thus rearranges the weighing score of those indicators and generates the final recommendation list of restaurants.</w:t>
       </w:r>
     </w:p>
     <w:p>
@@ -1932,7 +1864,6 @@
           <w:sz w:val="36"/>
           <w:szCs w:val="36"/>
         </w:rPr>
-        <w:lastRenderedPageBreak/>
         <w:t>Objective</w:t>
       </w:r>
     </w:p>
@@ -2076,8 +2007,9 @@
     </w:p>
     <w:p>
       <w:pPr>
-        <w:pStyle w:val="Heading1"/>
-        <w:rPr>
+        <w:rPr>
+          <w:rFonts w:asciiTheme="majorHAnsi" w:eastAsiaTheme="majorEastAsia" w:hAnsiTheme="majorHAnsi" w:cstheme="majorBidi"/>
+          <w:color w:val="2E74B5" w:themeColor="accent1" w:themeShade="BF"/>
           <w:sz w:val="36"/>
           <w:szCs w:val="36"/>
         </w:rPr>
@@ -2087,6 +2019,23 @@
           <w:sz w:val="36"/>
           <w:szCs w:val="36"/>
         </w:rPr>
+        <w:br w:type="page"/>
+      </w:r>
+    </w:p>
+    <w:p>
+      <w:pPr>
+        <w:pStyle w:val="Heading1"/>
+        <w:rPr>
+          <w:sz w:val="36"/>
+          <w:szCs w:val="36"/>
+        </w:rPr>
+      </w:pPr>
+      <w:r>
+        <w:rPr>
+          <w:sz w:val="36"/>
+          <w:szCs w:val="36"/>
+        </w:rPr>
+        <w:lastRenderedPageBreak/>
         <w:t>Expected Outcome</w:t>
       </w:r>
     </w:p>
@@ -2206,7 +2155,6 @@
           <w:sz w:val="24"/>
           <w:szCs w:val="24"/>
         </w:rPr>
-        <w:lastRenderedPageBreak/>
         <w:t>Table 2</w:t>
       </w:r>
       <w:r>
@@ -2343,7 +2291,7 @@
                           </pic:cNvPicPr>
                         </pic:nvPicPr>
                         <pic:blipFill>
-                          <a:blip r:embed="rId10">
+                          <a:blip r:embed="rId9">
                             <a:extLst>
                               <a:ext uri="{28A0092B-C50C-407E-A947-70E740481C1C}">
                                 <a14:useLocalDpi xmlns:a14="http://schemas.microsoft.com/office/drawing/2010/main" val="0"/>
@@ -2454,6 +2402,7 @@
                 <w:sz w:val="24"/>
                 <w:szCs w:val="24"/>
               </w:rPr>
+              <w:lastRenderedPageBreak/>
               <mc:AlternateContent>
                 <mc:Choice Requires="wpg">
                   <w:drawing>
@@ -2482,7 +2431,7 @@
                                 </pic:cNvPicPr>
                               </pic:nvPicPr>
                               <pic:blipFill>
-                                <a:blip r:embed="rId11">
+                                <a:blip r:embed="rId10">
                                   <a:extLst>
                                     <a:ext uri="{28A0092B-C50C-407E-A947-70E740481C1C}">
                                       <a14:useLocalDpi xmlns:a14="http://schemas.microsoft.com/office/drawing/2010/main" val="0"/>
@@ -2516,7 +2465,7 @@
                                 </pic:cNvPicPr>
                               </pic:nvPicPr>
                               <pic:blipFill>
-                                <a:blip r:embed="rId12" cstate="print">
+                                <a:blip r:embed="rId11" cstate="print">
                                   <a:clrChange>
                                     <a:clrFrom>
                                       <a:srgbClr val="FFFFFF"/>
@@ -2560,7 +2509,7 @@
                 </mc:Choice>
                 <mc:Fallback>
                   <w:pict>
-                    <v:group w14:anchorId="5E6A8EEB" id="Group 8" o:spid="_x0000_s1026" style="width:214.1pt;height:277.05pt;mso-position-horizontal-relative:char;mso-position-vertical-relative:line" coordsize="27189,35183" o:gfxdata="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">
+                    <v:group w14:anchorId="5F64F9C0" id="Group 8" o:spid="_x0000_s1026" style="width:214.1pt;height:277.05pt;mso-position-horizontal-relative:char;mso-position-vertical-relative:line" coordsize="27189,35183" o:gfxdata="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">
                       <v:shapetype id="_x0000_t75" coordsize="21600,21600" o:spt="75" o:preferrelative="t" path="m@4@5l@4@11@9@11@9@5xe" filled="f" stroked="f">
                         <v:stroke joinstyle="miter"/>
                         <v:formulas>
@@ -2581,11 +2530,11 @@
                         <o:lock v:ext="edit" aspectratio="t"/>
                       </v:shapetype>
                       <v:shape id="Picture 6" o:spid="_x0000_s1027" type="#_x0000_t75" style="position:absolute;width:27189;height:35183;visibility:visible;mso-wrap-style:square" o:gfxdata="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">
-                        <v:imagedata r:id="rId13" o:title="Snapshot"/>
+                        <v:imagedata r:id="rId12" o:title="Snapshot"/>
                         <v:path arrowok="t"/>
                       </v:shape>
                       <v:shape id="Picture 7" o:spid="_x0000_s1028" type="#_x0000_t75" style="position:absolute;left:1816;top:22708;width:13989;height:10476;visibility:visible;mso-wrap-style:square" o:gfxdata="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">
-                        <v:imagedata r:id="rId14" o:title="" chromakey="white"/>
+                        <v:imagedata r:id="rId13" o:title="" chromakey="white"/>
                         <v:path arrowok="t"/>
                       </v:shape>
                       <w10:anchorlock/>
@@ -2702,8 +2651,9 @@
     </w:p>
     <w:p>
       <w:pPr>
-        <w:pStyle w:val="Heading1"/>
-        <w:rPr>
+        <w:rPr>
+          <w:rFonts w:asciiTheme="majorHAnsi" w:eastAsiaTheme="majorEastAsia" w:hAnsiTheme="majorHAnsi" w:cstheme="majorBidi"/>
+          <w:color w:val="2E74B5" w:themeColor="accent1" w:themeShade="BF"/>
           <w:sz w:val="36"/>
           <w:szCs w:val="36"/>
         </w:rPr>
@@ -2713,6 +2663,25 @@
           <w:sz w:val="36"/>
           <w:szCs w:val="36"/>
         </w:rPr>
+        <w:br w:type="page"/>
+      </w:r>
+    </w:p>
+    <w:p>
+      <w:pPr>
+        <w:pStyle w:val="Heading1"/>
+        <w:rPr>
+          <w:sz w:val="36"/>
+          <w:szCs w:val="36"/>
+        </w:rPr>
+      </w:pPr>
+      <w:bookmarkStart w:id="0" w:name="_GoBack"/>
+      <w:bookmarkEnd w:id="0"/>
+      <w:r>
+        <w:rPr>
+          <w:sz w:val="36"/>
+          <w:szCs w:val="36"/>
+        </w:rPr>
+        <w:lastRenderedPageBreak/>
         <w:t>Data Collection</w:t>
       </w:r>
     </w:p>
@@ -2821,7 +2790,7 @@
         </w:rPr>
         <w:t xml:space="preserve"> through the following URL: </w:t>
       </w:r>
-      <w:hyperlink r:id="rId15" w:history="1">
+      <w:hyperlink r:id="rId14" w:history="1">
         <w:r>
           <w:rPr>
             <w:rStyle w:val="Hyperlink"/>
@@ -2854,7 +2823,7 @@
         </w:rPr>
         <w:t xml:space="preserve">Yelp also provides a well-documented API for developers to access the real-time data featured on Yelp. This API provides access to search over 50 million local businesses from 32 countries. The API URL is: </w:t>
       </w:r>
-      <w:hyperlink r:id="rId16" w:history="1">
+      <w:hyperlink r:id="rId15" w:history="1">
         <w:r>
           <w:rPr>
             <w:rStyle w:val="Hyperlink"/>
@@ -2970,8 +2939,16 @@
           <w:ilvl w:val="0"/>
           <w:numId w:val="5"/>
         </w:numPr>
-      </w:pPr>
-      <w:r>
+        <w:rPr>
+          <w:sz w:val="24"/>
+          <w:szCs w:val="24"/>
+        </w:rPr>
+      </w:pPr>
+      <w:r>
+        <w:rPr>
+          <w:sz w:val="24"/>
+          <w:szCs w:val="24"/>
+        </w:rPr>
         <w:t>User input = city name</w:t>
       </w:r>
     </w:p>
@@ -2982,8 +2959,16 @@
           <w:ilvl w:val="0"/>
           <w:numId w:val="5"/>
         </w:numPr>
-      </w:pPr>
-      <w:r>
+        <w:rPr>
+          <w:sz w:val="24"/>
+          <w:szCs w:val="24"/>
+        </w:rPr>
+      </w:pPr>
+      <w:r>
+        <w:rPr>
+          <w:sz w:val="24"/>
+          <w:szCs w:val="24"/>
+        </w:rPr>
         <w:t>Lists all the restaurants in the city with sentiment of the reviews given by users at Yelp.</w:t>
       </w:r>
     </w:p>
@@ -2994,10 +2979,133 @@
           <w:ilvl w:val="0"/>
           <w:numId w:val="5"/>
         </w:numPr>
-      </w:pPr>
-      <w:r>
-        <w:lastRenderedPageBreak/>
-        <w:t>Mechanism – We have two json datasets available from Yelp- business.json and reviews.json. Former contains business_id, location, category of business and business name. We select business_id for restaurant category for the city inputted by the user. In the reviews.json, we search for reviews of each restaurant with that particular business_id, perform sentiment analysis.</w:t>
+        <w:rPr>
+          <w:sz w:val="24"/>
+          <w:szCs w:val="24"/>
+        </w:rPr>
+      </w:pPr>
+      <w:r>
+        <w:rPr>
+          <w:sz w:val="24"/>
+          <w:szCs w:val="24"/>
+        </w:rPr>
+        <w:t xml:space="preserve">Mechanism – We have two </w:t>
+      </w:r>
+      <w:proofErr w:type="spellStart"/>
+      <w:r>
+        <w:rPr>
+          <w:sz w:val="24"/>
+          <w:szCs w:val="24"/>
+        </w:rPr>
+        <w:t>json</w:t>
+      </w:r>
+      <w:proofErr w:type="spellEnd"/>
+      <w:r>
+        <w:rPr>
+          <w:sz w:val="24"/>
+          <w:szCs w:val="24"/>
+        </w:rPr>
+        <w:t xml:space="preserve"> datasets available from Yelp- </w:t>
+      </w:r>
+      <w:proofErr w:type="spellStart"/>
+      <w:proofErr w:type="gramStart"/>
+      <w:r>
+        <w:rPr>
+          <w:sz w:val="24"/>
+          <w:szCs w:val="24"/>
+        </w:rPr>
+        <w:t>business.json</w:t>
+      </w:r>
+      <w:proofErr w:type="spellEnd"/>
+      <w:proofErr w:type="gramEnd"/>
+      <w:r>
+        <w:rPr>
+          <w:sz w:val="24"/>
+          <w:szCs w:val="24"/>
+        </w:rPr>
+        <w:t xml:space="preserve"> and </w:t>
+      </w:r>
+      <w:proofErr w:type="spellStart"/>
+      <w:r>
+        <w:rPr>
+          <w:sz w:val="24"/>
+          <w:szCs w:val="24"/>
+        </w:rPr>
+        <w:t>reviews.json</w:t>
+      </w:r>
+      <w:proofErr w:type="spellEnd"/>
+      <w:r>
+        <w:rPr>
+          <w:sz w:val="24"/>
+          <w:szCs w:val="24"/>
+        </w:rPr>
+        <w:t xml:space="preserve">. Former contains </w:t>
+      </w:r>
+      <w:proofErr w:type="spellStart"/>
+      <w:r>
+        <w:rPr>
+          <w:sz w:val="24"/>
+          <w:szCs w:val="24"/>
+        </w:rPr>
+        <w:t>business_id</w:t>
+      </w:r>
+      <w:proofErr w:type="spellEnd"/>
+      <w:r>
+        <w:rPr>
+          <w:sz w:val="24"/>
+          <w:szCs w:val="24"/>
+        </w:rPr>
+        <w:t xml:space="preserve">, location, category of business and business name. We select </w:t>
+      </w:r>
+      <w:proofErr w:type="spellStart"/>
+      <w:r>
+        <w:rPr>
+          <w:sz w:val="24"/>
+          <w:szCs w:val="24"/>
+        </w:rPr>
+        <w:t>business_id</w:t>
+      </w:r>
+      <w:proofErr w:type="spellEnd"/>
+      <w:r>
+        <w:rPr>
+          <w:sz w:val="24"/>
+          <w:szCs w:val="24"/>
+        </w:rPr>
+        <w:t xml:space="preserve"> for restaurant category for the city inputted by the user. In the </w:t>
+      </w:r>
+      <w:proofErr w:type="spellStart"/>
+      <w:proofErr w:type="gramStart"/>
+      <w:r>
+        <w:rPr>
+          <w:sz w:val="24"/>
+          <w:szCs w:val="24"/>
+        </w:rPr>
+        <w:t>reviews.json</w:t>
+      </w:r>
+      <w:proofErr w:type="spellEnd"/>
+      <w:proofErr w:type="gramEnd"/>
+      <w:r>
+        <w:rPr>
+          <w:sz w:val="24"/>
+          <w:szCs w:val="24"/>
+        </w:rPr>
+        <w:t xml:space="preserve">, we search for reviews of each restaurant with that particular </w:t>
+      </w:r>
+      <w:proofErr w:type="spellStart"/>
+      <w:r>
+        <w:rPr>
+          <w:sz w:val="24"/>
+          <w:szCs w:val="24"/>
+        </w:rPr>
+        <w:t>business_id</w:t>
+      </w:r>
+      <w:proofErr w:type="spellEnd"/>
+      <w:r>
+        <w:rPr>
+          <w:sz w:val="24"/>
+          <w:szCs w:val="24"/>
+        </w:rPr>
+        <w:t>, perform sentiment analysis.</w:t>
       </w:r>
     </w:p>
     <w:p>
@@ -3013,22 +3121,250 @@
           <w:sz w:val="28"/>
           <w:szCs w:val="28"/>
         </w:rPr>
-        <w:t>NLP Processing:</w:t>
-      </w:r>
-    </w:p>
-    <w:p>
-      <w:pPr>
-        <w:rPr>
-          <w:sz w:val="24"/>
-          <w:szCs w:val="24"/>
-        </w:rPr>
-      </w:pPr>
-      <w:r>
-        <w:rPr>
-          <w:sz w:val="24"/>
-          <w:szCs w:val="24"/>
-        </w:rPr>
-        <w:tab/>
+        <w:t>NLP:</w:t>
+      </w:r>
+    </w:p>
+    <w:p>
+      <w:pPr>
+        <w:jc w:val="both"/>
+        <w:rPr>
+          <w:sz w:val="24"/>
+          <w:szCs w:val="24"/>
+        </w:rPr>
+      </w:pPr>
+      <w:r>
+        <w:rPr>
+          <w:sz w:val="24"/>
+          <w:szCs w:val="24"/>
+        </w:rPr>
+        <w:t>For Natural Language Processing, our input would be the text part of user reviews.</w:t>
+      </w:r>
+      <w:r>
+        <w:rPr>
+          <w:sz w:val="24"/>
+          <w:szCs w:val="24"/>
+        </w:rPr>
+        <w:t xml:space="preserve"> Users provide very insightful reviews on Yelp and being able to use those reviews in recommending a restaurant is a huge part of our project. In order to process the reviews,</w:t>
+      </w:r>
+      <w:r>
+        <w:rPr>
+          <w:sz w:val="24"/>
+          <w:szCs w:val="24"/>
+        </w:rPr>
+        <w:t xml:space="preserve"> </w:t>
+      </w:r>
+      <w:r>
+        <w:rPr>
+          <w:sz w:val="24"/>
+          <w:szCs w:val="24"/>
+        </w:rPr>
+        <w:t xml:space="preserve">we firs start by </w:t>
+      </w:r>
+      <w:r>
+        <w:rPr>
+          <w:sz w:val="24"/>
+          <w:szCs w:val="24"/>
+        </w:rPr>
+        <w:t xml:space="preserve">treating </w:t>
+      </w:r>
+      <w:r>
+        <w:rPr>
+          <w:sz w:val="24"/>
+          <w:szCs w:val="24"/>
+        </w:rPr>
+        <w:lastRenderedPageBreak/>
+        <w:t xml:space="preserve">the </w:t>
+      </w:r>
+      <w:r>
+        <w:rPr>
+          <w:sz w:val="24"/>
+          <w:szCs w:val="24"/>
+        </w:rPr>
+        <w:t>JSON</w:t>
+      </w:r>
+      <w:r>
+        <w:rPr>
+          <w:sz w:val="24"/>
+          <w:szCs w:val="24"/>
+        </w:rPr>
+        <w:t xml:space="preserve"> file and extracting only the needed information</w:t>
+      </w:r>
+      <w:r>
+        <w:rPr>
+          <w:sz w:val="24"/>
+          <w:szCs w:val="24"/>
+        </w:rPr>
+        <w:t>, that being the text attribute</w:t>
+      </w:r>
+      <w:r>
+        <w:rPr>
+          <w:sz w:val="24"/>
+          <w:szCs w:val="24"/>
+        </w:rPr>
+        <w:t>.</w:t>
+      </w:r>
+      <w:r>
+        <w:rPr>
+          <w:sz w:val="24"/>
+          <w:szCs w:val="24"/>
+        </w:rPr>
+        <w:t xml:space="preserve"> Next, having the reviews file ready, we execute</w:t>
+      </w:r>
+      <w:r>
+        <w:rPr>
+          <w:sz w:val="24"/>
+          <w:szCs w:val="24"/>
+        </w:rPr>
+        <w:t>:</w:t>
+      </w:r>
+    </w:p>
+    <w:p>
+      <w:pPr>
+        <w:pStyle w:val="ListParagraph"/>
+        <w:numPr>
+          <w:ilvl w:val="0"/>
+          <w:numId w:val="6"/>
+        </w:numPr>
+        <w:jc w:val="both"/>
+        <w:rPr>
+          <w:sz w:val="24"/>
+          <w:szCs w:val="24"/>
+        </w:rPr>
+      </w:pPr>
+      <w:r>
+        <w:rPr>
+          <w:sz w:val="24"/>
+          <w:szCs w:val="24"/>
+        </w:rPr>
+        <w:t>T</w:t>
+      </w:r>
+      <w:r>
+        <w:rPr>
+          <w:sz w:val="24"/>
+          <w:szCs w:val="24"/>
+        </w:rPr>
+        <w:t>okenization</w:t>
+      </w:r>
+      <w:r>
+        <w:rPr>
+          <w:sz w:val="24"/>
+          <w:szCs w:val="24"/>
+        </w:rPr>
+        <w:t>:</w:t>
+      </w:r>
+      <w:r>
+        <w:rPr>
+          <w:sz w:val="24"/>
+          <w:szCs w:val="24"/>
+        </w:rPr>
+        <w:t xml:space="preserve"> in order to </w:t>
+      </w:r>
+      <w:r>
+        <w:rPr>
+          <w:sz w:val="24"/>
+          <w:szCs w:val="24"/>
+        </w:rPr>
+        <w:t xml:space="preserve">separate </w:t>
+      </w:r>
+      <w:r>
+        <w:rPr>
+          <w:sz w:val="24"/>
+          <w:szCs w:val="24"/>
+        </w:rPr>
+        <w:t>different words</w:t>
+      </w:r>
+    </w:p>
+    <w:p>
+      <w:pPr>
+        <w:pStyle w:val="ListParagraph"/>
+        <w:numPr>
+          <w:ilvl w:val="0"/>
+          <w:numId w:val="6"/>
+        </w:numPr>
+        <w:jc w:val="both"/>
+        <w:rPr>
+          <w:sz w:val="24"/>
+          <w:szCs w:val="24"/>
+        </w:rPr>
+      </w:pPr>
+      <w:r>
+        <w:rPr>
+          <w:sz w:val="24"/>
+          <w:szCs w:val="24"/>
+        </w:rPr>
+        <w:t xml:space="preserve">Lemmatization: </w:t>
+      </w:r>
+      <w:r>
+        <w:rPr>
+          <w:sz w:val="24"/>
+          <w:szCs w:val="24"/>
+        </w:rPr>
+        <w:t xml:space="preserve"> </w:t>
+      </w:r>
+      <w:r>
+        <w:rPr>
+          <w:sz w:val="24"/>
+          <w:szCs w:val="24"/>
+        </w:rPr>
+        <w:t>this is an important step for later features (see TF-IDF)</w:t>
+      </w:r>
+    </w:p>
+    <w:p>
+      <w:pPr>
+        <w:pStyle w:val="ListParagraph"/>
+        <w:numPr>
+          <w:ilvl w:val="0"/>
+          <w:numId w:val="6"/>
+        </w:numPr>
+        <w:jc w:val="both"/>
+        <w:rPr>
+          <w:sz w:val="24"/>
+          <w:szCs w:val="24"/>
+        </w:rPr>
+      </w:pPr>
+      <w:r>
+        <w:rPr>
+          <w:sz w:val="24"/>
+          <w:szCs w:val="24"/>
+        </w:rPr>
+        <w:t>POS tagging: identified different parts of speech in users’ reviews</w:t>
+      </w:r>
+    </w:p>
+    <w:p>
+      <w:pPr>
+        <w:pStyle w:val="ListParagraph"/>
+        <w:numPr>
+          <w:ilvl w:val="0"/>
+          <w:numId w:val="6"/>
+        </w:numPr>
+        <w:jc w:val="both"/>
+        <w:rPr>
+          <w:sz w:val="24"/>
+          <w:szCs w:val="24"/>
+        </w:rPr>
+      </w:pPr>
+      <w:r>
+        <w:rPr>
+          <w:sz w:val="24"/>
+          <w:szCs w:val="24"/>
+        </w:rPr>
+        <w:t>Entity recognition: this helps in identifying specific location users might be mentioning</w:t>
+      </w:r>
+    </w:p>
+    <w:p>
+      <w:pPr>
+        <w:jc w:val="both"/>
+        <w:rPr>
+          <w:sz w:val="24"/>
+          <w:szCs w:val="24"/>
+        </w:rPr>
+      </w:pPr>
+      <w:r>
+        <w:rPr>
+          <w:sz w:val="24"/>
+          <w:szCs w:val="24"/>
+        </w:rPr>
+        <w:t>All the information acquired from NLP is then provided as a text file for future references. This could be accessed on our GitHub repository.</w:t>
       </w:r>
     </w:p>
     <w:p>
@@ -3049,11 +3385,91 @@
     </w:p>
     <w:p>
       <w:pPr>
-        <w:rPr>
-          <w:sz w:val="24"/>
-          <w:szCs w:val="24"/>
-        </w:rPr>
-      </w:pPr>
+        <w:jc w:val="both"/>
+        <w:rPr>
+          <w:sz w:val="24"/>
+          <w:szCs w:val="24"/>
+        </w:rPr>
+      </w:pPr>
+      <w:r>
+        <w:rPr>
+          <w:sz w:val="24"/>
+          <w:szCs w:val="24"/>
+        </w:rPr>
+        <w:t xml:space="preserve">In order to be able to provide the insightful recommendation we aim for, we need to be able to understand reviews and extract information that will help the user make the decision. </w:t>
+      </w:r>
+      <w:r>
+        <w:rPr>
+          <w:sz w:val="24"/>
+          <w:szCs w:val="24"/>
+        </w:rPr>
+        <w:t xml:space="preserve">Using TF-IDF is very useful in this case as </w:t>
+      </w:r>
+      <w:r>
+        <w:rPr>
+          <w:sz w:val="24"/>
+          <w:szCs w:val="24"/>
+        </w:rPr>
+        <w:t xml:space="preserve">it will help us identify the most frequent words used by users in the reviews about a specific restaurant, enabling the identification of the most important features of that </w:t>
+      </w:r>
+      <w:r>
+        <w:rPr>
+          <w:sz w:val="24"/>
+          <w:szCs w:val="24"/>
+        </w:rPr>
+        <w:t>destination</w:t>
+      </w:r>
+      <w:r>
+        <w:rPr>
+          <w:sz w:val="24"/>
+          <w:szCs w:val="24"/>
+        </w:rPr>
+        <w:t xml:space="preserve">. </w:t>
+      </w:r>
+    </w:p>
+    <w:p>
+      <w:pPr>
+        <w:jc w:val="both"/>
+        <w:rPr>
+          <w:sz w:val="24"/>
+          <w:szCs w:val="24"/>
+        </w:rPr>
+      </w:pPr>
+      <w:r>
+        <w:rPr>
+          <w:sz w:val="24"/>
+          <w:szCs w:val="24"/>
+        </w:rPr>
+        <w:t xml:space="preserve">For the best results, we first </w:t>
+      </w:r>
+      <w:r>
+        <w:rPr>
+          <w:sz w:val="24"/>
+          <w:szCs w:val="24"/>
+        </w:rPr>
+        <w:t>lemmatize</w:t>
+      </w:r>
+      <w:r>
+        <w:rPr>
+          <w:sz w:val="24"/>
+          <w:szCs w:val="24"/>
+        </w:rPr>
+        <w:t xml:space="preserve"> the reviews using NLP (see above). We also remove stop words. Next, we use N-gram method to identify N-gram phrases. These steps will provide the best input possible for out TF-IDF function which in part will return the most frequent words.</w:t>
+      </w:r>
+      <w:r>
+        <w:rPr>
+          <w:sz w:val="24"/>
+          <w:szCs w:val="24"/>
+        </w:rPr>
+        <w:t xml:space="preserve"> The output of TF-IDF is the list of the most frequent words in the reviews.</w:t>
+      </w:r>
+      <w:r>
+        <w:rPr>
+          <w:sz w:val="24"/>
+          <w:szCs w:val="24"/>
+        </w:rPr>
+        <w:t xml:space="preserve"> All described functionality is implemented and included in our GitHub repository.</w:t>
+      </w:r>
     </w:p>
     <w:p>
       <w:pPr>
@@ -3198,6 +3614,7 @@
           <w:sz w:val="24"/>
           <w:szCs w:val="24"/>
         </w:rPr>
+        <w:lastRenderedPageBreak/>
         <w:t>Third,</w:t>
       </w:r>
       <w:r>
@@ -3311,7 +3728,6 @@
           <w:sz w:val="24"/>
           <w:szCs w:val="24"/>
         </w:rPr>
-        <w:lastRenderedPageBreak/>
         <w:drawing>
           <wp:inline distT="0" distB="0" distL="0" distR="0" wp14:anchorId="5FFA96BD">
             <wp:extent cx="4059936" cy="2825496"/>
@@ -3330,7 +3746,7 @@
                     </pic:cNvPicPr>
                   </pic:nvPicPr>
                   <pic:blipFill>
-                    <a:blip r:embed="rId17" cstate="print">
+                    <a:blip r:embed="rId16" cstate="print">
                       <a:extLst>
                         <a:ext uri="{28A0092B-C50C-407E-A947-70E740481C1C}">
                           <a14:useLocalDpi xmlns:a14="http://schemas.microsoft.com/office/drawing/2010/main" val="0"/>
@@ -3434,7 +3850,23 @@
           <w:sz w:val="24"/>
           <w:szCs w:val="24"/>
         </w:rPr>
-        <w:t>restaurant information and user’s searching history.  The raw data of restaurants’ information undergoes a process of parsing, and is then transformed to the format (jason format) that will be used in the downstream component.  This procedure does not contain data training.</w:t>
+        <w:t>restaurant information and user’s searching history.  The raw data of restaurants’ information undergoes a process of parsing, and is then transformed to the format (</w:t>
+      </w:r>
+      <w:proofErr w:type="spellStart"/>
+      <w:r>
+        <w:rPr>
+          <w:sz w:val="24"/>
+          <w:szCs w:val="24"/>
+        </w:rPr>
+        <w:t>jason</w:t>
+      </w:r>
+      <w:proofErr w:type="spellEnd"/>
+      <w:r>
+        <w:rPr>
+          <w:sz w:val="24"/>
+          <w:szCs w:val="24"/>
+        </w:rPr>
+        <w:t xml:space="preserve"> format) that will be used in the downstream component.  This procedure does not contain data training.</w:t>
       </w:r>
     </w:p>
     <w:p>
@@ -3482,7 +3914,15 @@
           <w:sz w:val="24"/>
           <w:szCs w:val="24"/>
         </w:rPr>
-        <w:t xml:space="preserve">Our architectural design is the unidirectional server-client architecture, which means only the server sends the information of restaurants to the client and a client never sends anything to the server.  We chose this model since it is very clear to everyone and easy to </w:t>
+        <w:t xml:space="preserve">Our architectural design is the unidirectional server-client architecture, which means only the server sends the information of restaurants to the client and a client never sends anything to </w:t>
+      </w:r>
+      <w:r>
+        <w:rPr>
+          <w:sz w:val="24"/>
+          <w:szCs w:val="24"/>
+        </w:rPr>
+        <w:lastRenderedPageBreak/>
+        <w:t xml:space="preserve">the server.  We chose this model since it is very clear to everyone and easy to </w:t>
       </w:r>
       <w:r>
         <w:rPr>
@@ -3522,7 +3962,6 @@
           <w:sz w:val="24"/>
           <w:szCs w:val="24"/>
         </w:rPr>
-        <w:lastRenderedPageBreak/>
         <w:drawing>
           <wp:inline distT="0" distB="0" distL="0" distR="0">
             <wp:extent cx="5943600" cy="2907665"/>
@@ -3539,7 +3978,7 @@
                     <pic:cNvPicPr/>
                   </pic:nvPicPr>
                   <pic:blipFill>
-                    <a:blip r:embed="rId18">
+                    <a:blip r:embed="rId17">
                       <a:extLst>
                         <a:ext uri="{28A0092B-C50C-407E-A947-70E740481C1C}">
                           <a14:useLocalDpi xmlns:a14="http://schemas.microsoft.com/office/drawing/2010/main" val="0"/>
@@ -3659,7 +4098,7 @@
                     <pic:cNvPicPr/>
                   </pic:nvPicPr>
                   <pic:blipFill>
-                    <a:blip r:embed="rId19" cstate="print">
+                    <a:blip r:embed="rId18" cstate="print">
                       <a:extLst>
                         <a:ext uri="{28A0092B-C50C-407E-A947-70E740481C1C}">
                           <a14:useLocalDpi xmlns:a14="http://schemas.microsoft.com/office/drawing/2010/main" val="0"/>
@@ -3712,7 +4151,54 @@
           <w:sz w:val="24"/>
           <w:szCs w:val="24"/>
         </w:rPr>
-        <w:t>. High-level workflow of the restaurant recommendation system.</w:t>
+        <w:t>. High-level workflow of the</w:t>
+      </w:r>
+      <w:r>
+        <w:rPr>
+          <w:sz w:val="24"/>
+          <w:szCs w:val="24"/>
+        </w:rPr>
+        <w:t xml:space="preserve"> client side</w:t>
+      </w:r>
+      <w:r>
+        <w:rPr>
+          <w:sz w:val="24"/>
+          <w:szCs w:val="24"/>
+        </w:rPr>
+        <w:t xml:space="preserve"> restaurant recommendation system.</w:t>
+      </w:r>
+    </w:p>
+    <w:p>
+      <w:pPr>
+        <w:jc w:val="center"/>
+        <w:rPr>
+          <w:sz w:val="24"/>
+          <w:szCs w:val="24"/>
+        </w:rPr>
+      </w:pPr>
+      <w:r>
+        <w:rPr>
+          <w:b/>
+          <w:bCs/>
+          <w:sz w:val="24"/>
+          <w:szCs w:val="24"/>
+        </w:rPr>
+        <w:lastRenderedPageBreak/>
+        <w:t>Figure 6.</w:t>
+      </w:r>
+      <w:r>
+        <w:rPr>
+          <w:sz w:val="24"/>
+          <w:szCs w:val="24"/>
+        </w:rPr>
+        <w:t xml:space="preserve"> </w:t>
+      </w:r>
+      <w:r>
+        <w:rPr>
+          <w:sz w:val="24"/>
+          <w:szCs w:val="24"/>
+        </w:rPr>
+        <w:t>Workflow of the project progress</w:t>
       </w:r>
     </w:p>
     <w:p>
@@ -3930,20 +4416,30 @@
           <w:szCs w:val="24"/>
         </w:rPr>
       </w:pPr>
+      <w:proofErr w:type="spellStart"/>
       <w:r>
         <w:rPr>
           <w:rFonts w:eastAsiaTheme="minorHAnsi"/>
           <w:sz w:val="24"/>
           <w:szCs w:val="24"/>
         </w:rPr>
-        <w:t xml:space="preserve">Elasticsearch is </w:t>
-      </w:r>
+        <w:t>Elasticsearch</w:t>
+      </w:r>
+      <w:proofErr w:type="spellEnd"/>
       <w:r>
         <w:rPr>
           <w:rFonts w:eastAsiaTheme="minorHAnsi"/>
           <w:sz w:val="24"/>
           <w:szCs w:val="24"/>
         </w:rPr>
+        <w:t xml:space="preserve"> is </w:t>
+      </w:r>
+      <w:r>
+        <w:rPr>
+          <w:rFonts w:eastAsiaTheme="minorHAnsi"/>
+          <w:sz w:val="24"/>
+          <w:szCs w:val="24"/>
+        </w:rPr>
         <w:t xml:space="preserve">a </w:t>
       </w:r>
       <w:r>
@@ -3984,7 +4480,25 @@
           <w:sz w:val="24"/>
           <w:szCs w:val="24"/>
         </w:rPr>
-        <w:t xml:space="preserve"> developed by Java and based on Lucene. It can process scalable search and real time search. Elasticsearch is a common open source analyzing and searching engine that aim at analyzing </w:t>
+        <w:t xml:space="preserve"> developed by Java and based on Lucene. It can process scalable search and real time search. </w:t>
+      </w:r>
+      <w:proofErr w:type="spellStart"/>
+      <w:r>
+        <w:rPr>
+          <w:rFonts w:eastAsiaTheme="minorHAnsi"/>
+          <w:sz w:val="24"/>
+          <w:szCs w:val="24"/>
+        </w:rPr>
+        <w:t>Elasticsearch</w:t>
+      </w:r>
+      <w:proofErr w:type="spellEnd"/>
+      <w:r>
+        <w:rPr>
+          <w:rFonts w:eastAsiaTheme="minorHAnsi"/>
+          <w:sz w:val="24"/>
+          <w:szCs w:val="24"/>
+        </w:rPr>
+        <w:t xml:space="preserve"> is a common open source analyzing and searching engine that aim at analyzing </w:t>
       </w:r>
       <w:r>
         <w:rPr>
@@ -4018,7 +4532,7 @@
         </w:rPr>
         <w:t xml:space="preserve">nitoring the applications and analyzing click streams. Through the </w:t>
       </w:r>
-      <w:hyperlink r:id="rId20" w:history="1">
+      <w:hyperlink r:id="rId19" w:history="1">
         <w:r>
           <w:rPr>
             <w:rFonts w:eastAsiaTheme="minorHAnsi"/>
@@ -4036,7 +4550,7 @@
         </w:rPr>
         <w:t xml:space="preserve"> </w:t>
       </w:r>
-      <w:hyperlink r:id="rId21" w:history="1">
+      <w:hyperlink r:id="rId20" w:history="1">
         <w:r>
           <w:rPr>
             <w:rFonts w:eastAsiaTheme="minorHAnsi"/>
@@ -4052,7 +4566,43 @@
           <w:sz w:val="24"/>
           <w:szCs w:val="24"/>
         </w:rPr>
-        <w:t xml:space="preserve">, we can easily set and deploy the Elasticsearch cluster. Amazon Elasticsearch Services is a kind of </w:t>
+        <w:t xml:space="preserve">, we can easily set and deploy the </w:t>
+      </w:r>
+      <w:proofErr w:type="spellStart"/>
+      <w:r>
+        <w:rPr>
+          <w:rFonts w:eastAsiaTheme="minorHAnsi"/>
+          <w:sz w:val="24"/>
+          <w:szCs w:val="24"/>
+        </w:rPr>
+        <w:t>Elasticsearch</w:t>
+      </w:r>
+      <w:proofErr w:type="spellEnd"/>
+      <w:r>
+        <w:rPr>
+          <w:rFonts w:eastAsiaTheme="minorHAnsi"/>
+          <w:sz w:val="24"/>
+          <w:szCs w:val="24"/>
+        </w:rPr>
+        <w:t xml:space="preserve"> cluster. Amazon </w:t>
+      </w:r>
+      <w:proofErr w:type="spellStart"/>
+      <w:r>
+        <w:rPr>
+          <w:rFonts w:eastAsiaTheme="minorHAnsi"/>
+          <w:sz w:val="24"/>
+          <w:szCs w:val="24"/>
+        </w:rPr>
+        <w:t>Elasticsearch</w:t>
+      </w:r>
+      <w:proofErr w:type="spellEnd"/>
+      <w:r>
+        <w:rPr>
+          <w:rFonts w:eastAsiaTheme="minorHAnsi"/>
+          <w:sz w:val="24"/>
+          <w:szCs w:val="24"/>
+        </w:rPr>
+        <w:t xml:space="preserve"> Services is a kind of </w:t>
       </w:r>
       <w:r>
         <w:rPr>
@@ -4068,7 +4618,43 @@
           <w:sz w:val="24"/>
           <w:szCs w:val="24"/>
         </w:rPr>
-        <w:t xml:space="preserve">deploy, operate and expand the cloud of AWS (Amazon Web Services). Amazon Elasticsearch Services deploy all the sources for the cluster and boot up it. This service detects and replaces the Elasticsearch node automatically. For our restaurant recommendation system, </w:t>
+        <w:t xml:space="preserve">deploy, operate and expand the cloud of AWS (Amazon Web Services). Amazon </w:t>
+      </w:r>
+      <w:proofErr w:type="spellStart"/>
+      <w:r>
+        <w:rPr>
+          <w:rFonts w:eastAsiaTheme="minorHAnsi"/>
+          <w:sz w:val="24"/>
+          <w:szCs w:val="24"/>
+        </w:rPr>
+        <w:t>Elasticsearch</w:t>
+      </w:r>
+      <w:proofErr w:type="spellEnd"/>
+      <w:r>
+        <w:rPr>
+          <w:rFonts w:eastAsiaTheme="minorHAnsi"/>
+          <w:sz w:val="24"/>
+          <w:szCs w:val="24"/>
+        </w:rPr>
+        <w:t xml:space="preserve"> Services deploy all the sources for the cluster and boot up it. This service detects and replaces the </w:t>
+      </w:r>
+      <w:proofErr w:type="spellStart"/>
+      <w:r>
+        <w:rPr>
+          <w:rFonts w:eastAsiaTheme="minorHAnsi"/>
+          <w:sz w:val="24"/>
+          <w:szCs w:val="24"/>
+        </w:rPr>
+        <w:t>Elasticsearch</w:t>
+      </w:r>
+      <w:proofErr w:type="spellEnd"/>
+      <w:r>
+        <w:rPr>
+          <w:rFonts w:eastAsiaTheme="minorHAnsi"/>
+          <w:sz w:val="24"/>
+          <w:szCs w:val="24"/>
+        </w:rPr>
+        <w:t xml:space="preserve"> node automatically. For our restaurant recommendation system, </w:t>
       </w:r>
       <w:r>
         <w:rPr>
@@ -4076,14 +4662,23 @@
           <w:sz w:val="24"/>
           <w:szCs w:val="24"/>
         </w:rPr>
-        <w:t>the Elasti</w:t>
-      </w:r>
+        <w:t xml:space="preserve">the </w:t>
+      </w:r>
+      <w:proofErr w:type="spellStart"/>
       <w:r>
         <w:rPr>
           <w:rFonts w:eastAsiaTheme="minorHAnsi" w:hint="eastAsia"/>
           <w:sz w:val="24"/>
           <w:szCs w:val="24"/>
         </w:rPr>
+        <w:t>Elasti</w:t>
+      </w:r>
+      <w:r>
+        <w:rPr>
+          <w:rFonts w:eastAsiaTheme="minorHAnsi" w:hint="eastAsia"/>
+          <w:sz w:val="24"/>
+          <w:szCs w:val="24"/>
+        </w:rPr>
         <w:t>csear</w:t>
       </w:r>
       <w:r>
@@ -4092,7 +4687,16 @@
           <w:sz w:val="24"/>
           <w:szCs w:val="24"/>
         </w:rPr>
-        <w:t xml:space="preserve">ch </w:t>
+        <w:t>ch</w:t>
+      </w:r>
+      <w:proofErr w:type="spellEnd"/>
+      <w:r>
+        <w:rPr>
+          <w:rFonts w:eastAsiaTheme="minorHAnsi" w:hint="eastAsia"/>
+          <w:sz w:val="24"/>
+          <w:szCs w:val="24"/>
+        </w:rPr>
+        <w:t xml:space="preserve"> </w:t>
       </w:r>
       <w:r>
         <w:rPr>
@@ -4125,8 +4729,18 @@
           <w:szCs w:val="24"/>
           <w:u w:val="single"/>
         </w:rPr>
-        <w:t>Google HighCharts</w:t>
-      </w:r>
+        <w:t xml:space="preserve">Google </w:t>
+      </w:r>
+      <w:proofErr w:type="spellStart"/>
+      <w:r>
+        <w:rPr>
+          <w:sz w:val="24"/>
+          <w:szCs w:val="24"/>
+          <w:u w:val="single"/>
+        </w:rPr>
+        <w:t>HighCharts</w:t>
+      </w:r>
+      <w:proofErr w:type="spellEnd"/>
     </w:p>
     <w:p>
       <w:pPr>
@@ -4137,13 +4751,41 @@
           <w:szCs w:val="24"/>
         </w:rPr>
       </w:pPr>
+      <w:proofErr w:type="spellStart"/>
       <w:r>
         <w:rPr>
           <w:rFonts w:eastAsiaTheme="minorHAnsi"/>
           <w:sz w:val="24"/>
           <w:szCs w:val="24"/>
         </w:rPr>
-        <w:t>Highcharts is an application that we can use it to create interactive charts. And it can be used for the SaaS projects, web applications, intranets, and websites. And it’s an open source application. For our restaurant recommendation system, the output will have a charts or graph that show the related restaurant’s comments, ranking, and preference. All of them need a charts or graph tool to be implemented. And the google Highcharts is a good choice to help us to implement the system.</w:t>
+        <w:t>Highcharts</w:t>
+      </w:r>
+      <w:proofErr w:type="spellEnd"/>
+      <w:r>
+        <w:rPr>
+          <w:rFonts w:eastAsiaTheme="minorHAnsi"/>
+          <w:sz w:val="24"/>
+          <w:szCs w:val="24"/>
+        </w:rPr>
+        <w:t xml:space="preserve"> is an application that we can use it to create interactive charts. And it can be used for the SaaS projects, web applications, intranets, and websites. And it’s an open source application. For our restaurant recommendation system, the output will have a charts or graph that show the related restaurant’s comments, ranking, and preference. All of them need a charts or graph tool to be implemented. And the google </w:t>
+      </w:r>
+      <w:proofErr w:type="spellStart"/>
+      <w:r>
+        <w:rPr>
+          <w:rFonts w:eastAsiaTheme="minorHAnsi"/>
+          <w:sz w:val="24"/>
+          <w:szCs w:val="24"/>
+        </w:rPr>
+        <w:t>Highcharts</w:t>
+      </w:r>
+      <w:proofErr w:type="spellEnd"/>
+      <w:r>
+        <w:rPr>
+          <w:rFonts w:eastAsiaTheme="minorHAnsi"/>
+          <w:sz w:val="24"/>
+          <w:szCs w:val="24"/>
+        </w:rPr>
+        <w:t xml:space="preserve"> is a good choice to help us to implement the system.</w:t>
       </w:r>
     </w:p>
     <w:p>
@@ -4219,7 +4861,6 @@
           <w:sz w:val="28"/>
           <w:szCs w:val="28"/>
         </w:rPr>
-        <w:lastRenderedPageBreak/>
         <w:t xml:space="preserve">New Services/Features </w:t>
       </w:r>
       <w:r>
@@ -4229,8 +4870,6 @@
         </w:rPr>
         <w:t xml:space="preserve">to be </w:t>
       </w:r>
-      <w:bookmarkStart w:id="0" w:name="_GoBack"/>
-      <w:bookmarkEnd w:id="0"/>
       <w:r>
         <w:rPr>
           <w:sz w:val="28"/>
@@ -4256,7 +4895,7 @@
         <mc:AlternateContent>
           <mc:Choice Requires="wpg">
             <w:drawing>
-              <wp:anchor distT="0" distB="0" distL="114300" distR="114300" simplePos="0" relativeHeight="251658240" behindDoc="0" locked="0" layoutInCell="1" allowOverlap="1" wp14:anchorId="1D5845D0" wp14:editId="5E7B0A7D">
+              <wp:anchor distT="0" distB="0" distL="114300" distR="114300" simplePos="0" relativeHeight="251660288" behindDoc="0" locked="0" layoutInCell="1" allowOverlap="1" wp14:anchorId="1D5845D0" wp14:editId="5E7B0A7D">
                 <wp:simplePos x="0" y="0"/>
                 <wp:positionH relativeFrom="column">
                   <wp:posOffset>3499485</wp:posOffset>
@@ -4426,7 +5065,15 @@
                                   <w:sz w:val="24"/>
                                   <w:szCs w:val="24"/>
                                 </w:rPr>
-                                <w:t>Figure 6</w:t>
+                                <w:t xml:space="preserve">Figure </w:t>
+                              </w:r>
+                              <w:r>
+                                <w:rPr>
+                                  <w:b/>
+                                  <w:sz w:val="24"/>
+                                  <w:szCs w:val="24"/>
+                                </w:rPr>
+                                <w:t>7</w:t>
                               </w:r>
                               <w:r>
                                 <w:rPr>
@@ -4472,7 +5119,7 @@
                             </pic:cNvPicPr>
                           </pic:nvPicPr>
                           <pic:blipFill>
-                            <a:blip r:embed="rId22" cstate="print">
+                            <a:blip r:embed="rId21" cstate="print">
                               <a:extLst>
                                 <a:ext uri="{28A0092B-C50C-407E-A947-70E740481C1C}">
                                   <a14:useLocalDpi xmlns:a14="http://schemas.microsoft.com/office/drawing/2010/main" val="0"/>
@@ -4503,7 +5150,7 @@
                             </pic:cNvPicPr>
                           </pic:nvPicPr>
                           <pic:blipFill>
-                            <a:blip r:embed="rId23" cstate="print">
+                            <a:blip r:embed="rId22" cstate="print">
                               <a:extLst>
                                 <a:ext uri="{28A0092B-C50C-407E-A947-70E740481C1C}">
                                   <a14:useLocalDpi xmlns:a14="http://schemas.microsoft.com/office/drawing/2010/main" val="0"/>
@@ -4534,7 +5181,7 @@
                             </pic:cNvPicPr>
                           </pic:nvPicPr>
                           <pic:blipFill>
-                            <a:blip r:embed="rId24" cstate="print">
+                            <a:blip r:embed="rId23" cstate="print">
                               <a:extLst>
                                 <a:ext uri="{28A0092B-C50C-407E-A947-70E740481C1C}">
                                   <a14:useLocalDpi xmlns:a14="http://schemas.microsoft.com/office/drawing/2010/main" val="0"/>
@@ -4566,7 +5213,7 @@
           </mc:Choice>
           <mc:Fallback>
             <w:pict>
-              <v:group w14:anchorId="1D5845D0" id="Group 10" o:spid="_x0000_s1030" style="position:absolute;left:0;text-align:left;margin-left:275.55pt;margin-top:57.5pt;width:190.85pt;height:465.25pt;z-index:251658240" coordsize="24237,59086" o:gfxdata="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">
+              <v:group w14:anchorId="1D5845D0" id="Group 10" o:spid="_x0000_s1030" style="position:absolute;left:0;text-align:left;margin-left:275.55pt;margin-top:57.5pt;width:190.85pt;height:465.25pt;z-index:251660288" coordsize="24237,59086" o:gfxdata="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">
                 <v:rect id="Rectangle 24" o:spid="_x0000_s1031" style="position:absolute;width:24237;height:59086;visibility:visible;mso-wrap-style:square;v-text-anchor:middle" o:gfxdata="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" fillcolor="white [3212]" strokecolor="black [3213]" strokeweight="1pt">
                   <v:stroke dashstyle="dash"/>
                   <v:textbox>
@@ -4679,7 +5326,15 @@
                             <w:sz w:val="24"/>
                             <w:szCs w:val="24"/>
                           </w:rPr>
-                          <w:t>Figure 6</w:t>
+                          <w:t xml:space="preserve">Figure </w:t>
+                        </w:r>
+                        <w:r>
+                          <w:rPr>
+                            <w:b/>
+                            <w:sz w:val="24"/>
+                            <w:szCs w:val="24"/>
+                          </w:rPr>
+                          <w:t>7</w:t>
                         </w:r>
                         <w:r>
                           <w:rPr>
@@ -4702,15 +5357,15 @@
                 </v:rect>
                 <v:group id="Group 23" o:spid="_x0000_s1032" style="position:absolute;left:862;top:345;width:22511;height:51358" coordsize="22510,51358" o:gfxdata="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">
                   <v:shape id="Picture 20" o:spid="_x0000_s1033" type="#_x0000_t75" style="position:absolute;width:22510;height:17138;visibility:visible;mso-wrap-style:square" o:gfxdata="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">
+                    <v:imagedata r:id="rId24" o:title=""/>
+                    <v:path arrowok="t"/>
+                  </v:shape>
+                  <v:shape id="Picture 21" o:spid="_x0000_s1034" type="#_x0000_t75" style="position:absolute;left:190;top:17430;width:21984;height:16739;visibility:visible;mso-wrap-style:square" o:gfxdata="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">
                     <v:imagedata r:id="rId25" o:title=""/>
                     <v:path arrowok="t"/>
                   </v:shape>
-                  <v:shape id="Picture 21" o:spid="_x0000_s1034" type="#_x0000_t75" style="position:absolute;left:190;top:17430;width:21984;height:16739;visibility:visible;mso-wrap-style:square" o:gfxdata="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">
+                  <v:shape id="Picture 22" o:spid="_x0000_s1035" type="#_x0000_t75" style="position:absolute;top:34480;width:22320;height:16878;visibility:visible;mso-wrap-style:square" o:gfxdata="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">
                     <v:imagedata r:id="rId26" o:title=""/>
-                    <v:path arrowok="t"/>
-                  </v:shape>
-                  <v:shape id="Picture 22" o:spid="_x0000_s1035" type="#_x0000_t75" style="position:absolute;top:34480;width:22320;height:16878;visibility:visible;mso-wrap-style:square" o:gfxdata="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">
-                    <v:imagedata r:id="rId27" o:title=""/>
                     <v:path arrowok="t"/>
                   </v:shape>
                 </v:group>
@@ -4791,14 +5446,6 @@
         </w:rPr>
         <w:t>So this service can help the customer make a better choose for their preference, and also can help the customer remove some restaurants with a normal average score but have some obvious deficiencies in one or more aspects.</w:t>
       </w:r>
-    </w:p>
-    <w:p>
-      <w:pPr>
-        <w:rPr>
-          <w:sz w:val="24"/>
-          <w:szCs w:val="24"/>
-        </w:rPr>
-      </w:pPr>
     </w:p>
     <w:p>
       <w:pPr>
@@ -5166,7 +5813,7 @@
                 <w:sz w:val="18"/>
                 <w:szCs w:val="18"/>
               </w:rPr>
-              <w:t>Workflow Diagram*</w:t>
+              <w:t>Workflow Diagrams</w:t>
             </w:r>
           </w:p>
         </w:tc>
@@ -5304,13 +5951,36 @@
               </w:rPr>
               <w:t>Information Extraction/Retrieval Technology</w:t>
             </w:r>
+          </w:p>
+          <w:p>
+            <w:pPr>
+              <w:pStyle w:val="ListParagraph"/>
+              <w:numPr>
+                <w:ilvl w:val="0"/>
+                <w:numId w:val="2"/>
+              </w:numPr>
+              <w:cnfStyle w:val="000000000000" w:firstRow="0" w:lastRow="0" w:firstColumn="0" w:lastColumn="0" w:oddVBand="0" w:evenVBand="0" w:oddHBand="0" w:evenHBand="0" w:firstRowFirstColumn="0" w:firstRowLastColumn="0" w:lastRowFirstColumn="0" w:lastRowLastColumn="0"/>
+              <w:rPr>
+                <w:color w:val="000000" w:themeColor="text1"/>
+                <w:sz w:val="18"/>
+                <w:szCs w:val="18"/>
+              </w:rPr>
+            </w:pPr>
             <w:r>
               <w:rPr>
                 <w:color w:val="000000" w:themeColor="text1"/>
                 <w:sz w:val="18"/>
                 <w:szCs w:val="18"/>
               </w:rPr>
-              <w:t>*</w:t>
+              <w:t xml:space="preserve">NLP </w:t>
+            </w:r>
+            <w:r>
+              <w:rPr>
+                <w:color w:val="000000" w:themeColor="text1"/>
+                <w:sz w:val="18"/>
+                <w:szCs w:val="18"/>
+              </w:rPr>
+              <w:t>(Implementation and documentation)</w:t>
             </w:r>
           </w:p>
           <w:p>
@@ -5367,8 +6037,20 @@
                 <w:sz w:val="28"/>
                 <w:szCs w:val="28"/>
               </w:rPr>
-              <w:t>Pooja Shekhar</w:t>
+              <w:t xml:space="preserve">Pooja </w:t>
             </w:r>
+            <w:proofErr w:type="spellStart"/>
+            <w:r>
+              <w:rPr>
+                <w:b w:val="0"/>
+                <w:bCs w:val="0"/>
+                <w:color w:val="1F4E79" w:themeColor="accent1" w:themeShade="80"/>
+                <w:sz w:val="28"/>
+                <w:szCs w:val="28"/>
+              </w:rPr>
+              <w:t>Shekhar</w:t>
+            </w:r>
+            <w:proofErr w:type="spellEnd"/>
           </w:p>
         </w:tc>
         <w:tc>
@@ -5786,6 +6468,7 @@
                 <w:szCs w:val="28"/>
               </w:rPr>
             </w:pPr>
+            <w:proofErr w:type="spellStart"/>
             <w:r>
               <w:rPr>
                 <w:b w:val="0"/>
@@ -5794,7 +6477,18 @@
                 <w:sz w:val="28"/>
                 <w:szCs w:val="28"/>
               </w:rPr>
-              <w:t>Dayu Wang</w:t>
+              <w:t>Dayu</w:t>
+            </w:r>
+            <w:proofErr w:type="spellEnd"/>
+            <w:r>
+              <w:rPr>
+                <w:b w:val="0"/>
+                <w:bCs w:val="0"/>
+                <w:color w:val="1F4E79" w:themeColor="accent1" w:themeShade="80"/>
+                <w:sz w:val="28"/>
+                <w:szCs w:val="28"/>
+              </w:rPr>
+              <w:t xml:space="preserve"> Wang</w:t>
             </w:r>
           </w:p>
         </w:tc>
@@ -6250,7 +6944,7 @@
         </w:rPr>
         <w:t xml:space="preserve">For this project, we used GitHub as the main version control tool. The whole project, in addition to documentation, is up on: </w:t>
       </w:r>
-      <w:hyperlink r:id="rId28" w:history="1">
+      <w:hyperlink r:id="rId27" w:history="1">
         <w:r>
           <w:rPr>
             <w:rStyle w:val="Hyperlink"/>
@@ -6911,6 +7605,119 @@
       </w:rPr>
     </w:lvl>
   </w:abstractNum>
+  <w:abstractNum w:abstractNumId="5" w15:restartNumberingAfterBreak="0">
+    <w:nsid w:val="7A8108A9"/>
+    <w:multiLevelType w:val="hybridMultilevel"/>
+    <w:tmpl w:val="F3CC5D38"/>
+    <w:lvl w:ilvl="0" w:tplc="04090001">
+      <w:start w:val="1"/>
+      <w:numFmt w:val="bullet"/>
+      <w:lvlText w:val=""/>
+      <w:lvlJc w:val="left"/>
+      <w:pPr>
+        <w:ind w:left="774" w:hanging="360"/>
+      </w:pPr>
+      <w:rPr>
+        <w:rFonts w:ascii="Symbol" w:hAnsi="Symbol" w:hint="default"/>
+      </w:rPr>
+    </w:lvl>
+    <w:lvl w:ilvl="1" w:tplc="04090003" w:tentative="1">
+      <w:start w:val="1"/>
+      <w:numFmt w:val="bullet"/>
+      <w:lvlText w:val="o"/>
+      <w:lvlJc w:val="left"/>
+      <w:pPr>
+        <w:ind w:left="1494" w:hanging="360"/>
+      </w:pPr>
+      <w:rPr>
+        <w:rFonts w:ascii="Courier New" w:hAnsi="Courier New" w:cs="Courier New" w:hint="default"/>
+      </w:rPr>
+    </w:lvl>
+    <w:lvl w:ilvl="2" w:tplc="04090005" w:tentative="1">
+      <w:start w:val="1"/>
+      <w:numFmt w:val="bullet"/>
+      <w:lvlText w:val=""/>
+      <w:lvlJc w:val="left"/>
+      <w:pPr>
+        <w:ind w:left="2214" w:hanging="360"/>
+      </w:pPr>
+      <w:rPr>
+        <w:rFonts w:ascii="Wingdings" w:hAnsi="Wingdings" w:hint="default"/>
+      </w:rPr>
+    </w:lvl>
+    <w:lvl w:ilvl="3" w:tplc="04090001" w:tentative="1">
+      <w:start w:val="1"/>
+      <w:numFmt w:val="bullet"/>
+      <w:lvlText w:val=""/>
+      <w:lvlJc w:val="left"/>
+      <w:pPr>
+        <w:ind w:left="2934" w:hanging="360"/>
+      </w:pPr>
+      <w:rPr>
+        <w:rFonts w:ascii="Symbol" w:hAnsi="Symbol" w:hint="default"/>
+      </w:rPr>
+    </w:lvl>
+    <w:lvl w:ilvl="4" w:tplc="04090003" w:tentative="1">
+      <w:start w:val="1"/>
+      <w:numFmt w:val="bullet"/>
+      <w:lvlText w:val="o"/>
+      <w:lvlJc w:val="left"/>
+      <w:pPr>
+        <w:ind w:left="3654" w:hanging="360"/>
+      </w:pPr>
+      <w:rPr>
+        <w:rFonts w:ascii="Courier New" w:hAnsi="Courier New" w:cs="Courier New" w:hint="default"/>
+      </w:rPr>
+    </w:lvl>
+    <w:lvl w:ilvl="5" w:tplc="04090005" w:tentative="1">
+      <w:start w:val="1"/>
+      <w:numFmt w:val="bullet"/>
+      <w:lvlText w:val=""/>
+      <w:lvlJc w:val="left"/>
+      <w:pPr>
+        <w:ind w:left="4374" w:hanging="360"/>
+      </w:pPr>
+      <w:rPr>
+        <w:rFonts w:ascii="Wingdings" w:hAnsi="Wingdings" w:hint="default"/>
+      </w:rPr>
+    </w:lvl>
+    <w:lvl w:ilvl="6" w:tplc="04090001" w:tentative="1">
+      <w:start w:val="1"/>
+      <w:numFmt w:val="bullet"/>
+      <w:lvlText w:val=""/>
+      <w:lvlJc w:val="left"/>
+      <w:pPr>
+        <w:ind w:left="5094" w:hanging="360"/>
+      </w:pPr>
+      <w:rPr>
+        <w:rFonts w:ascii="Symbol" w:hAnsi="Symbol" w:hint="default"/>
+      </w:rPr>
+    </w:lvl>
+    <w:lvl w:ilvl="7" w:tplc="04090003" w:tentative="1">
+      <w:start w:val="1"/>
+      <w:numFmt w:val="bullet"/>
+      <w:lvlText w:val="o"/>
+      <w:lvlJc w:val="left"/>
+      <w:pPr>
+        <w:ind w:left="5814" w:hanging="360"/>
+      </w:pPr>
+      <w:rPr>
+        <w:rFonts w:ascii="Courier New" w:hAnsi="Courier New" w:cs="Courier New" w:hint="default"/>
+      </w:rPr>
+    </w:lvl>
+    <w:lvl w:ilvl="8" w:tplc="04090005" w:tentative="1">
+      <w:start w:val="1"/>
+      <w:numFmt w:val="bullet"/>
+      <w:lvlText w:val=""/>
+      <w:lvlJc w:val="left"/>
+      <w:pPr>
+        <w:ind w:left="6534" w:hanging="360"/>
+      </w:pPr>
+      <w:rPr>
+        <w:rFonts w:ascii="Wingdings" w:hAnsi="Wingdings" w:hint="default"/>
+      </w:rPr>
+    </w:lvl>
+  </w:abstractNum>
   <w:num w:numId="1">
     <w:abstractNumId w:val="4"/>
   </w:num>
@@ -6925,6 +7732,9 @@
   </w:num>
   <w:num w:numId="5">
     <w:abstractNumId w:val="0"/>
+  </w:num>
+  <w:num w:numId="6">
+    <w:abstractNumId w:val="5"/>
   </w:num>
 </w:numbering>
 </file>

</xml_diff>

<commit_message>
Project Workflow diagram included
</commit_message>
<xml_diff>
--- a/Project Reports_Docs/Project Report #1.docx
+++ b/Project Reports_Docs/Project Report #1.docx
@@ -275,7 +275,7 @@
               </mc:Choice>
               <mc:Fallback>
                 <w:pict>
-                  <v:group w14:anchorId="40BE31F3" id="Group 149" o:spid="_x0000_s1026" style="position:absolute;margin-left:0;margin-top:0;width:8in;height:95.7pt;z-index:251658240;mso-width-percent:941;mso-height-percent:121;mso-top-percent:23;mso-position-horizontal:center;mso-position-horizontal-relative:page;mso-position-vertical-relative:page;mso-width-percent:941;mso-height-percent:121;mso-top-percent:23" coordorigin="" coordsize="73152,12161" o:gfxdata="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">
+                  <v:group w14:anchorId="497EA028" id="Group 149" o:spid="_x0000_s1026" style="position:absolute;margin-left:0;margin-top:0;width:8in;height:95.7pt;z-index:251658240;mso-width-percent:941;mso-height-percent:121;mso-top-percent:23;mso-position-horizontal:center;mso-position-horizontal-relative:page;mso-position-vertical-relative:page;mso-width-percent:941;mso-height-percent:121;mso-top-percent:23" coordorigin="" coordsize="73152,12161" o:gfxdata="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">
                     <v:shape id="Rectangle 51" o:spid="_x0000_s1027" style="position:absolute;width:73152;height:11303;visibility:visible;mso-wrap-style:square;v-text-anchor:middle" coordsize="7312660,1129665" o:gfxdata="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" path="m,l7312660,r,1129665l3619500,733425,,1091565,,xe" fillcolor="#5b9bd5 [3204]" stroked="f" strokeweight="1pt">
                       <v:stroke joinstyle="miter"/>
                       <v:path arrowok="t" o:connecttype="custom" o:connectlocs="0,0;7315200,0;7315200,1130373;3620757,733885;0,1092249;0,0" o:connectangles="0,0,0,0,0,0"/>
@@ -1496,7 +1496,7 @@
         <mc:AlternateContent>
           <mc:Choice Requires="wps">
             <w:drawing>
-              <wp:anchor distT="0" distB="0" distL="114300" distR="114300" simplePos="0" relativeHeight="251660288" behindDoc="0" locked="0" layoutInCell="1" allowOverlap="1" wp14:anchorId="72A02A25" wp14:editId="057DCC86">
+              <wp:anchor distT="0" distB="0" distL="114300" distR="114300" simplePos="0" relativeHeight="251659264" behindDoc="0" locked="0" layoutInCell="1" allowOverlap="1" wp14:anchorId="72A02A25" wp14:editId="057DCC86">
                 <wp:simplePos x="0" y="0"/>
                 <wp:positionH relativeFrom="margin">
                   <wp:posOffset>2628900</wp:posOffset>
@@ -1660,7 +1660,7 @@
           </mc:Choice>
           <mc:Fallback>
             <w:pict>
-              <v:shape w14:anchorId="72A02A25" id="Text Box 4" o:spid="_x0000_s1029" type="#_x0000_t202" style="position:absolute;left:0;text-align:left;margin-left:207pt;margin-top:6.6pt;width:259.2pt;height:257.75pt;z-index:251660288;visibility:visible;mso-wrap-style:square;mso-width-percent:0;mso-height-percent:0;mso-wrap-distance-left:9pt;mso-wrap-distance-top:0;mso-wrap-distance-right:9pt;mso-wrap-distance-bottom:0;mso-position-horizontal:absolute;mso-position-horizontal-relative:margin;mso-position-vertical:absolute;mso-position-vertical-relative:margin;mso-width-percent:0;mso-height-percent:0;mso-width-relative:margin;mso-height-relative:margin;v-text-anchor:top" o:gfxdata="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" filled="f" strokecolor="black [3213]">
+              <v:shape w14:anchorId="72A02A25" id="Text Box 4" o:spid="_x0000_s1029" type="#_x0000_t202" style="position:absolute;left:0;text-align:left;margin-left:207pt;margin-top:6.6pt;width:259.2pt;height:257.75pt;z-index:251659264;visibility:visible;mso-wrap-style:square;mso-width-percent:0;mso-height-percent:0;mso-wrap-distance-left:9pt;mso-wrap-distance-top:0;mso-wrap-distance-right:9pt;mso-wrap-distance-bottom:0;mso-position-horizontal:absolute;mso-position-horizontal-relative:margin;mso-position-vertical:absolute;mso-position-vertical-relative:margin;mso-width-percent:0;mso-height-percent:0;mso-width-relative:margin;mso-height-relative:margin;v-text-anchor:top" o:gfxdata="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" filled="f" strokecolor="black [3213]">
                 <v:stroke dashstyle="dash" endcap="square"/>
                 <v:textbox>
                   <w:txbxContent>
@@ -2509,7 +2509,7 @@
                 </mc:Choice>
                 <mc:Fallback>
                   <w:pict>
-                    <v:group w14:anchorId="5F64F9C0" id="Group 8" o:spid="_x0000_s1026" style="width:214.1pt;height:277.05pt;mso-position-horizontal-relative:char;mso-position-vertical-relative:line" coordsize="27189,35183" o:gfxdata="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">
+                    <v:group w14:anchorId="2F2BFD2F" id="Group 8" o:spid="_x0000_s1026" style="width:214.1pt;height:277.05pt;mso-position-horizontal-relative:char;mso-position-vertical-relative:line" coordsize="27189,35183" o:gfxdata="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">
                       <v:shapetype id="_x0000_t75" coordsize="21600,21600" o:spt="75" o:preferrelative="t" path="m@4@5l@4@11@9@11@9@5xe" filled="f" stroked="f">
                         <v:stroke joinstyle="miter"/>
                         <v:formulas>
@@ -2674,8 +2674,6 @@
           <w:szCs w:val="36"/>
         </w:rPr>
       </w:pPr>
-      <w:bookmarkStart w:id="0" w:name="_GoBack"/>
-      <w:bookmarkEnd w:id="0"/>
       <w:r>
         <w:rPr>
           <w:sz w:val="36"/>
@@ -3997,6 +3995,9 @@
                     <a:prstGeom prst="rect">
                       <a:avLst/>
                     </a:prstGeom>
+                    <a:ln>
+                      <a:noFill/>
+                    </a:ln>
                   </pic:spPr>
                 </pic:pic>
               </a:graphicData>
@@ -4051,24 +4052,10 @@
           <w:sz w:val="28"/>
           <w:szCs w:val="28"/>
         </w:rPr>
-        <w:t>Workflow:</w:t>
-      </w:r>
-    </w:p>
-    <w:p>
-      <w:pPr>
-        <w:rPr>
-          <w:sz w:val="24"/>
-          <w:szCs w:val="24"/>
-        </w:rPr>
-      </w:pPr>
-      <w:r>
-        <w:rPr>
-          <w:sz w:val="24"/>
-          <w:szCs w:val="24"/>
-        </w:rPr>
-        <w:t>*This diagram needs to be updated*</w:t>
-      </w:r>
-    </w:p>
+        <w:t xml:space="preserve">Workflow Diagrams: </w:t>
+      </w:r>
+    </w:p>
+    <w:p/>
     <w:p>
       <w:pPr>
         <w:rPr>
@@ -4172,18 +4159,78 @@
       <w:pPr>
         <w:jc w:val="center"/>
         <w:rPr>
-          <w:sz w:val="24"/>
-          <w:szCs w:val="24"/>
-        </w:rPr>
-      </w:pPr>
-      <w:r>
-        <w:rPr>
           <w:b/>
           <w:bCs/>
           <w:sz w:val="24"/>
           <w:szCs w:val="24"/>
         </w:rPr>
+      </w:pPr>
+      <w:r>
+        <w:rPr>
+          <w:noProof/>
+        </w:rPr>
         <w:lastRenderedPageBreak/>
+        <w:drawing>
+          <wp:inline distT="0" distB="0" distL="0" distR="0" wp14:anchorId="5276DD4A" wp14:editId="7152DC23">
+            <wp:extent cx="5730872" cy="2849880"/>
+            <wp:effectExtent l="19050" t="19050" r="22860" b="26670"/>
+            <wp:docPr id="1" name="Picture 1"/>
+            <wp:cNvGraphicFramePr>
+              <a:graphicFrameLocks xmlns:a="http://schemas.openxmlformats.org/drawingml/2006/main" noChangeAspect="1"/>
+            </wp:cNvGraphicFramePr>
+            <a:graphic xmlns:a="http://schemas.openxmlformats.org/drawingml/2006/main">
+              <a:graphicData uri="http://schemas.openxmlformats.org/drawingml/2006/picture">
+                <pic:pic xmlns:pic="http://schemas.openxmlformats.org/drawingml/2006/picture">
+                  <pic:nvPicPr>
+                    <pic:cNvPr id="1" name=""/>
+                    <pic:cNvPicPr/>
+                  </pic:nvPicPr>
+                  <pic:blipFill rotWithShape="1">
+                    <a:blip r:embed="rId19"/>
+                    <a:srcRect l="24808" t="31112" r="16154" b="16695"/>
+                    <a:stretch/>
+                  </pic:blipFill>
+                  <pic:spPr bwMode="auto">
+                    <a:xfrm>
+                      <a:off x="0" y="0"/>
+                      <a:ext cx="5739234" cy="2854038"/>
+                    </a:xfrm>
+                    <a:prstGeom prst="rect">
+                      <a:avLst/>
+                    </a:prstGeom>
+                    <a:ln>
+                      <a:solidFill>
+                        <a:schemeClr val="accent1"/>
+                      </a:solidFill>
+                    </a:ln>
+                    <a:extLst>
+                      <a:ext uri="{53640926-AAD7-44D8-BBD7-CCE9431645EC}">
+                        <a14:shadowObscured xmlns:a14="http://schemas.microsoft.com/office/drawing/2010/main"/>
+                      </a:ext>
+                    </a:extLst>
+                  </pic:spPr>
+                </pic:pic>
+              </a:graphicData>
+            </a:graphic>
+          </wp:inline>
+        </w:drawing>
+      </w:r>
+    </w:p>
+    <w:p>
+      <w:pPr>
+        <w:jc w:val="center"/>
+        <w:rPr>
+          <w:sz w:val="24"/>
+          <w:szCs w:val="24"/>
+        </w:rPr>
+      </w:pPr>
+      <w:r>
+        <w:rPr>
+          <w:b/>
+          <w:bCs/>
+          <w:sz w:val="24"/>
+          <w:szCs w:val="24"/>
+        </w:rPr>
         <w:t>Figure 6.</w:t>
       </w:r>
       <w:r>
@@ -4203,6 +4250,7 @@
     </w:p>
     <w:p>
       <w:pPr>
+        <w:jc w:val="center"/>
         <w:rPr>
           <w:sz w:val="24"/>
           <w:szCs w:val="24"/>
@@ -4212,26 +4260,17 @@
     <w:p>
       <w:pPr>
         <w:pStyle w:val="Heading2"/>
+        <w:spacing w:line="360" w:lineRule="auto"/>
         <w:rPr>
           <w:sz w:val="28"/>
           <w:szCs w:val="28"/>
         </w:rPr>
       </w:pPr>
-    </w:p>
-    <w:p>
-      <w:pPr>
-        <w:pStyle w:val="Heading2"/>
-        <w:spacing w:line="360" w:lineRule="auto"/>
+      <w:r>
         <w:rPr>
           <w:sz w:val="28"/>
           <w:szCs w:val="28"/>
         </w:rPr>
-      </w:pPr>
-      <w:r>
-        <w:rPr>
-          <w:sz w:val="28"/>
-          <w:szCs w:val="28"/>
-        </w:rPr>
         <w:t>Existing Services:</w:t>
       </w:r>
     </w:p>
@@ -4532,7 +4571,7 @@
         </w:rPr>
         <w:t xml:space="preserve">nitoring the applications and analyzing click streams. Through the </w:t>
       </w:r>
-      <w:hyperlink r:id="rId19" w:history="1">
+      <w:hyperlink r:id="rId20" w:history="1">
         <w:r>
           <w:rPr>
             <w:rFonts w:eastAsiaTheme="minorHAnsi"/>
@@ -4550,7 +4589,7 @@
         </w:rPr>
         <w:t xml:space="preserve"> </w:t>
       </w:r>
-      <w:hyperlink r:id="rId20" w:history="1">
+      <w:hyperlink r:id="rId21" w:history="1">
         <w:r>
           <w:rPr>
             <w:rFonts w:eastAsiaTheme="minorHAnsi"/>
@@ -4729,6 +4768,7 @@
           <w:szCs w:val="24"/>
           <w:u w:val="single"/>
         </w:rPr>
+        <w:lastRenderedPageBreak/>
         <w:t xml:space="preserve">Google </w:t>
       </w:r>
       <w:proofErr w:type="spellStart"/>
@@ -4787,65 +4827,6 @@
         </w:rPr>
         <w:t xml:space="preserve"> is a good choice to help us to implement the system.</w:t>
       </w:r>
-    </w:p>
-    <w:p>
-      <w:pPr>
-        <w:jc w:val="both"/>
-        <w:rPr>
-          <w:rFonts w:eastAsiaTheme="minorHAnsi"/>
-          <w:sz w:val="24"/>
-          <w:szCs w:val="24"/>
-        </w:rPr>
-      </w:pPr>
-    </w:p>
-    <w:p>
-      <w:pPr>
-        <w:jc w:val="both"/>
-        <w:rPr>
-          <w:rFonts w:eastAsiaTheme="minorHAnsi"/>
-          <w:sz w:val="24"/>
-          <w:szCs w:val="24"/>
-        </w:rPr>
-      </w:pPr>
-    </w:p>
-    <w:p>
-      <w:pPr>
-        <w:jc w:val="both"/>
-        <w:rPr>
-          <w:rFonts w:eastAsiaTheme="minorHAnsi"/>
-          <w:sz w:val="24"/>
-          <w:szCs w:val="24"/>
-        </w:rPr>
-      </w:pPr>
-    </w:p>
-    <w:p>
-      <w:pPr>
-        <w:jc w:val="both"/>
-        <w:rPr>
-          <w:rFonts w:eastAsiaTheme="minorHAnsi"/>
-          <w:sz w:val="24"/>
-          <w:szCs w:val="24"/>
-        </w:rPr>
-      </w:pPr>
-    </w:p>
-    <w:p>
-      <w:pPr>
-        <w:jc w:val="both"/>
-        <w:rPr>
-          <w:rFonts w:eastAsiaTheme="minorHAnsi"/>
-          <w:sz w:val="24"/>
-          <w:szCs w:val="24"/>
-        </w:rPr>
-      </w:pPr>
-    </w:p>
-    <w:p>
-      <w:pPr>
-        <w:jc w:val="both"/>
-        <w:rPr>
-          <w:sz w:val="24"/>
-          <w:szCs w:val="24"/>
-        </w:rPr>
-      </w:pPr>
     </w:p>
     <w:p>
       <w:pPr>
@@ -4886,6 +4867,7 @@
           <w:szCs w:val="24"/>
         </w:rPr>
       </w:pPr>
+      <w:bookmarkStart w:id="0" w:name="_GoBack"/>
       <w:r>
         <w:rPr>
           <w:noProof/>
@@ -4895,13 +4877,13 @@
         <mc:AlternateContent>
           <mc:Choice Requires="wpg">
             <w:drawing>
-              <wp:anchor distT="0" distB="0" distL="114300" distR="114300" simplePos="0" relativeHeight="251660288" behindDoc="0" locked="0" layoutInCell="1" allowOverlap="1" wp14:anchorId="1D5845D0" wp14:editId="5E7B0A7D">
+              <wp:anchor distT="0" distB="0" distL="114300" distR="114300" simplePos="0" relativeHeight="251660288" behindDoc="0" locked="0" layoutInCell="1" allowOverlap="1" wp14:anchorId="59F3ACEF" wp14:editId="743E3978">
                 <wp:simplePos x="0" y="0"/>
                 <wp:positionH relativeFrom="column">
-                  <wp:posOffset>3499485</wp:posOffset>
+                  <wp:posOffset>3516630</wp:posOffset>
                 </wp:positionH>
                 <wp:positionV relativeFrom="paragraph">
-                  <wp:posOffset>730250</wp:posOffset>
+                  <wp:posOffset>143510</wp:posOffset>
                 </wp:positionV>
                 <wp:extent cx="2423795" cy="5908675"/>
                 <wp:effectExtent l="0" t="0" r="14605" b="15875"/>
@@ -5119,7 +5101,7 @@
                             </pic:cNvPicPr>
                           </pic:nvPicPr>
                           <pic:blipFill>
-                            <a:blip r:embed="rId21" cstate="print">
+                            <a:blip r:embed="rId22" cstate="print">
                               <a:extLst>
                                 <a:ext uri="{28A0092B-C50C-407E-A947-70E740481C1C}">
                                   <a14:useLocalDpi xmlns:a14="http://schemas.microsoft.com/office/drawing/2010/main" val="0"/>
@@ -5150,7 +5132,7 @@
                             </pic:cNvPicPr>
                           </pic:nvPicPr>
                           <pic:blipFill>
-                            <a:blip r:embed="rId22" cstate="print">
+                            <a:blip r:embed="rId23" cstate="print">
                               <a:extLst>
                                 <a:ext uri="{28A0092B-C50C-407E-A947-70E740481C1C}">
                                   <a14:useLocalDpi xmlns:a14="http://schemas.microsoft.com/office/drawing/2010/main" val="0"/>
@@ -5181,7 +5163,7 @@
                             </pic:cNvPicPr>
                           </pic:nvPicPr>
                           <pic:blipFill>
-                            <a:blip r:embed="rId23" cstate="print">
+                            <a:blip r:embed="rId24" cstate="print">
                               <a:extLst>
                                 <a:ext uri="{28A0092B-C50C-407E-A947-70E740481C1C}">
                                   <a14:useLocalDpi xmlns:a14="http://schemas.microsoft.com/office/drawing/2010/main" val="0"/>
@@ -5208,12 +5190,15 @@
                     </wpg:wgp>
                   </a:graphicData>
                 </a:graphic>
+                <wp14:sizeRelV relativeFrom="margin">
+                  <wp14:pctHeight>0</wp14:pctHeight>
+                </wp14:sizeRelV>
               </wp:anchor>
             </w:drawing>
           </mc:Choice>
           <mc:Fallback>
             <w:pict>
-              <v:group w14:anchorId="1D5845D0" id="Group 10" o:spid="_x0000_s1030" style="position:absolute;left:0;text-align:left;margin-left:275.55pt;margin-top:57.5pt;width:190.85pt;height:465.25pt;z-index:251660288" coordsize="24237,59086" o:gfxdata="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">
+              <v:group w14:anchorId="59F3ACEF" id="Group 10" o:spid="_x0000_s1030" style="position:absolute;left:0;text-align:left;margin-left:276.9pt;margin-top:11.3pt;width:190.85pt;height:465.25pt;z-index:251660288;mso-height-relative:margin" coordsize="24237,59086" o:gfxdata="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">
                 <v:rect id="Rectangle 24" o:spid="_x0000_s1031" style="position:absolute;width:24237;height:59086;visibility:visible;mso-wrap-style:square;v-text-anchor:middle" o:gfxdata="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" fillcolor="white [3212]" strokecolor="black [3213]" strokeweight="1pt">
                   <v:stroke dashstyle="dash"/>
                   <v:textbox>
@@ -5357,15 +5342,15 @@
                 </v:rect>
                 <v:group id="Group 23" o:spid="_x0000_s1032" style="position:absolute;left:862;top:345;width:22511;height:51358" coordsize="22510,51358" o:gfxdata="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">
                   <v:shape id="Picture 20" o:spid="_x0000_s1033" type="#_x0000_t75" style="position:absolute;width:22510;height:17138;visibility:visible;mso-wrap-style:square" o:gfxdata="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">
-                    <v:imagedata r:id="rId24" o:title=""/>
+                    <v:imagedata r:id="rId25" o:title=""/>
                     <v:path arrowok="t"/>
                   </v:shape>
                   <v:shape id="Picture 21" o:spid="_x0000_s1034" type="#_x0000_t75" style="position:absolute;left:190;top:17430;width:21984;height:16739;visibility:visible;mso-wrap-style:square" o:gfxdata="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">
-                    <v:imagedata r:id="rId25" o:title=""/>
+                    <v:imagedata r:id="rId26" o:title=""/>
                     <v:path arrowok="t"/>
                   </v:shape>
                   <v:shape id="Picture 22" o:spid="_x0000_s1035" type="#_x0000_t75" style="position:absolute;top:34480;width:22320;height:16878;visibility:visible;mso-wrap-style:square" o:gfxdata="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">
-                    <v:imagedata r:id="rId26" o:title=""/>
+                    <v:imagedata r:id="rId27" o:title=""/>
                     <v:path arrowok="t"/>
                   </v:shape>
                 </v:group>
@@ -5375,6 +5360,7 @@
           </mc:Fallback>
         </mc:AlternateContent>
       </w:r>
+      <w:bookmarkEnd w:id="0"/>
       <w:r>
         <w:rPr>
           <w:rFonts w:eastAsiaTheme="minorHAnsi"/>
@@ -5444,6 +5430,7 @@
           <w:sz w:val="24"/>
           <w:szCs w:val="24"/>
         </w:rPr>
+        <w:lastRenderedPageBreak/>
         <w:t>So this service can help the customer make a better choose for their preference, and also can help the customer remove some restaurants with a normal average score but have some obvious deficiencies in one or more aspects.</w:t>
       </w:r>
     </w:p>
@@ -5468,7 +5455,6 @@
           <w:sz w:val="36"/>
           <w:szCs w:val="36"/>
         </w:rPr>
-        <w:lastRenderedPageBreak/>
         <w:t>Project Management</w:t>
       </w:r>
     </w:p>
@@ -6944,7 +6930,7 @@
         </w:rPr>
         <w:t xml:space="preserve">For this project, we used GitHub as the main version control tool. The whole project, in addition to documentation, is up on: </w:t>
       </w:r>
-      <w:hyperlink r:id="rId27" w:history="1">
+      <w:hyperlink r:id="rId28" w:history="1">
         <w:r>
           <w:rPr>
             <w:rStyle w:val="Hyperlink"/>

</xml_diff>

<commit_message>
Task & Features updated
</commit_message>
<xml_diff>
--- a/Project Reports_Docs/Project Report #1.docx
+++ b/Project Reports_Docs/Project Report #1.docx
@@ -28,7 +28,7 @@
             <mc:AlternateContent>
               <mc:Choice Requires="wpg">
                 <w:drawing>
-                  <wp:anchor distT="0" distB="0" distL="114300" distR="114300" simplePos="0" relativeHeight="251658240" behindDoc="0" locked="0" layoutInCell="1" allowOverlap="1">
+                  <wp:anchor distT="0" distB="0" distL="114300" distR="114300" simplePos="0" relativeHeight="251662336" behindDoc="0" locked="0" layoutInCell="1" allowOverlap="1">
                     <wp:simplePos x="0" y="0"/>
                     <wp:positionH relativeFrom="page">
                       <wp:align>center</wp:align>
@@ -275,7 +275,7 @@
               </mc:Choice>
               <mc:Fallback>
                 <w:pict>
-                  <v:group w14:anchorId="497EA028" id="Group 149" o:spid="_x0000_s1026" style="position:absolute;margin-left:0;margin-top:0;width:8in;height:95.7pt;z-index:251658240;mso-width-percent:941;mso-height-percent:121;mso-top-percent:23;mso-position-horizontal:center;mso-position-horizontal-relative:page;mso-position-vertical-relative:page;mso-width-percent:941;mso-height-percent:121;mso-top-percent:23" coordorigin="" coordsize="73152,12161" o:gfxdata="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">
+                  <v:group w14:anchorId="2DDDB170" id="Group 149" o:spid="_x0000_s1026" style="position:absolute;margin-left:0;margin-top:0;width:8in;height:95.7pt;z-index:251662336;mso-width-percent:941;mso-height-percent:121;mso-top-percent:23;mso-position-horizontal:center;mso-position-horizontal-relative:page;mso-position-vertical-relative:page;mso-width-percent:941;mso-height-percent:121;mso-top-percent:23" coordorigin="" coordsize="73152,12161" o:gfxdata="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">
                     <v:shape id="Rectangle 51" o:spid="_x0000_s1027" style="position:absolute;width:73152;height:11303;visibility:visible;mso-wrap-style:square;v-text-anchor:middle" coordsize="7312660,1129665" o:gfxdata="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" path="m,l7312660,r,1129665l3619500,733425,,1091565,,xe" fillcolor="#5b9bd5 [3204]" stroked="f" strokeweight="1pt">
                       <v:stroke joinstyle="miter"/>
                       <v:path arrowok="t" o:connecttype="custom" o:connectlocs="0,0;7315200,0;7315200,1130373;3620757,733885;0,1092249;0,0" o:connectangles="0,0,0,0,0,0"/>
@@ -296,7 +296,7 @@
             <mc:AlternateContent>
               <mc:Choice Requires="wps">
                 <w:drawing>
-                  <wp:anchor distT="0" distB="0" distL="114300" distR="114300" simplePos="0" relativeHeight="251657216" behindDoc="0" locked="0" layoutInCell="1" allowOverlap="1" wp14:anchorId="1FDDF60D" wp14:editId="21351463">
+                  <wp:anchor distT="0" distB="0" distL="114300" distR="114300" simplePos="0" relativeHeight="251661312" behindDoc="0" locked="0" layoutInCell="1" allowOverlap="1" wp14:anchorId="1FDDF60D" wp14:editId="21351463">
                     <wp:simplePos x="0" y="0"/>
                     <wp:positionH relativeFrom="page">
                       <wp:align>center</wp:align>
@@ -465,7 +465,7 @@
                     <v:stroke joinstyle="miter"/>
                     <v:path gradientshapeok="t" o:connecttype="rect"/>
                   </v:shapetype>
-                  <v:shape id="Text Box 153" o:spid="_x0000_s1026" type="#_x0000_t202" style="position:absolute;margin-left:0;margin-top:0;width:8in;height:79.5pt;z-index:251657216;visibility:visible;mso-wrap-style:square;mso-width-percent:941;mso-height-percent:100;mso-top-percent:700;mso-wrap-distance-left:9pt;mso-wrap-distance-top:0;mso-wrap-distance-right:9pt;mso-wrap-distance-bottom:0;mso-position-horizontal:center;mso-position-horizontal-relative:page;mso-position-vertical-relative:page;mso-width-percent:941;mso-height-percent:100;mso-top-percent:700;mso-width-relative:page;mso-height-relative:page;v-text-anchor:top" o:gfxdata="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" filled="f" stroked="f" strokeweight=".5pt">
+                  <v:shape id="Text Box 153" o:spid="_x0000_s1026" type="#_x0000_t202" style="position:absolute;margin-left:0;margin-top:0;width:8in;height:79.5pt;z-index:251661312;visibility:visible;mso-wrap-style:square;mso-width-percent:941;mso-height-percent:100;mso-top-percent:700;mso-wrap-distance-left:9pt;mso-wrap-distance-top:0;mso-wrap-distance-right:9pt;mso-wrap-distance-bottom:0;mso-position-horizontal:center;mso-position-horizontal-relative:page;mso-position-vertical-relative:page;mso-width-percent:941;mso-height-percent:100;mso-top-percent:700;mso-width-relative:page;mso-height-relative:page;v-text-anchor:top" o:gfxdata="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" filled="f" stroked="f" strokeweight=".5pt">
                     <v:textbox style="mso-fit-shape-to-text:t" inset="126pt,0,54pt,0">
                       <w:txbxContent>
                         <w:p>
@@ -570,7 +570,7 @@
             <mc:AlternateContent>
               <mc:Choice Requires="wps">
                 <w:drawing>
-                  <wp:anchor distT="0" distB="0" distL="114300" distR="114300" simplePos="0" relativeHeight="251655168" behindDoc="0" locked="0" layoutInCell="1" allowOverlap="1" wp14:anchorId="0C5BCE45" wp14:editId="3904D84D">
+                  <wp:anchor distT="0" distB="0" distL="114300" distR="114300" simplePos="0" relativeHeight="251659264" behindDoc="0" locked="0" layoutInCell="1" allowOverlap="1" wp14:anchorId="0C5BCE45" wp14:editId="3904D84D">
                     <wp:simplePos x="0" y="0"/>
                     <wp:positionH relativeFrom="page">
                       <wp:align>center</wp:align>
@@ -723,7 +723,7 @@
               </mc:Choice>
               <mc:Fallback>
                 <w:pict>
-                  <v:shape w14:anchorId="0C5BCE45" id="Text Box 154" o:spid="_x0000_s1027" type="#_x0000_t202" style="position:absolute;margin-left:0;margin-top:0;width:8in;height:286.5pt;z-index:251655168;visibility:visible;mso-wrap-style:square;mso-width-percent:941;mso-height-percent:363;mso-top-percent:300;mso-wrap-distance-left:9pt;mso-wrap-distance-top:0;mso-wrap-distance-right:9pt;mso-wrap-distance-bottom:0;mso-position-horizontal:center;mso-position-horizontal-relative:page;mso-position-vertical-relative:page;mso-width-percent:941;mso-height-percent:363;mso-top-percent:300;mso-width-relative:page;mso-height-relative:page;v-text-anchor:bottom" o:gfxdata="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" filled="f" stroked="f" strokeweight=".5pt">
+                  <v:shape w14:anchorId="0C5BCE45" id="Text Box 154" o:spid="_x0000_s1027" type="#_x0000_t202" style="position:absolute;margin-left:0;margin-top:0;width:8in;height:286.5pt;z-index:251659264;visibility:visible;mso-wrap-style:square;mso-width-percent:941;mso-height-percent:363;mso-top-percent:300;mso-wrap-distance-left:9pt;mso-wrap-distance-top:0;mso-wrap-distance-right:9pt;mso-wrap-distance-bottom:0;mso-position-horizontal:center;mso-position-horizontal-relative:page;mso-position-vertical-relative:page;mso-width-percent:941;mso-height-percent:363;mso-top-percent:300;mso-width-relative:page;mso-height-relative:page;v-text-anchor:bottom" o:gfxdata="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" filled="f" stroked="f" strokeweight=".5pt">
                     <v:textbox inset="126pt,0,54pt,0">
                       <w:txbxContent>
                         <w:p>
@@ -827,7 +827,7 @@
             <mc:AlternateContent>
               <mc:Choice Requires="wps">
                 <w:drawing>
-                  <wp:anchor distT="0" distB="0" distL="114300" distR="114300" simplePos="0" relativeHeight="251656192" behindDoc="0" locked="0" layoutInCell="1" allowOverlap="1" wp14:anchorId="00A55915" wp14:editId="625737B2">
+                  <wp:anchor distT="0" distB="0" distL="114300" distR="114300" simplePos="0" relativeHeight="251660288" behindDoc="0" locked="0" layoutInCell="1" allowOverlap="1" wp14:anchorId="00A55915" wp14:editId="625737B2">
                     <wp:simplePos x="0" y="0"/>
                     <wp:positionH relativeFrom="page">
                       <wp:posOffset>45720</wp:posOffset>
@@ -1018,7 +1018,7 @@
               </mc:Choice>
               <mc:Fallback>
                 <w:pict>
-                  <v:shape w14:anchorId="00A55915" id="Text Box 152" o:spid="_x0000_s1028" type="#_x0000_t202" style="position:absolute;margin-left:3.6pt;margin-top:602.4pt;width:598.5pt;height:98.7pt;z-index:251656192;visibility:visible;mso-wrap-style:square;mso-width-percent:0;mso-height-percent:0;mso-wrap-distance-left:9pt;mso-wrap-distance-top:0;mso-wrap-distance-right:9pt;mso-wrap-distance-bottom:0;mso-position-horizontal:absolute;mso-position-horizontal-relative:page;mso-position-vertical:absolute;mso-position-vertical-relative:page;mso-width-percent:0;mso-height-percent:0;mso-width-relative:page;mso-height-relative:page;v-text-anchor:bottom" o:gfxdata="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" filled="f" stroked="f" strokeweight=".5pt">
+                  <v:shape w14:anchorId="00A55915" id="Text Box 152" o:spid="_x0000_s1028" type="#_x0000_t202" style="position:absolute;margin-left:3.6pt;margin-top:602.4pt;width:598.5pt;height:98.7pt;z-index:251660288;visibility:visible;mso-wrap-style:square;mso-width-percent:0;mso-height-percent:0;mso-wrap-distance-left:9pt;mso-wrap-distance-top:0;mso-wrap-distance-right:9pt;mso-wrap-distance-bottom:0;mso-position-horizontal:absolute;mso-position-horizontal-relative:page;mso-position-vertical:absolute;mso-position-vertical-relative:page;mso-width-percent:0;mso-height-percent:0;mso-width-relative:page;mso-height-relative:page;v-text-anchor:bottom" o:gfxdata="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" filled="f" stroked="f" strokeweight=".5pt">
                     <v:textbox inset="126pt,0,54pt,0">
                       <w:txbxContent>
                         <w:p>
@@ -1166,19 +1166,127 @@
     </w:sdt>
     <w:p>
       <w:pPr>
+        <w:rPr>
+          <w:b/>
+          <w:bCs/>
+          <w:color w:val="FF0000"/>
+          <w:sz w:val="28"/>
+          <w:szCs w:val="28"/>
+        </w:rPr>
+      </w:pPr>
+      <w:r>
+        <w:rPr>
+          <w:b/>
+          <w:bCs/>
+          <w:color w:val="FF0000"/>
+          <w:sz w:val="28"/>
+          <w:szCs w:val="28"/>
+        </w:rPr>
+        <w:lastRenderedPageBreak/>
+        <w:t>This page is just for reference and will be deleted before submission.</w:t>
+      </w:r>
+    </w:p>
+    <w:p/>
+    <w:p>
+      <w:r>
+        <w:br w:type="page"/>
+      </w:r>
+      <w:r>
+        <w:rPr>
+          <w:noProof/>
+        </w:rPr>
+        <w:lastRenderedPageBreak/>
+        <w:drawing>
+          <wp:inline distT="0" distB="0" distL="0" distR="0" wp14:anchorId="59F0F41D" wp14:editId="0BD1E537">
+            <wp:extent cx="5890260" cy="5679615"/>
+            <wp:effectExtent l="0" t="0" r="0" b="0"/>
+            <wp:docPr id="1" name="Picture 1"/>
+            <wp:cNvGraphicFramePr>
+              <a:graphicFrameLocks xmlns:a="http://schemas.openxmlformats.org/drawingml/2006/main" noChangeAspect="1"/>
+            </wp:cNvGraphicFramePr>
+            <a:graphic xmlns:a="http://schemas.openxmlformats.org/drawingml/2006/main">
+              <a:graphicData uri="http://schemas.openxmlformats.org/drawingml/2006/picture">
+                <pic:pic xmlns:pic="http://schemas.openxmlformats.org/drawingml/2006/picture">
+                  <pic:nvPicPr>
+                    <pic:cNvPr id="1" name=""/>
+                    <pic:cNvPicPr/>
+                  </pic:nvPicPr>
+                  <pic:blipFill rotWithShape="1">
+                    <a:blip r:embed="rId8"/>
+                    <a:srcRect l="23974" t="15954" r="27628" b="1084"/>
+                    <a:stretch/>
+                  </pic:blipFill>
+                  <pic:spPr bwMode="auto">
+                    <a:xfrm>
+                      <a:off x="0" y="0"/>
+                      <a:ext cx="5893097" cy="5682350"/>
+                    </a:xfrm>
+                    <a:prstGeom prst="rect">
+                      <a:avLst/>
+                    </a:prstGeom>
+                    <a:ln>
+                      <a:noFill/>
+                    </a:ln>
+                    <a:extLst>
+                      <a:ext uri="{53640926-AAD7-44D8-BBD7-CCE9431645EC}">
+                        <a14:shadowObscured xmlns:a14="http://schemas.microsoft.com/office/drawing/2010/main"/>
+                      </a:ext>
+                    </a:extLst>
+                  </pic:spPr>
+                </pic:pic>
+              </a:graphicData>
+            </a:graphic>
+          </wp:inline>
+        </w:drawing>
+      </w:r>
+    </w:p>
+    <w:p>
+      <w:pPr>
         <w:pStyle w:val="Heading1"/>
-        <w:rPr>
-          <w:sz w:val="22"/>
-          <w:szCs w:val="22"/>
-        </w:rPr>
-      </w:pPr>
-      <w:r>
         <w:rPr>
           <w:sz w:val="36"/>
           <w:szCs w:val="36"/>
         </w:rPr>
+      </w:pPr>
+      <w:r>
+        <w:rPr>
+          <w:sz w:val="36"/>
+          <w:szCs w:val="36"/>
+        </w:rPr>
+        <w:t>Motivation</w:t>
+      </w:r>
+    </w:p>
+    <w:p>
+      <w:pPr>
+        <w:jc w:val="both"/>
+        <w:rPr>
+          <w:sz w:val="24"/>
+          <w:szCs w:val="24"/>
+        </w:rPr>
+      </w:pPr>
+      <w:r>
+        <w:rPr>
+          <w:sz w:val="24"/>
+          <w:szCs w:val="24"/>
+        </w:rPr>
+        <w:t>The difficulty of a recommendation system in artificial intelligence is the observation that even though the behavior of the user has been regarded as the most crucial clue and requirement to find out the best-fitting results, the actual results recommended may still not be satisfactory to the user, and sometimes the user itself does have a vague picture of what he/she really wants the results to be.  Therefore, recommendation system is actually a complex human activity imitating system, including natural language processing, human interpretation (e.g. what females would probably like, where an artist would like to go to, etc.), and big data treatment.</w:t>
+      </w:r>
+    </w:p>
+    <w:p>
+      <w:pPr>
+        <w:jc w:val="both"/>
+        <w:rPr>
+          <w:sz w:val="24"/>
+          <w:szCs w:val="24"/>
+        </w:rPr>
+      </w:pPr>
+      <w:r>
+        <w:rPr>
+          <w:sz w:val="24"/>
+          <w:szCs w:val="24"/>
+        </w:rPr>
         <w:lastRenderedPageBreak/>
-        <w:t>Motivation</w:t>
+        <w:t>In this class, we decided to build up a small recommendation system from scratch, with the application of those existing services that smartly parse natural language input, and the existing database of targeted items that can be used for us to understand and analyze.</w:t>
       </w:r>
     </w:p>
     <w:p>
@@ -1194,7 +1302,233 @@
           <w:sz w:val="24"/>
           <w:szCs w:val="24"/>
         </w:rPr>
-        <w:t>The difficulty of a recommendation system in artificial intelligence is the observation that even though the behavior of the user has been regarded as the most crucial clue and requirement to find out the best-fitting results, the actual results recommended may still not be satisfactory to the user, and sometimes the user itself does have a vague picture of what he/she really wants the results to be.  Therefore, recommendation system is actually a complex human activity imitating system, including natural language processing, human interpretation (e.g. what females would probably like, where an artist would like to go to, etc.), and big data treatment.</w:t>
+        <w:t>Finding a good restaurant to try new cuisines or even for a fun night out can be a really hard decision to make</w:t>
+      </w:r>
+      <w:r>
+        <w:rPr>
+          <w:sz w:val="24"/>
+          <w:szCs w:val="24"/>
+        </w:rPr>
+        <w:t xml:space="preserve">, </w:t>
+      </w:r>
+      <w:r>
+        <w:rPr>
+          <w:sz w:val="24"/>
+          <w:szCs w:val="24"/>
+        </w:rPr>
+        <w:t xml:space="preserve">especially with all the new restaurants competing to acquire new customers. </w:t>
+      </w:r>
+      <w:r>
+        <w:rPr>
+          <w:sz w:val="24"/>
+          <w:szCs w:val="24"/>
+        </w:rPr>
+        <w:t xml:space="preserve"> </w:t>
+      </w:r>
+      <w:r>
+        <w:rPr>
+          <w:sz w:val="24"/>
+          <w:szCs w:val="24"/>
+        </w:rPr>
+        <w:t>Using restaurant recommendation apps or systems is very useful</w:t>
+      </w:r>
+      <w:r>
+        <w:rPr>
+          <w:sz w:val="24"/>
+          <w:szCs w:val="24"/>
+        </w:rPr>
+        <w:t>, especially when you are starving and would like to taste some local food in a top local restaurant in a city that you had never been there before.  S</w:t>
+      </w:r>
+      <w:r>
+        <w:rPr>
+          <w:sz w:val="24"/>
+          <w:szCs w:val="24"/>
+        </w:rPr>
+        <w:t xml:space="preserve">ome important features </w:t>
+      </w:r>
+      <w:r>
+        <w:rPr>
+          <w:sz w:val="24"/>
+          <w:szCs w:val="24"/>
+        </w:rPr>
+        <w:t xml:space="preserve">to current restaurant recommendation systems, however, </w:t>
+      </w:r>
+      <w:r>
+        <w:rPr>
+          <w:sz w:val="24"/>
+          <w:szCs w:val="24"/>
+        </w:rPr>
+        <w:t>are still missing.</w:t>
+      </w:r>
+      <w:r>
+        <w:rPr>
+          <w:sz w:val="24"/>
+          <w:szCs w:val="24"/>
+        </w:rPr>
+        <w:t xml:space="preserve"> </w:t>
+      </w:r>
+      <w:r>
+        <w:rPr>
+          <w:sz w:val="24"/>
+          <w:szCs w:val="24"/>
+        </w:rPr>
+        <w:t xml:space="preserve"> </w:t>
+      </w:r>
+      <w:r>
+        <w:rPr>
+          <w:sz w:val="24"/>
+          <w:szCs w:val="24"/>
+        </w:rPr>
+        <w:t>For example, w</w:t>
+      </w:r>
+      <w:r>
+        <w:rPr>
+          <w:sz w:val="24"/>
+          <w:szCs w:val="24"/>
+        </w:rPr>
+        <w:t xml:space="preserve">hen </w:t>
+      </w:r>
+      <w:r>
+        <w:rPr>
+          <w:sz w:val="24"/>
+          <w:szCs w:val="24"/>
+        </w:rPr>
+        <w:t xml:space="preserve">you are </w:t>
+      </w:r>
+      <w:r>
+        <w:rPr>
+          <w:sz w:val="24"/>
+          <w:szCs w:val="24"/>
+        </w:rPr>
+        <w:t>using most of the existing restaurant recommendation systems, recommended restaurant</w:t>
+      </w:r>
+      <w:r>
+        <w:rPr>
+          <w:sz w:val="24"/>
+          <w:szCs w:val="24"/>
+        </w:rPr>
+        <w:t>s</w:t>
+      </w:r>
+      <w:r>
+        <w:rPr>
+          <w:sz w:val="24"/>
+          <w:szCs w:val="24"/>
+        </w:rPr>
+        <w:t xml:space="preserve"> almost never change when searching from the same location</w:t>
+      </w:r>
+      <w:r>
+        <w:rPr>
+          <w:rFonts w:ascii="SimSun" w:hAnsi="SimSun" w:hint="eastAsia"/>
+          <w:sz w:val="24"/>
+          <w:szCs w:val="24"/>
+          <w:lang w:eastAsia="zh-CN"/>
+        </w:rPr>
+        <w:t>─</w:t>
+      </w:r>
+      <w:r>
+        <w:rPr>
+          <w:sz w:val="24"/>
+          <w:szCs w:val="24"/>
+        </w:rPr>
+        <w:t xml:space="preserve">usually your home. </w:t>
+      </w:r>
+      <w:r>
+        <w:rPr>
+          <w:sz w:val="24"/>
+          <w:szCs w:val="24"/>
+        </w:rPr>
+        <w:t xml:space="preserve"> </w:t>
+      </w:r>
+      <w:r>
+        <w:rPr>
+          <w:sz w:val="24"/>
+          <w:szCs w:val="24"/>
+        </w:rPr>
+        <w:t xml:space="preserve">This can be a problem </w:t>
+      </w:r>
+      <w:r>
+        <w:rPr>
+          <w:sz w:val="24"/>
+          <w:szCs w:val="24"/>
+        </w:rPr>
+        <w:t>inasmuch as the same user</w:t>
+      </w:r>
+      <w:r>
+        <w:rPr>
+          <w:sz w:val="24"/>
+          <w:szCs w:val="24"/>
+        </w:rPr>
+        <w:t xml:space="preserve"> would want to find new restaurants when searching for a restaurant </w:t>
+      </w:r>
+      <w:r>
+        <w:rPr>
+          <w:sz w:val="24"/>
+          <w:szCs w:val="24"/>
+        </w:rPr>
+        <w:t xml:space="preserve">in </w:t>
+      </w:r>
+      <w:r>
+        <w:rPr>
+          <w:sz w:val="24"/>
+          <w:szCs w:val="24"/>
+        </w:rPr>
+        <w:t xml:space="preserve">two consecutive days. </w:t>
+      </w:r>
+      <w:r>
+        <w:rPr>
+          <w:sz w:val="24"/>
+          <w:szCs w:val="24"/>
+        </w:rPr>
+        <w:t xml:space="preserve"> </w:t>
+      </w:r>
+      <w:r>
+        <w:rPr>
+          <w:sz w:val="24"/>
+          <w:szCs w:val="24"/>
+        </w:rPr>
+        <w:t>In addition, users usually have to read a lot of reviews in order to decide whether they found a res</w:t>
+      </w:r>
+      <w:r>
+        <w:rPr>
+          <w:sz w:val="24"/>
+          <w:szCs w:val="24"/>
+        </w:rPr>
+        <w:t>taurant that meets their needs, because in most cases,</w:t>
+      </w:r>
+      <w:r>
+        <w:rPr>
+          <w:sz w:val="24"/>
+          <w:szCs w:val="24"/>
+        </w:rPr>
+        <w:t xml:space="preserve"> just looking at the star rating </w:t>
+      </w:r>
+      <w:r>
+        <w:rPr>
+          <w:sz w:val="24"/>
+          <w:szCs w:val="24"/>
+        </w:rPr>
+        <w:t xml:space="preserve">of a restaurant </w:t>
+      </w:r>
+      <w:r>
+        <w:rPr>
+          <w:sz w:val="24"/>
+          <w:szCs w:val="24"/>
+        </w:rPr>
+        <w:t xml:space="preserve">is </w:t>
+      </w:r>
+      <w:r>
+        <w:rPr>
+          <w:sz w:val="24"/>
+          <w:szCs w:val="24"/>
+        </w:rPr>
+        <w:t>an insufficient evidence to believe that the restaurant is on the top level</w:t>
+      </w:r>
+      <w:r>
+        <w:rPr>
+          <w:sz w:val="24"/>
+          <w:szCs w:val="24"/>
+        </w:rPr>
+        <w:t>.</w:t>
       </w:r>
     </w:p>
     <w:p>
@@ -1210,7 +1544,7 @@
           <w:sz w:val="24"/>
           <w:szCs w:val="24"/>
         </w:rPr>
-        <w:t>In this class, we decided to build up a small recommendation system from scratch, with the application of those existing services that smartly parse natural language input, and the existing database of targeted items that can be used for us to understand and analyze.</w:t>
+        <w:t>Based on such observations mentioned above, we would like to build up a novel restaurant recommendation system that includes the following new features which can distinguish our system from the current existing restaurant recommendation systems.</w:t>
       </w:r>
     </w:p>
     <w:p>
@@ -1226,233 +1560,7 @@
           <w:sz w:val="24"/>
           <w:szCs w:val="24"/>
         </w:rPr>
-        <w:t>Finding a good restaurant to try new cuisines or even for a fun night out can be a really hard decision to make</w:t>
-      </w:r>
-      <w:r>
-        <w:rPr>
-          <w:sz w:val="24"/>
-          <w:szCs w:val="24"/>
-        </w:rPr>
-        <w:t xml:space="preserve">, </w:t>
-      </w:r>
-      <w:r>
-        <w:rPr>
-          <w:sz w:val="24"/>
-          <w:szCs w:val="24"/>
-        </w:rPr>
-        <w:t xml:space="preserve">especially with all the new restaurants competing to acquire new customers. </w:t>
-      </w:r>
-      <w:r>
-        <w:rPr>
-          <w:sz w:val="24"/>
-          <w:szCs w:val="24"/>
-        </w:rPr>
-        <w:t xml:space="preserve"> </w:t>
-      </w:r>
-      <w:r>
-        <w:rPr>
-          <w:sz w:val="24"/>
-          <w:szCs w:val="24"/>
-        </w:rPr>
-        <w:t>Using restaurant recommendation apps or systems is very useful</w:t>
-      </w:r>
-      <w:r>
-        <w:rPr>
-          <w:sz w:val="24"/>
-          <w:szCs w:val="24"/>
-        </w:rPr>
-        <w:t>, especially when you are starving and would like to taste some local food in a top local restaurant in a city that you had never been there before.  S</w:t>
-      </w:r>
-      <w:r>
-        <w:rPr>
-          <w:sz w:val="24"/>
-          <w:szCs w:val="24"/>
-        </w:rPr>
-        <w:t xml:space="preserve">ome important features </w:t>
-      </w:r>
-      <w:r>
-        <w:rPr>
-          <w:sz w:val="24"/>
-          <w:szCs w:val="24"/>
-        </w:rPr>
-        <w:t xml:space="preserve">to current restaurant recommendation systems, however, </w:t>
-      </w:r>
-      <w:r>
-        <w:rPr>
-          <w:sz w:val="24"/>
-          <w:szCs w:val="24"/>
-        </w:rPr>
-        <w:t>are still missing.</w:t>
-      </w:r>
-      <w:r>
-        <w:rPr>
-          <w:sz w:val="24"/>
-          <w:szCs w:val="24"/>
-        </w:rPr>
-        <w:t xml:space="preserve"> </w:t>
-      </w:r>
-      <w:r>
-        <w:rPr>
-          <w:sz w:val="24"/>
-          <w:szCs w:val="24"/>
-        </w:rPr>
-        <w:t xml:space="preserve"> </w:t>
-      </w:r>
-      <w:r>
-        <w:rPr>
-          <w:sz w:val="24"/>
-          <w:szCs w:val="24"/>
-        </w:rPr>
-        <w:t>For example, w</w:t>
-      </w:r>
-      <w:r>
-        <w:rPr>
-          <w:sz w:val="24"/>
-          <w:szCs w:val="24"/>
-        </w:rPr>
-        <w:t xml:space="preserve">hen </w:t>
-      </w:r>
-      <w:r>
-        <w:rPr>
-          <w:sz w:val="24"/>
-          <w:szCs w:val="24"/>
-        </w:rPr>
-        <w:t xml:space="preserve">you are </w:t>
-      </w:r>
-      <w:r>
-        <w:rPr>
-          <w:sz w:val="24"/>
-          <w:szCs w:val="24"/>
-        </w:rPr>
-        <w:t>using most of the existing restaurant recommendation systems, recommended restaurant</w:t>
-      </w:r>
-      <w:r>
-        <w:rPr>
-          <w:sz w:val="24"/>
-          <w:szCs w:val="24"/>
-        </w:rPr>
-        <w:t>s</w:t>
-      </w:r>
-      <w:r>
-        <w:rPr>
-          <w:sz w:val="24"/>
-          <w:szCs w:val="24"/>
-        </w:rPr>
-        <w:t xml:space="preserve"> almost never change when searching from the same location</w:t>
-      </w:r>
-      <w:r>
-        <w:rPr>
-          <w:rFonts w:ascii="SimSun" w:hAnsi="SimSun" w:hint="eastAsia"/>
-          <w:sz w:val="24"/>
-          <w:szCs w:val="24"/>
-          <w:lang w:eastAsia="zh-CN"/>
-        </w:rPr>
-        <w:t>─</w:t>
-      </w:r>
-      <w:r>
-        <w:rPr>
-          <w:sz w:val="24"/>
-          <w:szCs w:val="24"/>
-        </w:rPr>
-        <w:t xml:space="preserve">usually your home. </w:t>
-      </w:r>
-      <w:r>
-        <w:rPr>
-          <w:sz w:val="24"/>
-          <w:szCs w:val="24"/>
-        </w:rPr>
-        <w:t xml:space="preserve"> </w:t>
-      </w:r>
-      <w:r>
-        <w:rPr>
-          <w:sz w:val="24"/>
-          <w:szCs w:val="24"/>
-        </w:rPr>
-        <w:t xml:space="preserve">This can be a problem </w:t>
-      </w:r>
-      <w:r>
-        <w:rPr>
-          <w:sz w:val="24"/>
-          <w:szCs w:val="24"/>
-        </w:rPr>
-        <w:t>inasmuch as the same user</w:t>
-      </w:r>
-      <w:r>
-        <w:rPr>
-          <w:sz w:val="24"/>
-          <w:szCs w:val="24"/>
-        </w:rPr>
-        <w:t xml:space="preserve"> would want to find new restaurants when searching for a restaurant </w:t>
-      </w:r>
-      <w:r>
-        <w:rPr>
-          <w:sz w:val="24"/>
-          <w:szCs w:val="24"/>
-        </w:rPr>
-        <w:t xml:space="preserve">in </w:t>
-      </w:r>
-      <w:r>
-        <w:rPr>
-          <w:sz w:val="24"/>
-          <w:szCs w:val="24"/>
-        </w:rPr>
-        <w:t xml:space="preserve">two consecutive days. </w:t>
-      </w:r>
-      <w:r>
-        <w:rPr>
-          <w:sz w:val="24"/>
-          <w:szCs w:val="24"/>
-        </w:rPr>
-        <w:t xml:space="preserve"> </w:t>
-      </w:r>
-      <w:r>
-        <w:rPr>
-          <w:sz w:val="24"/>
-          <w:szCs w:val="24"/>
-        </w:rPr>
-        <w:t>In addition, users usually have to read a lot of reviews in order to decide whether they found a res</w:t>
-      </w:r>
-      <w:r>
-        <w:rPr>
-          <w:sz w:val="24"/>
-          <w:szCs w:val="24"/>
-        </w:rPr>
-        <w:t>taurant that meets their needs, because in most cases,</w:t>
-      </w:r>
-      <w:r>
-        <w:rPr>
-          <w:sz w:val="24"/>
-          <w:szCs w:val="24"/>
-        </w:rPr>
-        <w:t xml:space="preserve"> just looking at the star rating </w:t>
-      </w:r>
-      <w:r>
-        <w:rPr>
-          <w:sz w:val="24"/>
-          <w:szCs w:val="24"/>
-        </w:rPr>
-        <w:t xml:space="preserve">of a restaurant </w:t>
-      </w:r>
-      <w:r>
-        <w:rPr>
-          <w:sz w:val="24"/>
-          <w:szCs w:val="24"/>
-        </w:rPr>
-        <w:t xml:space="preserve">is </w:t>
-      </w:r>
-      <w:r>
-        <w:rPr>
-          <w:sz w:val="24"/>
-          <w:szCs w:val="24"/>
-        </w:rPr>
-        <w:t>an insufficient evidence to believe that the restaurant is on the top level</w:t>
-      </w:r>
-      <w:r>
-        <w:rPr>
-          <w:sz w:val="24"/>
-          <w:szCs w:val="24"/>
-        </w:rPr>
-        <w:t>.</w:t>
+        <w:t>First, natural language processing is smartly applied in our system.  Let’s take the Yelp system as an example.  In Yelp, all users are encouraged to input a star-rate (1 to be the worst and 5 to be the best with 0.5 increment), and a text review with photographs.  The problem is that it is not very scientific if the star-rating is used as the description of the level of the restaurant in all facets.  Probably a user gives a 5 to a restaurant because the food was outstanding, but if another user really cares about the service quality of the restaurant, then the 5-star is misleading and meaningless to the second user.  Therefore, all people have reached a consensus that customers’ reviews are very significant.  In our system, we use natural language processing approaches to correctly understand customers’ review and put the results into the overall rating of the restaurant.  If most customers said that the service is not as splendid as the food in a restaurant, then such information will be summarized and negative evaluation will be applied to the “service” part of the overall restaurant recommendation score.</w:t>
       </w:r>
     </w:p>
     <w:p>
@@ -1465,44 +1573,21 @@
       </w:pPr>
       <w:r>
         <w:rPr>
-          <w:sz w:val="24"/>
-          <w:szCs w:val="24"/>
-        </w:rPr>
-        <w:t>Based on such observations mentioned above, we would like to build up a novel restaurant recommendation system that includes the following new features which can distinguish our system from the current existing restaurant recommendation systems.</w:t>
-      </w:r>
-    </w:p>
-    <w:p>
-      <w:pPr>
-        <w:jc w:val="both"/>
-        <w:rPr>
-          <w:sz w:val="24"/>
-          <w:szCs w:val="24"/>
-        </w:rPr>
-      </w:pPr>
-      <w:r>
-        <w:rPr>
+          <w:noProof/>
           <w:sz w:val="24"/>
           <w:szCs w:val="24"/>
         </w:rPr>
         <w:lastRenderedPageBreak/>
-        <w:t xml:space="preserve">First, natural language processing is smartly applied in our system.  Let’s take the Yelp system as an example.  In Yelp, all users are encouraged to input a star-rate (1 to be the worst and 5 to be the best with 0.5 increment), and a text review with photographs.  The problem is that it is not very scientific if the star-rating is used as the description of the level of the restaurant in all facets.  Probably a user gives a 5 to a restaurant because the food was outstanding, but if another user really cares about the service quality of the restaurant, then the 5-star is misleading and meaningless to the second user.  Therefore, all people have reached a consensus that customers’ reviews are very significant.  In our system, we use natural language processing approaches to correctly understand customers’ review and put the results into the overall rating of the restaurant.  If most customers said that the service is not as splendid as the </w:t>
-      </w:r>
-      <w:r>
-        <w:rPr>
-          <w:noProof/>
-          <w:sz w:val="24"/>
-          <w:szCs w:val="24"/>
-        </w:rPr>
         <mc:AlternateContent>
           <mc:Choice Requires="wps">
             <w:drawing>
-              <wp:anchor distT="0" distB="0" distL="114300" distR="114300" simplePos="0" relativeHeight="251659264" behindDoc="0" locked="0" layoutInCell="1" allowOverlap="1" wp14:anchorId="72A02A25" wp14:editId="057DCC86">
+              <wp:anchor distT="0" distB="0" distL="114300" distR="114300" simplePos="0" relativeHeight="251664384" behindDoc="0" locked="0" layoutInCell="1" allowOverlap="1" wp14:anchorId="1A64F94F" wp14:editId="2EBD0FA9">
                 <wp:simplePos x="0" y="0"/>
                 <wp:positionH relativeFrom="margin">
-                  <wp:posOffset>2628900</wp:posOffset>
+                  <wp:align>right</wp:align>
                 </wp:positionH>
                 <wp:positionV relativeFrom="margin">
-                  <wp:posOffset>83820</wp:posOffset>
+                  <wp:align>top</wp:align>
                 </wp:positionV>
                 <wp:extent cx="3291840" cy="3273552"/>
                 <wp:effectExtent l="0" t="0" r="22860" b="22225"/>
@@ -1559,10 +1644,10 @@
                                 <w:szCs w:val="24"/>
                               </w:rPr>
                               <w:drawing>
-                                <wp:inline distT="0" distB="0" distL="0" distR="0" wp14:anchorId="53A37DF8" wp14:editId="42246F1B">
+                                <wp:inline distT="0" distB="0" distL="0" distR="0" wp14:anchorId="39A4D29E" wp14:editId="0330BD16">
                                   <wp:extent cx="3102610" cy="2326958"/>
                                   <wp:effectExtent l="0" t="0" r="2540" b="0"/>
-                                  <wp:docPr id="17" name="Picture 17"/>
+                                  <wp:docPr id="3" name="Picture 3"/>
                                   <wp:cNvGraphicFramePr>
                                     <a:graphicFrameLocks xmlns:a="http://schemas.openxmlformats.org/drawingml/2006/main" noChangeAspect="1"/>
                                   </wp:cNvGraphicFramePr>
@@ -1576,7 +1661,7 @@
                                           </pic:cNvPicPr>
                                         </pic:nvPicPr>
                                         <pic:blipFill>
-                                          <a:blip r:embed="rId8">
+                                          <a:blip r:embed="rId9">
                                             <a:clrChange>
                                               <a:clrFrom>
                                                 <a:srgbClr val="FFFFFF"/>
@@ -1660,7 +1745,7 @@
           </mc:Choice>
           <mc:Fallback>
             <w:pict>
-              <v:shape w14:anchorId="72A02A25" id="Text Box 4" o:spid="_x0000_s1029" type="#_x0000_t202" style="position:absolute;left:0;text-align:left;margin-left:207pt;margin-top:6.6pt;width:259.2pt;height:257.75pt;z-index:251659264;visibility:visible;mso-wrap-style:square;mso-width-percent:0;mso-height-percent:0;mso-wrap-distance-left:9pt;mso-wrap-distance-top:0;mso-wrap-distance-right:9pt;mso-wrap-distance-bottom:0;mso-position-horizontal:absolute;mso-position-horizontal-relative:margin;mso-position-vertical:absolute;mso-position-vertical-relative:margin;mso-width-percent:0;mso-height-percent:0;mso-width-relative:margin;mso-height-relative:margin;v-text-anchor:top" o:gfxdata="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" filled="f" strokecolor="black [3213]">
+              <v:shape w14:anchorId="1A64F94F" id="Text Box 4" o:spid="_x0000_s1029" type="#_x0000_t202" style="position:absolute;left:0;text-align:left;margin-left:208pt;margin-top:0;width:259.2pt;height:257.75pt;z-index:251664384;visibility:visible;mso-wrap-style:square;mso-width-percent:0;mso-height-percent:0;mso-wrap-distance-left:9pt;mso-wrap-distance-top:0;mso-wrap-distance-right:9pt;mso-wrap-distance-bottom:0;mso-position-horizontal:right;mso-position-horizontal-relative:margin;mso-position-vertical:top;mso-position-vertical-relative:margin;mso-width-percent:0;mso-height-percent:0;mso-width-relative:margin;mso-height-relative:margin;v-text-anchor:top" o:gfxdata="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" filled="f" strokecolor="black [3213]">
                 <v:stroke dashstyle="dash" endcap="square"/>
                 <v:textbox>
                   <w:txbxContent>
@@ -1676,10 +1761,10 @@
                           <w:szCs w:val="24"/>
                         </w:rPr>
                         <w:drawing>
-                          <wp:inline distT="0" distB="0" distL="0" distR="0" wp14:anchorId="53A37DF8" wp14:editId="42246F1B">
+                          <wp:inline distT="0" distB="0" distL="0" distR="0" wp14:anchorId="39A4D29E" wp14:editId="0330BD16">
                             <wp:extent cx="3102610" cy="2326958"/>
                             <wp:effectExtent l="0" t="0" r="2540" b="0"/>
-                            <wp:docPr id="17" name="Picture 17"/>
+                            <wp:docPr id="3" name="Picture 3"/>
                             <wp:cNvGraphicFramePr>
                               <a:graphicFrameLocks xmlns:a="http://schemas.openxmlformats.org/drawingml/2006/main" noChangeAspect="1"/>
                             </wp:cNvGraphicFramePr>
@@ -1693,7 +1778,7 @@
                                     </pic:cNvPicPr>
                                   </pic:nvPicPr>
                                   <pic:blipFill>
-                                    <a:blip r:embed="rId8">
+                                    <a:blip r:embed="rId9">
                                       <a:clrChange>
                                         <a:clrFrom>
                                           <a:srgbClr val="FFFFFF"/>
@@ -1768,7 +1853,7 @@
           <w:sz w:val="24"/>
           <w:szCs w:val="24"/>
         </w:rPr>
-        <w:t>food in a restaurant, then such information will be summarized and negative evaluation will be applied to the “service” part of the overall restaurant recommendation score.</w:t>
+        <w:t>Second, we are inspired from the way that how social media describes a soccer player, they draw a pentagon and use each corner to represent the ability of the player in a specific facet, e.g. speed, attack, defense, shooting, and stability.  Similarly, we can use this very awesome method to present our recommendation result (See Figure 1).  This not only summarizes and visualizes the tremendous amount of big data, but also provides a friendly way to let the user know about the restaurant without looking at tons of tedious previous customers’ reviews.</w:t>
       </w:r>
     </w:p>
     <w:p>
@@ -1784,7 +1869,7 @@
           <w:sz w:val="24"/>
           <w:szCs w:val="24"/>
         </w:rPr>
-        <w:t>Second, we are inspired from the way that how social media describes a soccer player, they draw a pentagon and use each corner to represent the ability of the player in a specific facet, e.g. speed, attack, defense, shooting, and stability.  Similarly, we can use this very awesome method to present our recommendation result (See Figure 1).  This not only summarizes and visualizes the tremendous amount of big data, but also provides a friendly way to let the user know about the restaurant without looking at tons of tedious previous customers’ reviews.</w:t>
+        <w:t>Third, behavior history of the user is important to our system, primarily because restaurant is special that no one would like to eat in the same restaurant every day.  Therefore, not only do we keep the behavior history of a user with one week, but also we take comparison between the systematic recommendation list and the user’s history, in order to decide whether recommendation index (which restaurant comes out first) should be altered.</w:t>
       </w:r>
     </w:p>
     <w:p>
@@ -1800,31 +1885,7 @@
           <w:sz w:val="24"/>
           <w:szCs w:val="24"/>
         </w:rPr>
-        <w:t>Third, behavior history of the user is important to our system, primarily because restaurant is special that no one would like to eat in the same restaurant every day.  Therefore, not only do we keep the behavior history of a user with one week, but also we take comparison between the systematic recommendation list and the user’s history, in order to decide whether recommendation index (which restaurant comes out first) should be altered.</w:t>
-      </w:r>
-    </w:p>
-    <w:p>
-      <w:pPr>
-        <w:jc w:val="both"/>
-        <w:rPr>
-          <w:sz w:val="24"/>
-          <w:szCs w:val="24"/>
-        </w:rPr>
-      </w:pPr>
-      <w:r>
-        <w:rPr>
-          <w:sz w:val="24"/>
-          <w:szCs w:val="24"/>
-        </w:rPr>
-        <w:t xml:space="preserve">Finally, based on the time limit of the entire project, we have decided to generate unidirectional server-client architecture for our system, in which two recommendation engines are built in the server and client sides.  The engine in the server is the data training engine, which keeps the data being real-time once it is turned on.  Also, it trains the formatted data into several relating indicators that represents the recommendation list of the restaurants.  The server in the client part is the similarity analyzing engine.  It compares the information sent </w:t>
-      </w:r>
-      <w:r>
-        <w:rPr>
-          <w:sz w:val="24"/>
-          <w:szCs w:val="24"/>
-        </w:rPr>
-        <w:lastRenderedPageBreak/>
-        <w:t>from the server with the user’s requirements of the recommendation, and with the user’s history of behavior.  The engine thus rearranges the weighing score of those indicators and generates the final recommendation list of restaurants.</w:t>
+        <w:t>Finally, based on the time limit of the entire project, we have decided to generate unidirectional server-client architecture for our system, in which two recommendation engines are built in the server and client sides.  The engine in the server is the data training engine, which keeps the data being real-time once it is turned on.  Also, it trains the formatted data into several relating indicators that represents the recommendation list of the restaurants.  The server in the client part is the similarity analyzing engine.  It compares the information sent from the server with the user’s requirements of the recommendation, and with the user’s history of behavior.  The engine thus rearranges the weighing score of those indicators and generates the final recommendation list of restaurants.</w:t>
       </w:r>
     </w:p>
     <w:p>
@@ -1894,7 +1955,15 @@
           <w:sz w:val="24"/>
           <w:szCs w:val="24"/>
         </w:rPr>
-        <w:t xml:space="preserve">The objective of creating our own restaurant recommendation system is to try and fill the gap by providing those missing features. </w:t>
+        <w:t xml:space="preserve">The objective of creating our own restaurant </w:t>
+      </w:r>
+      <w:r>
+        <w:rPr>
+          <w:sz w:val="24"/>
+          <w:szCs w:val="24"/>
+        </w:rPr>
+        <w:lastRenderedPageBreak/>
+        <w:t xml:space="preserve">recommendation system is to try and fill the gap by providing those missing features. </w:t>
       </w:r>
       <w:r>
         <w:rPr>
@@ -2007,9 +2076,8 @@
     </w:p>
     <w:p>
       <w:pPr>
-        <w:rPr>
-          <w:rFonts w:asciiTheme="majorHAnsi" w:eastAsiaTheme="majorEastAsia" w:hAnsiTheme="majorHAnsi" w:cstheme="majorBidi"/>
-          <w:color w:val="2E74B5" w:themeColor="accent1" w:themeShade="BF"/>
+        <w:pStyle w:val="Heading1"/>
+        <w:rPr>
           <w:sz w:val="36"/>
           <w:szCs w:val="36"/>
         </w:rPr>
@@ -2019,23 +2087,6 @@
           <w:sz w:val="36"/>
           <w:szCs w:val="36"/>
         </w:rPr>
-        <w:br w:type="page"/>
-      </w:r>
-    </w:p>
-    <w:p>
-      <w:pPr>
-        <w:pStyle w:val="Heading1"/>
-        <w:rPr>
-          <w:sz w:val="36"/>
-          <w:szCs w:val="36"/>
-        </w:rPr>
-      </w:pPr>
-      <w:r>
-        <w:rPr>
-          <w:sz w:val="36"/>
-          <w:szCs w:val="36"/>
-        </w:rPr>
-        <w:lastRenderedPageBreak/>
         <w:t>Expected Outcome</w:t>
       </w:r>
     </w:p>
@@ -2273,6 +2324,7 @@
                 <w:sz w:val="24"/>
                 <w:szCs w:val="24"/>
               </w:rPr>
+              <w:lastRenderedPageBreak/>
               <w:drawing>
                 <wp:inline distT="0" distB="0" distL="0" distR="0" wp14:anchorId="21344843" wp14:editId="6DC50223">
                   <wp:extent cx="2717718" cy="3512265"/>
@@ -2291,7 +2343,7 @@
                           </pic:cNvPicPr>
                         </pic:nvPicPr>
                         <pic:blipFill>
-                          <a:blip r:embed="rId9">
+                          <a:blip r:embed="rId10">
                             <a:extLst>
                               <a:ext uri="{28A0092B-C50C-407E-A947-70E740481C1C}">
                                 <a14:useLocalDpi xmlns:a14="http://schemas.microsoft.com/office/drawing/2010/main" val="0"/>
@@ -2402,7 +2454,6 @@
                 <w:sz w:val="24"/>
                 <w:szCs w:val="24"/>
               </w:rPr>
-              <w:lastRenderedPageBreak/>
               <mc:AlternateContent>
                 <mc:Choice Requires="wpg">
                   <w:drawing>
@@ -2431,7 +2482,7 @@
                                 </pic:cNvPicPr>
                               </pic:nvPicPr>
                               <pic:blipFill>
-                                <a:blip r:embed="rId10">
+                                <a:blip r:embed="rId11">
                                   <a:extLst>
                                     <a:ext uri="{28A0092B-C50C-407E-A947-70E740481C1C}">
                                       <a14:useLocalDpi xmlns:a14="http://schemas.microsoft.com/office/drawing/2010/main" val="0"/>
@@ -2465,7 +2516,7 @@
                                 </pic:cNvPicPr>
                               </pic:nvPicPr>
                               <pic:blipFill>
-                                <a:blip r:embed="rId11" cstate="print">
+                                <a:blip r:embed="rId12" cstate="print">
                                   <a:clrChange>
                                     <a:clrFrom>
                                       <a:srgbClr val="FFFFFF"/>
@@ -2509,7 +2560,7 @@
                 </mc:Choice>
                 <mc:Fallback>
                   <w:pict>
-                    <v:group w14:anchorId="2F2BFD2F" id="Group 8" o:spid="_x0000_s1026" style="width:214.1pt;height:277.05pt;mso-position-horizontal-relative:char;mso-position-vertical-relative:line" coordsize="27189,35183" o:gfxdata="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